<commit_message>
updated code with broadcast mode fix
</commit_message>
<xml_diff>
--- a/Wind Sensor Instructions/Wind Sensor Instructions.docx
+++ b/Wind Sensor Instructions/Wind Sensor Instructions.docx
@@ -374,13 +374,13 @@
         <w:tblLook w:val="04A0" w:firstRow="1" w:lastRow="0" w:firstColumn="1" w:lastColumn="0" w:noHBand="0" w:noVBand="1"/>
       </w:tblPr>
       <w:tblGrid>
-        <w:gridCol w:w="4140"/>
-        <w:gridCol w:w="5497"/>
+        <w:gridCol w:w="5526"/>
+        <w:gridCol w:w="4111"/>
       </w:tblGrid>
       <w:tr>
         <w:tc>
           <w:tcPr>
-            <w:tcW w:w="4140" w:type="dxa"/>
+            <w:tcW w:w="5526" w:type="dxa"/>
             <w:tcBorders>
               <w:top w:val="single" w:sz="2" w:space="0" w:color="000000"/>
               <w:left w:val="single" w:sz="2" w:space="0" w:color="000000"/>
@@ -401,11 +401,146 @@
                 <w:rFonts w:ascii="Arial" w:hAnsi="Arial"/>
               </w:rPr>
             </w:pPr>
-          </w:p>
-        </w:tc>
-        <w:tc>
-          <w:tcPr>
-            <w:tcW w:w="5497" w:type="dxa"/>
+            <w:r>
+              <w:rPr>
+                <w:rFonts w:ascii="Arial" w:hAnsi="Arial"/>
+                <w:noProof/>
+              </w:rPr>
+              <w:drawing>
+                <wp:inline distT="0" distB="0" distL="0" distR="0" wp14:anchorId="1BE10C19" wp14:editId="77132AD8">
+                  <wp:extent cx="2556510" cy="1917700"/>
+                  <wp:effectExtent l="0" t="0" r="0" b="6350"/>
+                  <wp:docPr id="13" name="Picture 13"/>
+                  <wp:cNvGraphicFramePr>
+                    <a:graphicFrameLocks xmlns:a="http://schemas.openxmlformats.org/drawingml/2006/main" noChangeAspect="1"/>
+                  </wp:cNvGraphicFramePr>
+                  <a:graphic xmlns:a="http://schemas.openxmlformats.org/drawingml/2006/main">
+                    <a:graphicData uri="http://schemas.openxmlformats.org/drawingml/2006/picture">
+                      <pic:pic xmlns:pic="http://schemas.openxmlformats.org/drawingml/2006/picture">
+                        <pic:nvPicPr>
+                          <pic:cNvPr id="0" name="Picture 21"/>
+                          <pic:cNvPicPr>
+                            <a:picLocks noChangeAspect="1" noChangeArrowheads="1"/>
+                          </pic:cNvPicPr>
+                        </pic:nvPicPr>
+                        <pic:blipFill>
+                          <a:blip r:embed="rId8" cstate="print">
+                            <a:extLst>
+                              <a:ext uri="{28A0092B-C50C-407E-A947-70E740481C1C}">
+                                <a14:useLocalDpi xmlns:a14="http://schemas.microsoft.com/office/drawing/2010/main" val="0"/>
+                              </a:ext>
+                            </a:extLst>
+                          </a:blip>
+                          <a:srcRect/>
+                          <a:stretch>
+                            <a:fillRect/>
+                          </a:stretch>
+                        </pic:blipFill>
+                        <pic:spPr bwMode="auto">
+                          <a:xfrm>
+                            <a:off x="0" y="0"/>
+                            <a:ext cx="2556510" cy="1917700"/>
+                          </a:xfrm>
+                          <a:prstGeom prst="rect">
+                            <a:avLst/>
+                          </a:prstGeom>
+                          <a:noFill/>
+                          <a:ln>
+                            <a:noFill/>
+                          </a:ln>
+                        </pic:spPr>
+                      </pic:pic>
+                    </a:graphicData>
+                  </a:graphic>
+                </wp:inline>
+              </w:drawing>
+            </w:r>
+          </w:p>
+          <w:p>
+            <w:pPr>
+              <w:pStyle w:val="TableContents"/>
+              <w:jc w:val="center"/>
+              <w:rPr>
+                <w:rFonts w:ascii="Arial" w:hAnsi="Arial"/>
+              </w:rPr>
+            </w:pPr>
+          </w:p>
+          <w:p>
+            <w:pPr>
+              <w:pStyle w:val="TableContents"/>
+              <w:jc w:val="center"/>
+              <w:rPr>
+                <w:rFonts w:ascii="Arial" w:hAnsi="Arial"/>
+              </w:rPr>
+            </w:pPr>
+            <w:r>
+              <w:rPr>
+                <w:rFonts w:ascii="Arial" w:hAnsi="Arial"/>
+                <w:noProof/>
+              </w:rPr>
+              <w:drawing>
+                <wp:inline distT="0" distB="0" distL="0" distR="0" wp14:anchorId="5412A9E0" wp14:editId="07512E38">
+                  <wp:extent cx="2547620" cy="3400425"/>
+                  <wp:effectExtent l="0" t="7303" r="0" b="0"/>
+                  <wp:docPr id="14" name="Picture 14"/>
+                  <wp:cNvGraphicFramePr>
+                    <a:graphicFrameLocks xmlns:a="http://schemas.openxmlformats.org/drawingml/2006/main" noChangeAspect="1"/>
+                  </wp:cNvGraphicFramePr>
+                  <a:graphic xmlns:a="http://schemas.openxmlformats.org/drawingml/2006/main">
+                    <a:graphicData uri="http://schemas.openxmlformats.org/drawingml/2006/picture">
+                      <pic:pic xmlns:pic="http://schemas.openxmlformats.org/drawingml/2006/picture">
+                        <pic:nvPicPr>
+                          <pic:cNvPr id="0" name="Picture 22"/>
+                          <pic:cNvPicPr>
+                            <a:picLocks noChangeAspect="1" noChangeArrowheads="1"/>
+                          </pic:cNvPicPr>
+                        </pic:nvPicPr>
+                        <pic:blipFill>
+                          <a:blip r:embed="rId9" cstate="print">
+                            <a:extLst>
+                              <a:ext uri="{28A0092B-C50C-407E-A947-70E740481C1C}">
+                                <a14:useLocalDpi xmlns:a14="http://schemas.microsoft.com/office/drawing/2010/main" val="0"/>
+                              </a:ext>
+                            </a:extLst>
+                          </a:blip>
+                          <a:srcRect/>
+                          <a:stretch>
+                            <a:fillRect/>
+                          </a:stretch>
+                        </pic:blipFill>
+                        <pic:spPr bwMode="auto">
+                          <a:xfrm rot="16200000">
+                            <a:off x="0" y="0"/>
+                            <a:ext cx="2547620" cy="3400425"/>
+                          </a:xfrm>
+                          <a:prstGeom prst="rect">
+                            <a:avLst/>
+                          </a:prstGeom>
+                          <a:noFill/>
+                          <a:ln>
+                            <a:noFill/>
+                          </a:ln>
+                        </pic:spPr>
+                      </pic:pic>
+                    </a:graphicData>
+                  </a:graphic>
+                </wp:inline>
+              </w:drawing>
+            </w:r>
+          </w:p>
+          <w:p>
+            <w:pPr>
+              <w:pStyle w:val="TableContents"/>
+              <w:jc w:val="center"/>
+              <w:rPr>
+                <w:rFonts w:ascii="Arial" w:hAnsi="Arial"/>
+              </w:rPr>
+            </w:pPr>
+          </w:p>
+        </w:tc>
+        <w:tc>
+          <w:tcPr>
+            <w:tcW w:w="4111" w:type="dxa"/>
             <w:tcBorders>
               <w:top w:val="single" w:sz="2" w:space="0" w:color="000000"/>
               <w:left w:val="single" w:sz="2" w:space="0" w:color="000000"/>
@@ -432,11 +567,18 @@
         </w:tc>
       </w:tr>
     </w:tbl>
+    <w:p/>
     <w:p>
+      <w:r>
+        <w:br w:type="page"/>
+      </w:r>
+    </w:p>
+    <w:p>
       <w:pPr>
         <w:pStyle w:val="Heading1"/>
       </w:pPr>
       <w:r>
+        <w:lastRenderedPageBreak/>
         <w:t>Parts included:</w:t>
       </w:r>
     </w:p>
@@ -486,27 +628,27 @@
               <mc:AlternateContent>
                 <mc:Choice Requires="wps">
                   <w:drawing>
-                    <wp:anchor distT="0" distB="0" distL="114300" distR="114300" simplePos="0" relativeHeight="251722752" behindDoc="0" locked="0" layoutInCell="1" allowOverlap="1" wp14:anchorId="5520A1F9" wp14:editId="327838A1">
+                    <wp:anchor distT="0" distB="0" distL="114300" distR="114300" simplePos="0" relativeHeight="251723776" behindDoc="0" locked="0" layoutInCell="1" allowOverlap="1" wp14:anchorId="76F200C5" wp14:editId="3FAA5A25">
                       <wp:simplePos x="0" y="0"/>
                       <wp:positionH relativeFrom="column">
-                        <wp:posOffset>3645535</wp:posOffset>
+                        <wp:posOffset>2602039</wp:posOffset>
                       </wp:positionH>
                       <wp:positionV relativeFrom="paragraph">
-                        <wp:posOffset>2221865</wp:posOffset>
+                        <wp:posOffset>136167</wp:posOffset>
                       </wp:positionV>
-                      <wp:extent cx="504825" cy="1543050"/>
-                      <wp:effectExtent l="76200" t="38100" r="28575" b="19050"/>
+                      <wp:extent cx="149626" cy="344935"/>
+                      <wp:effectExtent l="38100" t="19050" r="79375" b="55245"/>
                       <wp:wrapNone/>
-                      <wp:docPr id="5" name="Straight Connector 5"/>
+                      <wp:docPr id="4" name="Straight Connector 4"/>
                       <wp:cNvGraphicFramePr/>
                       <a:graphic xmlns:a="http://schemas.openxmlformats.org/drawingml/2006/main">
                         <a:graphicData uri="http://schemas.microsoft.com/office/word/2010/wordprocessingShape">
                           <wps:wsp>
                             <wps:cNvCnPr/>
                             <wps:spPr>
-                              <a:xfrm>
+                              <a:xfrm flipH="1" flipV="1">
                                 <a:off x="0" y="0"/>
-                                <a:ext cx="504825" cy="1543050"/>
+                                <a:ext cx="149626" cy="344935"/>
                               </a:xfrm>
                               <a:prstGeom prst="line">
                                 <a:avLst/>
@@ -535,7 +677,7 @@
                 </mc:Choice>
                 <mc:Fallback>
                   <w:pict>
-                    <v:line w14:anchorId="22B55069" id="Straight Connector 5" o:spid="_x0000_s1026" style="position:absolute;z-index:251722752;visibility:visible;mso-wrap-style:square;mso-width-percent:0;mso-height-percent:0;mso-wrap-distance-left:9pt;mso-wrap-distance-top:0;mso-wrap-distance-right:9pt;mso-wrap-distance-bottom:0;mso-position-horizontal:absolute;mso-position-horizontal-relative:text;mso-position-vertical:absolute;mso-position-vertical-relative:text;mso-width-percent:0;mso-height-percent:0;mso-width-relative:margin;mso-height-relative:margin" from="287.05pt,174.95pt" to="326.8pt,296.45pt" o:gfxdata="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" strokecolor="red" strokeweight="1.01mm">
+                    <v:line w14:anchorId="4D60F0FE" id="Straight Connector 4" o:spid="_x0000_s1026" style="position:absolute;flip:x y;z-index:251723776;visibility:visible;mso-wrap-style:square;mso-width-percent:0;mso-height-percent:0;mso-wrap-distance-left:9pt;mso-wrap-distance-top:0;mso-wrap-distance-right:9pt;mso-wrap-distance-bottom:0;mso-position-horizontal:absolute;mso-position-horizontal-relative:text;mso-position-vertical:absolute;mso-position-vertical-relative:text;mso-width-percent:0;mso-height-percent:0;mso-width-relative:margin;mso-height-relative:margin" from="204.9pt,10.7pt" to="216.7pt,37.85pt" o:gfxdata="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" strokecolor="red" strokeweight="1.01mm">
                       <v:stroke startarrow="open"/>
                     </v:line>
                   </w:pict>
@@ -549,27 +691,27 @@
               <mc:AlternateContent>
                 <mc:Choice Requires="wps">
                   <w:drawing>
-                    <wp:anchor distT="0" distB="0" distL="114300" distR="114300" simplePos="0" relativeHeight="251723776" behindDoc="0" locked="0" layoutInCell="1" allowOverlap="1" wp14:anchorId="76F200C5" wp14:editId="15E48473">
+                    <wp:anchor distT="0" distB="0" distL="114300" distR="114300" simplePos="0" relativeHeight="251722752" behindDoc="0" locked="0" layoutInCell="1" allowOverlap="1" wp14:anchorId="5520A1F9" wp14:editId="11E58D70">
                       <wp:simplePos x="0" y="0"/>
                       <wp:positionH relativeFrom="column">
-                        <wp:posOffset>2597785</wp:posOffset>
+                        <wp:posOffset>3603922</wp:posOffset>
                       </wp:positionH>
                       <wp:positionV relativeFrom="paragraph">
-                        <wp:posOffset>135890</wp:posOffset>
+                        <wp:posOffset>2061327</wp:posOffset>
                       </wp:positionV>
-                      <wp:extent cx="254000" cy="571500"/>
-                      <wp:effectExtent l="19050" t="19050" r="69850" b="57150"/>
+                      <wp:extent cx="328344" cy="923118"/>
+                      <wp:effectExtent l="76200" t="38100" r="33655" b="29845"/>
                       <wp:wrapNone/>
-                      <wp:docPr id="4" name="Straight Connector 4"/>
+                      <wp:docPr id="5" name="Straight Connector 5"/>
                       <wp:cNvGraphicFramePr/>
                       <a:graphic xmlns:a="http://schemas.openxmlformats.org/drawingml/2006/main">
                         <a:graphicData uri="http://schemas.microsoft.com/office/word/2010/wordprocessingShape">
                           <wps:wsp>
                             <wps:cNvCnPr/>
                             <wps:spPr>
-                              <a:xfrm flipH="1" flipV="1">
+                              <a:xfrm>
                                 <a:off x="0" y="0"/>
-                                <a:ext cx="254000" cy="571500"/>
+                                <a:ext cx="328344" cy="923118"/>
                               </a:xfrm>
                               <a:prstGeom prst="line">
                                 <a:avLst/>
@@ -598,7 +740,7 @@
                 </mc:Choice>
                 <mc:Fallback>
                   <w:pict>
-                    <v:line w14:anchorId="387F5C12" id="Straight Connector 4" o:spid="_x0000_s1026" style="position:absolute;flip:x y;z-index:251723776;visibility:visible;mso-wrap-style:square;mso-width-percent:0;mso-height-percent:0;mso-wrap-distance-left:9pt;mso-wrap-distance-top:0;mso-wrap-distance-right:9pt;mso-wrap-distance-bottom:0;mso-position-horizontal:absolute;mso-position-horizontal-relative:text;mso-position-vertical:absolute;mso-position-vertical-relative:text;mso-width-percent:0;mso-height-percent:0;mso-width-relative:margin;mso-height-relative:margin" from="204.55pt,10.7pt" to="224.55pt,55.7pt" o:gfxdata="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" strokecolor="red" strokeweight="1.01mm">
+                    <v:line w14:anchorId="183AC1BE" id="Straight Connector 5" o:spid="_x0000_s1026" style="position:absolute;z-index:251722752;visibility:visible;mso-wrap-style:square;mso-width-percent:0;mso-height-percent:0;mso-wrap-distance-left:9pt;mso-wrap-distance-top:0;mso-wrap-distance-right:9pt;mso-wrap-distance-bottom:0;mso-position-horizontal:absolute;mso-position-horizontal-relative:text;mso-position-vertical:absolute;mso-position-vertical-relative:text;mso-width-percent:0;mso-height-percent:0;mso-width-relative:margin;mso-height-relative:margin" from="283.75pt,162.3pt" to="309.6pt,235pt" o:gfxdata="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" strokecolor="red" strokeweight="1.01mm">
                       <v:stroke startarrow="open"/>
                     </v:line>
                   </w:pict>
@@ -805,9 +947,9 @@
                 <w:noProof/>
               </w:rPr>
               <w:drawing>
-                <wp:inline distT="0" distB="0" distL="0" distR="0" wp14:anchorId="4CDD4731" wp14:editId="6000F05A">
-                  <wp:extent cx="4067175" cy="3048000"/>
-                  <wp:effectExtent l="0" t="0" r="9525" b="0"/>
+                <wp:inline distT="0" distB="0" distL="0" distR="0" wp14:anchorId="4CDD4731" wp14:editId="48D539D5">
+                  <wp:extent cx="3373515" cy="2528161"/>
+                  <wp:effectExtent l="0" t="0" r="0" b="5715"/>
                   <wp:docPr id="75" name="Picture 75"/>
                   <wp:cNvGraphicFramePr>
                     <a:graphicFrameLocks xmlns:a="http://schemas.openxmlformats.org/drawingml/2006/main" noChangeAspect="1"/>
@@ -822,7 +964,7 @@
                           </pic:cNvPicPr>
                         </pic:nvPicPr>
                         <pic:blipFill>
-                          <a:blip r:embed="rId8" cstate="print">
+                          <a:blip r:embed="rId10" cstate="print">
                             <a:extLst>
                               <a:ext uri="{28A0092B-C50C-407E-A947-70E740481C1C}">
                                 <a14:useLocalDpi xmlns:a14="http://schemas.microsoft.com/office/drawing/2010/main" val="0"/>
@@ -837,7 +979,7 @@
                         <pic:spPr bwMode="auto">
                           <a:xfrm>
                             <a:off x="0" y="0"/>
-                            <a:ext cx="4067175" cy="3048000"/>
+                            <a:ext cx="3383788" cy="2535860"/>
                           </a:xfrm>
                           <a:prstGeom prst="rect">
                             <a:avLst/>
@@ -1375,71 +1517,6 @@
         <w:tc>
           <w:tcPr>
             <w:tcW w:w="1222" w:type="dxa"/>
-            <w:vMerge w:val="restart"/>
-            <w:tcMar>
-              <w:top w:w="55" w:type="dxa"/>
-              <w:left w:w="55" w:type="dxa"/>
-              <w:bottom w:w="55" w:type="dxa"/>
-              <w:right w:w="55" w:type="dxa"/>
-            </w:tcMar>
-          </w:tcPr>
-          <w:p>
-            <w:pPr>
-              <w:pStyle w:val="TableContents"/>
-              <w:jc w:val="center"/>
-              <w:rPr>
-                <w:rFonts w:ascii="Arial" w:hAnsi="Arial"/>
-                <w:sz w:val="20"/>
-                <w:szCs w:val="20"/>
-              </w:rPr>
-            </w:pPr>
-          </w:p>
-        </w:tc>
-      </w:tr>
-      <w:tr>
-        <w:trPr>
-          <w:trHeight w:val="1161"/>
-        </w:trPr>
-        <w:tc>
-          <w:tcPr>
-            <w:tcW w:w="1143" w:type="dxa"/>
-            <w:tcMar>
-              <w:top w:w="55" w:type="dxa"/>
-              <w:left w:w="55" w:type="dxa"/>
-              <w:bottom w:w="55" w:type="dxa"/>
-              <w:right w:w="55" w:type="dxa"/>
-            </w:tcMar>
-          </w:tcPr>
-          <w:p>
-            <w:pPr>
-              <w:pStyle w:val="TableContents"/>
-              <w:jc w:val="center"/>
-              <w:rPr>
-                <w:rFonts w:ascii="Arial" w:hAnsi="Arial"/>
-                <w:sz w:val="20"/>
-                <w:szCs w:val="20"/>
-              </w:rPr>
-            </w:pPr>
-          </w:p>
-        </w:tc>
-        <w:tc>
-          <w:tcPr>
-            <w:tcW w:w="7105" w:type="dxa"/>
-            <w:gridSpan w:val="6"/>
-            <w:vMerge/>
-            <w:tcMar>
-              <w:top w:w="55" w:type="dxa"/>
-              <w:left w:w="55" w:type="dxa"/>
-              <w:bottom w:w="55" w:type="dxa"/>
-              <w:right w:w="55" w:type="dxa"/>
-            </w:tcMar>
-          </w:tcPr>
-          <w:p/>
-        </w:tc>
-        <w:tc>
-          <w:tcPr>
-            <w:tcW w:w="1222" w:type="dxa"/>
-            <w:vMerge/>
             <w:tcMar>
               <w:top w:w="55" w:type="dxa"/>
               <w:left w:w="55" w:type="dxa"/>
@@ -1991,17 +2068,6 @@
           <w:szCs w:val="28"/>
         </w:rPr>
       </w:pPr>
-    </w:p>
-    <w:p>
-      <w:pPr>
-        <w:rPr>
-          <w:rFonts w:ascii="Arial" w:hAnsi="Arial"/>
-          <w:b/>
-          <w:bCs/>
-          <w:sz w:val="28"/>
-          <w:szCs w:val="28"/>
-        </w:rPr>
-      </w:pPr>
       <w:r>
         <w:br w:type="page"/>
       </w:r>
@@ -2125,7 +2191,7 @@
                           <pic:cNvPicPr/>
                         </pic:nvPicPr>
                         <pic:blipFill>
-                          <a:blip r:embed="rId9">
+                          <a:blip r:embed="rId11">
                             <a:lum/>
                             <a:alphaModFix/>
                           </a:blip>
@@ -2796,7 +2862,7 @@
         </w:rPr>
         <w:t xml:space="preserve">Or this FTDI one: </w:t>
       </w:r>
-      <w:hyperlink r:id="rId10" w:history="1">
+      <w:hyperlink r:id="rId12" w:history="1">
         <w:r>
           <w:rPr>
             <w:rStyle w:val="Hyperlink"/>
@@ -2853,11 +2919,6 @@
         </w:rPr>
         <w:t>Computer with Arduino IDE and additional libraries installed. (see software section for more details)</w:t>
       </w:r>
-    </w:p>
-    <w:p>
-      <w:pPr>
-        <w:pStyle w:val="Heading"/>
-      </w:pPr>
     </w:p>
     <w:p>
       <w:pPr>
@@ -3100,7 +3161,7 @@
                           </pic:cNvPicPr>
                         </pic:nvPicPr>
                         <pic:blipFill>
-                          <a:blip r:embed="rId11" cstate="print">
+                          <a:blip r:embed="rId13" cstate="print">
                             <a:extLst>
                               <a:ext uri="{28A0092B-C50C-407E-A947-70E740481C1C}">
                                 <a14:useLocalDpi xmlns:a14="http://schemas.microsoft.com/office/drawing/2010/main" val="0"/>
@@ -3156,8 +3217,8 @@
       </w:tblPr>
       <w:tblGrid>
         <w:gridCol w:w="1169"/>
-        <w:gridCol w:w="1951"/>
-        <w:gridCol w:w="6517"/>
+        <w:gridCol w:w="3931"/>
+        <w:gridCol w:w="4537"/>
       </w:tblGrid>
       <w:tr>
         <w:tc>
@@ -3190,15 +3251,7 @@
                 <w:b/>
                 <w:bCs/>
               </w:rPr>
-              <w:t xml:space="preserve">Step: </w:t>
-            </w:r>
-            <w:r>
-              <w:rPr>
-                <w:rFonts w:ascii="Arial" w:hAnsi="Arial"/>
-                <w:b/>
-                <w:bCs/>
-              </w:rPr>
-              <w:t>2</w:t>
+              <w:t>Step: 2</w:t>
             </w:r>
           </w:p>
         </w:tc>
@@ -3230,7 +3283,7 @@
               <w:rPr>
                 <w:rFonts w:ascii="Arial" w:hAnsi="Arial"/>
               </w:rPr>
-              <w:t>Wire up Anemometer</w:t>
+              <w:t>Set ID</w:t>
             </w:r>
           </w:p>
         </w:tc>
@@ -3238,7 +3291,7 @@
       <w:tr>
         <w:tc>
           <w:tcPr>
-            <w:tcW w:w="3120" w:type="dxa"/>
+            <w:tcW w:w="5100" w:type="dxa"/>
             <w:gridSpan w:val="2"/>
             <w:tcBorders>
               <w:left w:val="single" w:sz="2" w:space="0" w:color="000000"/>
@@ -3258,11 +3311,903 @@
                 <w:rFonts w:ascii="Arial" w:hAnsi="Arial"/>
               </w:rPr>
             </w:pPr>
-          </w:p>
-        </w:tc>
-        <w:tc>
-          <w:tcPr>
-            <w:tcW w:w="6517" w:type="dxa"/>
+            <w:r>
+              <w:rPr>
+                <w:rFonts w:ascii="Arial" w:hAnsi="Arial"/>
+              </w:rPr>
+              <w:t>This step is not usually required. You can set the ID of the unit by connecting some pads with a solder blob.</w:t>
+            </w:r>
+          </w:p>
+          <w:p>
+            <w:pPr>
+              <w:pStyle w:val="TableContents"/>
+              <w:rPr>
+                <w:rFonts w:ascii="Arial" w:hAnsi="Arial"/>
+              </w:rPr>
+            </w:pPr>
+          </w:p>
+          <w:p>
+            <w:pPr>
+              <w:pStyle w:val="TableContents"/>
+              <w:rPr>
+                <w:rFonts w:ascii="Arial" w:hAnsi="Arial"/>
+              </w:rPr>
+            </w:pPr>
+            <w:r>
+              <w:rPr>
+                <w:rFonts w:ascii="Arial" w:hAnsi="Arial"/>
+              </w:rPr>
+              <w:t>Solder according to this table. “Solder” means connect the two pads, “NC” means no connection. The default is 0.</w:t>
+            </w:r>
+          </w:p>
+          <w:tbl>
+            <w:tblPr>
+              <w:tblStyle w:val="TableGrid"/>
+              <w:tblW w:w="0" w:type="auto"/>
+              <w:jc w:val="center"/>
+              <w:tblLayout w:type="fixed"/>
+              <w:tblLook w:val="04A0" w:firstRow="1" w:lastRow="0" w:firstColumn="1" w:lastColumn="0" w:noHBand="0" w:noVBand="1"/>
+            </w:tblPr>
+            <w:tblGrid>
+              <w:gridCol w:w="704"/>
+              <w:gridCol w:w="709"/>
+              <w:gridCol w:w="709"/>
+              <w:gridCol w:w="850"/>
+            </w:tblGrid>
+            <w:tr>
+              <w:trPr>
+                <w:jc w:val="center"/>
+              </w:trPr>
+              <w:tc>
+                <w:tcPr>
+                  <w:tcW w:w="704" w:type="dxa"/>
+                </w:tcPr>
+                <w:p>
+                  <w:pPr>
+                    <w:pStyle w:val="TableContents"/>
+                    <w:framePr w:hSpace="180" w:wrap="around" w:vAnchor="text" w:hAnchor="margin" w:y="53"/>
+                    <w:jc w:val="center"/>
+                    <w:rPr>
+                      <w:rFonts w:ascii="Arial" w:hAnsi="Arial"/>
+                      <w:b/>
+                      <w:bCs/>
+                    </w:rPr>
+                  </w:pPr>
+                  <w:r>
+                    <w:rPr>
+                      <w:rFonts w:ascii="Arial" w:hAnsi="Arial"/>
+                      <w:b/>
+                      <w:bCs/>
+                    </w:rPr>
+                    <w:t>A0</w:t>
+                  </w:r>
+                </w:p>
+              </w:tc>
+              <w:tc>
+                <w:tcPr>
+                  <w:tcW w:w="709" w:type="dxa"/>
+                </w:tcPr>
+                <w:p>
+                  <w:pPr>
+                    <w:pStyle w:val="TableContents"/>
+                    <w:framePr w:hSpace="180" w:wrap="around" w:vAnchor="text" w:hAnchor="margin" w:y="53"/>
+                    <w:jc w:val="center"/>
+                    <w:rPr>
+                      <w:rFonts w:ascii="Arial" w:hAnsi="Arial"/>
+                      <w:b/>
+                      <w:bCs/>
+                    </w:rPr>
+                  </w:pPr>
+                  <w:r>
+                    <w:rPr>
+                      <w:rFonts w:ascii="Arial" w:hAnsi="Arial"/>
+                      <w:b/>
+                      <w:bCs/>
+                    </w:rPr>
+                    <w:t>A1</w:t>
+                  </w:r>
+                </w:p>
+              </w:tc>
+              <w:tc>
+                <w:tcPr>
+                  <w:tcW w:w="709" w:type="dxa"/>
+                </w:tcPr>
+                <w:p>
+                  <w:pPr>
+                    <w:pStyle w:val="TableContents"/>
+                    <w:framePr w:hSpace="180" w:wrap="around" w:vAnchor="text" w:hAnchor="margin" w:y="53"/>
+                    <w:jc w:val="center"/>
+                    <w:rPr>
+                      <w:rFonts w:ascii="Arial" w:hAnsi="Arial"/>
+                      <w:b/>
+                      <w:bCs/>
+                    </w:rPr>
+                  </w:pPr>
+                  <w:r>
+                    <w:rPr>
+                      <w:rFonts w:ascii="Arial" w:hAnsi="Arial"/>
+                      <w:b/>
+                      <w:bCs/>
+                    </w:rPr>
+                    <w:t>A2</w:t>
+                  </w:r>
+                </w:p>
+              </w:tc>
+              <w:tc>
+                <w:tcPr>
+                  <w:tcW w:w="850" w:type="dxa"/>
+                </w:tcPr>
+                <w:p>
+                  <w:pPr>
+                    <w:pStyle w:val="TableContents"/>
+                    <w:framePr w:hSpace="180" w:wrap="around" w:vAnchor="text" w:hAnchor="margin" w:y="53"/>
+                    <w:jc w:val="center"/>
+                    <w:rPr>
+                      <w:rFonts w:ascii="Arial" w:hAnsi="Arial"/>
+                      <w:b/>
+                      <w:bCs/>
+                    </w:rPr>
+                  </w:pPr>
+                  <w:r>
+                    <w:rPr>
+                      <w:rFonts w:ascii="Arial" w:hAnsi="Arial"/>
+                      <w:b/>
+                      <w:bCs/>
+                    </w:rPr>
+                    <w:t>ID</w:t>
+                  </w:r>
+                </w:p>
+              </w:tc>
+            </w:tr>
+            <w:tr>
+              <w:trPr>
+                <w:jc w:val="center"/>
+              </w:trPr>
+              <w:tc>
+                <w:tcPr>
+                  <w:tcW w:w="704" w:type="dxa"/>
+                </w:tcPr>
+                <w:p>
+                  <w:pPr>
+                    <w:pStyle w:val="TableContents"/>
+                    <w:framePr w:hSpace="180" w:wrap="around" w:vAnchor="text" w:hAnchor="margin" w:y="53"/>
+                    <w:jc w:val="center"/>
+                    <w:rPr>
+                      <w:rFonts w:ascii="Arial" w:hAnsi="Arial"/>
+                    </w:rPr>
+                  </w:pPr>
+                  <w:r>
+                    <w:rPr>
+                      <w:rFonts w:ascii="Arial" w:hAnsi="Arial"/>
+                    </w:rPr>
+                    <w:t>NC</w:t>
+                  </w:r>
+                </w:p>
+              </w:tc>
+              <w:tc>
+                <w:tcPr>
+                  <w:tcW w:w="709" w:type="dxa"/>
+                </w:tcPr>
+                <w:p>
+                  <w:pPr>
+                    <w:pStyle w:val="TableContents"/>
+                    <w:framePr w:hSpace="180" w:wrap="around" w:vAnchor="text" w:hAnchor="margin" w:y="53"/>
+                    <w:jc w:val="center"/>
+                    <w:rPr>
+                      <w:rFonts w:ascii="Arial" w:hAnsi="Arial"/>
+                    </w:rPr>
+                  </w:pPr>
+                  <w:r>
+                    <w:rPr>
+                      <w:rFonts w:ascii="Arial" w:hAnsi="Arial"/>
+                    </w:rPr>
+                    <w:t>NC</w:t>
+                  </w:r>
+                </w:p>
+              </w:tc>
+              <w:tc>
+                <w:tcPr>
+                  <w:tcW w:w="709" w:type="dxa"/>
+                </w:tcPr>
+                <w:p>
+                  <w:pPr>
+                    <w:pStyle w:val="TableContents"/>
+                    <w:framePr w:hSpace="180" w:wrap="around" w:vAnchor="text" w:hAnchor="margin" w:y="53"/>
+                    <w:jc w:val="center"/>
+                    <w:rPr>
+                      <w:rFonts w:ascii="Arial" w:hAnsi="Arial"/>
+                    </w:rPr>
+                  </w:pPr>
+                  <w:r>
+                    <w:rPr>
+                      <w:rFonts w:ascii="Arial" w:hAnsi="Arial"/>
+                    </w:rPr>
+                    <w:t>NC</w:t>
+                  </w:r>
+                </w:p>
+              </w:tc>
+              <w:tc>
+                <w:tcPr>
+                  <w:tcW w:w="850" w:type="dxa"/>
+                </w:tcPr>
+                <w:p>
+                  <w:pPr>
+                    <w:pStyle w:val="TableContents"/>
+                    <w:framePr w:hSpace="180" w:wrap="around" w:vAnchor="text" w:hAnchor="margin" w:y="53"/>
+                    <w:jc w:val="center"/>
+                    <w:rPr>
+                      <w:rFonts w:ascii="Arial" w:hAnsi="Arial"/>
+                    </w:rPr>
+                  </w:pPr>
+                  <w:r>
+                    <w:rPr>
+                      <w:rFonts w:ascii="Arial" w:hAnsi="Arial"/>
+                    </w:rPr>
+                    <w:t>0</w:t>
+                  </w:r>
+                </w:p>
+              </w:tc>
+            </w:tr>
+            <w:tr>
+              <w:trPr>
+                <w:jc w:val="center"/>
+              </w:trPr>
+              <w:tc>
+                <w:tcPr>
+                  <w:tcW w:w="704" w:type="dxa"/>
+                </w:tcPr>
+                <w:p>
+                  <w:pPr>
+                    <w:pStyle w:val="TableContents"/>
+                    <w:framePr w:hSpace="180" w:wrap="around" w:vAnchor="text" w:hAnchor="margin" w:y="53"/>
+                    <w:jc w:val="center"/>
+                    <w:rPr>
+                      <w:rFonts w:ascii="Arial" w:hAnsi="Arial"/>
+                    </w:rPr>
+                  </w:pPr>
+                  <w:r>
+                    <w:rPr>
+                      <w:rFonts w:ascii="Arial" w:hAnsi="Arial"/>
+                      <w:sz w:val="16"/>
+                      <w:szCs w:val="16"/>
+                    </w:rPr>
+                    <w:t>Solder</w:t>
+                  </w:r>
+                </w:p>
+              </w:tc>
+              <w:tc>
+                <w:tcPr>
+                  <w:tcW w:w="709" w:type="dxa"/>
+                </w:tcPr>
+                <w:p>
+                  <w:pPr>
+                    <w:pStyle w:val="TableContents"/>
+                    <w:framePr w:hSpace="180" w:wrap="around" w:vAnchor="text" w:hAnchor="margin" w:y="53"/>
+                    <w:jc w:val="center"/>
+                    <w:rPr>
+                      <w:rFonts w:ascii="Arial" w:hAnsi="Arial"/>
+                    </w:rPr>
+                  </w:pPr>
+                  <w:r>
+                    <w:rPr>
+                      <w:rFonts w:ascii="Arial" w:hAnsi="Arial"/>
+                    </w:rPr>
+                    <w:t>NC</w:t>
+                  </w:r>
+                </w:p>
+              </w:tc>
+              <w:tc>
+                <w:tcPr>
+                  <w:tcW w:w="709" w:type="dxa"/>
+                </w:tcPr>
+                <w:p>
+                  <w:pPr>
+                    <w:pStyle w:val="TableContents"/>
+                    <w:framePr w:hSpace="180" w:wrap="around" w:vAnchor="text" w:hAnchor="margin" w:y="53"/>
+                    <w:jc w:val="center"/>
+                    <w:rPr>
+                      <w:rFonts w:ascii="Arial" w:hAnsi="Arial"/>
+                    </w:rPr>
+                  </w:pPr>
+                  <w:r>
+                    <w:rPr>
+                      <w:rFonts w:ascii="Arial" w:hAnsi="Arial"/>
+                    </w:rPr>
+                    <w:t>NC</w:t>
+                  </w:r>
+                </w:p>
+              </w:tc>
+              <w:tc>
+                <w:tcPr>
+                  <w:tcW w:w="850" w:type="dxa"/>
+                </w:tcPr>
+                <w:p>
+                  <w:pPr>
+                    <w:pStyle w:val="TableContents"/>
+                    <w:framePr w:hSpace="180" w:wrap="around" w:vAnchor="text" w:hAnchor="margin" w:y="53"/>
+                    <w:jc w:val="center"/>
+                    <w:rPr>
+                      <w:rFonts w:ascii="Arial" w:hAnsi="Arial"/>
+                    </w:rPr>
+                  </w:pPr>
+                  <w:r>
+                    <w:rPr>
+                      <w:rFonts w:ascii="Arial" w:hAnsi="Arial"/>
+                    </w:rPr>
+                    <w:t>1</w:t>
+                  </w:r>
+                </w:p>
+              </w:tc>
+            </w:tr>
+            <w:tr>
+              <w:trPr>
+                <w:jc w:val="center"/>
+              </w:trPr>
+              <w:tc>
+                <w:tcPr>
+                  <w:tcW w:w="704" w:type="dxa"/>
+                </w:tcPr>
+                <w:p>
+                  <w:pPr>
+                    <w:pStyle w:val="TableContents"/>
+                    <w:framePr w:hSpace="180" w:wrap="around" w:vAnchor="text" w:hAnchor="margin" w:y="53"/>
+                    <w:jc w:val="center"/>
+                    <w:rPr>
+                      <w:rFonts w:ascii="Arial" w:hAnsi="Arial"/>
+                    </w:rPr>
+                  </w:pPr>
+                  <w:r>
+                    <w:rPr>
+                      <w:rFonts w:ascii="Arial" w:hAnsi="Arial"/>
+                    </w:rPr>
+                    <w:t>NC</w:t>
+                  </w:r>
+                </w:p>
+              </w:tc>
+              <w:tc>
+                <w:tcPr>
+                  <w:tcW w:w="709" w:type="dxa"/>
+                </w:tcPr>
+                <w:p>
+                  <w:pPr>
+                    <w:pStyle w:val="TableContents"/>
+                    <w:framePr w:hSpace="180" w:wrap="around" w:vAnchor="text" w:hAnchor="margin" w:y="53"/>
+                    <w:jc w:val="center"/>
+                    <w:rPr>
+                      <w:rFonts w:ascii="Arial" w:hAnsi="Arial"/>
+                    </w:rPr>
+                  </w:pPr>
+                  <w:r>
+                    <w:rPr>
+                      <w:rFonts w:ascii="Arial" w:hAnsi="Arial"/>
+                      <w:sz w:val="16"/>
+                      <w:szCs w:val="16"/>
+                    </w:rPr>
+                    <w:t>Solder</w:t>
+                  </w:r>
+                </w:p>
+              </w:tc>
+              <w:tc>
+                <w:tcPr>
+                  <w:tcW w:w="709" w:type="dxa"/>
+                </w:tcPr>
+                <w:p>
+                  <w:pPr>
+                    <w:pStyle w:val="TableContents"/>
+                    <w:framePr w:hSpace="180" w:wrap="around" w:vAnchor="text" w:hAnchor="margin" w:y="53"/>
+                    <w:jc w:val="center"/>
+                    <w:rPr>
+                      <w:rFonts w:ascii="Arial" w:hAnsi="Arial"/>
+                    </w:rPr>
+                  </w:pPr>
+                  <w:r>
+                    <w:rPr>
+                      <w:rFonts w:ascii="Arial" w:hAnsi="Arial"/>
+                    </w:rPr>
+                    <w:t>NC</w:t>
+                  </w:r>
+                </w:p>
+              </w:tc>
+              <w:tc>
+                <w:tcPr>
+                  <w:tcW w:w="850" w:type="dxa"/>
+                </w:tcPr>
+                <w:p>
+                  <w:pPr>
+                    <w:pStyle w:val="TableContents"/>
+                    <w:framePr w:hSpace="180" w:wrap="around" w:vAnchor="text" w:hAnchor="margin" w:y="53"/>
+                    <w:jc w:val="center"/>
+                    <w:rPr>
+                      <w:rFonts w:ascii="Arial" w:hAnsi="Arial"/>
+                    </w:rPr>
+                  </w:pPr>
+                  <w:r>
+                    <w:rPr>
+                      <w:rFonts w:ascii="Arial" w:hAnsi="Arial"/>
+                    </w:rPr>
+                    <w:t>2</w:t>
+                  </w:r>
+                </w:p>
+              </w:tc>
+            </w:tr>
+            <w:tr>
+              <w:trPr>
+                <w:jc w:val="center"/>
+              </w:trPr>
+              <w:tc>
+                <w:tcPr>
+                  <w:tcW w:w="704" w:type="dxa"/>
+                </w:tcPr>
+                <w:p>
+                  <w:pPr>
+                    <w:pStyle w:val="TableContents"/>
+                    <w:framePr w:hSpace="180" w:wrap="around" w:vAnchor="text" w:hAnchor="margin" w:y="53"/>
+                    <w:jc w:val="center"/>
+                    <w:rPr>
+                      <w:rFonts w:ascii="Arial" w:hAnsi="Arial"/>
+                    </w:rPr>
+                  </w:pPr>
+                  <w:r>
+                    <w:rPr>
+                      <w:rFonts w:ascii="Arial" w:hAnsi="Arial"/>
+                      <w:sz w:val="16"/>
+                      <w:szCs w:val="16"/>
+                    </w:rPr>
+                    <w:t>Solder</w:t>
+                  </w:r>
+                </w:p>
+              </w:tc>
+              <w:tc>
+                <w:tcPr>
+                  <w:tcW w:w="709" w:type="dxa"/>
+                </w:tcPr>
+                <w:p>
+                  <w:pPr>
+                    <w:pStyle w:val="TableContents"/>
+                    <w:framePr w:hSpace="180" w:wrap="around" w:vAnchor="text" w:hAnchor="margin" w:y="53"/>
+                    <w:jc w:val="center"/>
+                    <w:rPr>
+                      <w:rFonts w:ascii="Arial" w:hAnsi="Arial"/>
+                    </w:rPr>
+                  </w:pPr>
+                  <w:r>
+                    <w:rPr>
+                      <w:rFonts w:ascii="Arial" w:hAnsi="Arial"/>
+                      <w:sz w:val="16"/>
+                      <w:szCs w:val="16"/>
+                    </w:rPr>
+                    <w:t>Solder</w:t>
+                  </w:r>
+                </w:p>
+              </w:tc>
+              <w:tc>
+                <w:tcPr>
+                  <w:tcW w:w="709" w:type="dxa"/>
+                </w:tcPr>
+                <w:p>
+                  <w:pPr>
+                    <w:pStyle w:val="TableContents"/>
+                    <w:framePr w:hSpace="180" w:wrap="around" w:vAnchor="text" w:hAnchor="margin" w:y="53"/>
+                    <w:jc w:val="center"/>
+                    <w:rPr>
+                      <w:rFonts w:ascii="Arial" w:hAnsi="Arial"/>
+                    </w:rPr>
+                  </w:pPr>
+                  <w:r>
+                    <w:rPr>
+                      <w:rFonts w:ascii="Arial" w:hAnsi="Arial"/>
+                    </w:rPr>
+                    <w:t>NC</w:t>
+                  </w:r>
+                </w:p>
+              </w:tc>
+              <w:tc>
+                <w:tcPr>
+                  <w:tcW w:w="850" w:type="dxa"/>
+                </w:tcPr>
+                <w:p>
+                  <w:pPr>
+                    <w:pStyle w:val="TableContents"/>
+                    <w:framePr w:hSpace="180" w:wrap="around" w:vAnchor="text" w:hAnchor="margin" w:y="53"/>
+                    <w:jc w:val="center"/>
+                    <w:rPr>
+                      <w:rFonts w:ascii="Arial" w:hAnsi="Arial"/>
+                    </w:rPr>
+                  </w:pPr>
+                  <w:r>
+                    <w:rPr>
+                      <w:rFonts w:ascii="Arial" w:hAnsi="Arial"/>
+                    </w:rPr>
+                    <w:t>3</w:t>
+                  </w:r>
+                </w:p>
+              </w:tc>
+            </w:tr>
+            <w:tr>
+              <w:trPr>
+                <w:jc w:val="center"/>
+              </w:trPr>
+              <w:tc>
+                <w:tcPr>
+                  <w:tcW w:w="704" w:type="dxa"/>
+                </w:tcPr>
+                <w:p>
+                  <w:pPr>
+                    <w:pStyle w:val="TableContents"/>
+                    <w:framePr w:hSpace="180" w:wrap="around" w:vAnchor="text" w:hAnchor="margin" w:y="53"/>
+                    <w:jc w:val="center"/>
+                    <w:rPr>
+                      <w:rFonts w:ascii="Arial" w:hAnsi="Arial"/>
+                    </w:rPr>
+                  </w:pPr>
+                  <w:r>
+                    <w:rPr>
+                      <w:rFonts w:ascii="Arial" w:hAnsi="Arial"/>
+                    </w:rPr>
+                    <w:t>NC</w:t>
+                  </w:r>
+                </w:p>
+              </w:tc>
+              <w:tc>
+                <w:tcPr>
+                  <w:tcW w:w="709" w:type="dxa"/>
+                </w:tcPr>
+                <w:p>
+                  <w:pPr>
+                    <w:pStyle w:val="TableContents"/>
+                    <w:framePr w:hSpace="180" w:wrap="around" w:vAnchor="text" w:hAnchor="margin" w:y="53"/>
+                    <w:jc w:val="center"/>
+                    <w:rPr>
+                      <w:rFonts w:ascii="Arial" w:hAnsi="Arial"/>
+                    </w:rPr>
+                  </w:pPr>
+                  <w:r>
+                    <w:rPr>
+                      <w:rFonts w:ascii="Arial" w:hAnsi="Arial"/>
+                    </w:rPr>
+                    <w:t>NC</w:t>
+                  </w:r>
+                </w:p>
+              </w:tc>
+              <w:tc>
+                <w:tcPr>
+                  <w:tcW w:w="709" w:type="dxa"/>
+                </w:tcPr>
+                <w:p>
+                  <w:pPr>
+                    <w:pStyle w:val="TableContents"/>
+                    <w:framePr w:hSpace="180" w:wrap="around" w:vAnchor="text" w:hAnchor="margin" w:y="53"/>
+                    <w:jc w:val="center"/>
+                    <w:rPr>
+                      <w:rFonts w:ascii="Arial" w:hAnsi="Arial"/>
+                    </w:rPr>
+                  </w:pPr>
+                  <w:r>
+                    <w:rPr>
+                      <w:rFonts w:ascii="Arial" w:hAnsi="Arial"/>
+                      <w:sz w:val="16"/>
+                      <w:szCs w:val="16"/>
+                    </w:rPr>
+                    <w:t>Solder</w:t>
+                  </w:r>
+                </w:p>
+              </w:tc>
+              <w:tc>
+                <w:tcPr>
+                  <w:tcW w:w="850" w:type="dxa"/>
+                </w:tcPr>
+                <w:p>
+                  <w:pPr>
+                    <w:pStyle w:val="TableContents"/>
+                    <w:framePr w:hSpace="180" w:wrap="around" w:vAnchor="text" w:hAnchor="margin" w:y="53"/>
+                    <w:jc w:val="center"/>
+                    <w:rPr>
+                      <w:rFonts w:ascii="Arial" w:hAnsi="Arial"/>
+                    </w:rPr>
+                  </w:pPr>
+                  <w:r>
+                    <w:rPr>
+                      <w:rFonts w:ascii="Arial" w:hAnsi="Arial"/>
+                    </w:rPr>
+                    <w:t>4</w:t>
+                  </w:r>
+                </w:p>
+              </w:tc>
+            </w:tr>
+            <w:tr>
+              <w:trPr>
+                <w:jc w:val="center"/>
+              </w:trPr>
+              <w:tc>
+                <w:tcPr>
+                  <w:tcW w:w="704" w:type="dxa"/>
+                </w:tcPr>
+                <w:p>
+                  <w:pPr>
+                    <w:pStyle w:val="TableContents"/>
+                    <w:framePr w:hSpace="180" w:wrap="around" w:vAnchor="text" w:hAnchor="margin" w:y="53"/>
+                    <w:jc w:val="center"/>
+                    <w:rPr>
+                      <w:rFonts w:ascii="Arial" w:hAnsi="Arial"/>
+                    </w:rPr>
+                  </w:pPr>
+                  <w:r>
+                    <w:rPr>
+                      <w:rFonts w:ascii="Arial" w:hAnsi="Arial"/>
+                      <w:sz w:val="16"/>
+                      <w:szCs w:val="16"/>
+                    </w:rPr>
+                    <w:t>Solder</w:t>
+                  </w:r>
+                </w:p>
+              </w:tc>
+              <w:tc>
+                <w:tcPr>
+                  <w:tcW w:w="709" w:type="dxa"/>
+                </w:tcPr>
+                <w:p>
+                  <w:pPr>
+                    <w:pStyle w:val="TableContents"/>
+                    <w:framePr w:hSpace="180" w:wrap="around" w:vAnchor="text" w:hAnchor="margin" w:y="53"/>
+                    <w:jc w:val="center"/>
+                    <w:rPr>
+                      <w:rFonts w:ascii="Arial" w:hAnsi="Arial"/>
+                    </w:rPr>
+                  </w:pPr>
+                  <w:r>
+                    <w:rPr>
+                      <w:rFonts w:ascii="Arial" w:hAnsi="Arial"/>
+                    </w:rPr>
+                    <w:t>NC</w:t>
+                  </w:r>
+                </w:p>
+              </w:tc>
+              <w:tc>
+                <w:tcPr>
+                  <w:tcW w:w="709" w:type="dxa"/>
+                </w:tcPr>
+                <w:p>
+                  <w:pPr>
+                    <w:pStyle w:val="TableContents"/>
+                    <w:framePr w:hSpace="180" w:wrap="around" w:vAnchor="text" w:hAnchor="margin" w:y="53"/>
+                    <w:jc w:val="center"/>
+                    <w:rPr>
+                      <w:rFonts w:ascii="Arial" w:hAnsi="Arial"/>
+                    </w:rPr>
+                  </w:pPr>
+                  <w:r>
+                    <w:rPr>
+                      <w:rFonts w:ascii="Arial" w:hAnsi="Arial"/>
+                      <w:sz w:val="16"/>
+                      <w:szCs w:val="16"/>
+                    </w:rPr>
+                    <w:t>Solder</w:t>
+                  </w:r>
+                </w:p>
+              </w:tc>
+              <w:tc>
+                <w:tcPr>
+                  <w:tcW w:w="850" w:type="dxa"/>
+                </w:tcPr>
+                <w:p>
+                  <w:pPr>
+                    <w:pStyle w:val="TableContents"/>
+                    <w:framePr w:hSpace="180" w:wrap="around" w:vAnchor="text" w:hAnchor="margin" w:y="53"/>
+                    <w:jc w:val="center"/>
+                    <w:rPr>
+                      <w:rFonts w:ascii="Arial" w:hAnsi="Arial"/>
+                    </w:rPr>
+                  </w:pPr>
+                  <w:r>
+                    <w:rPr>
+                      <w:rFonts w:ascii="Arial" w:hAnsi="Arial"/>
+                    </w:rPr>
+                    <w:t>5</w:t>
+                  </w:r>
+                </w:p>
+              </w:tc>
+            </w:tr>
+            <w:tr>
+              <w:trPr>
+                <w:jc w:val="center"/>
+              </w:trPr>
+              <w:tc>
+                <w:tcPr>
+                  <w:tcW w:w="704" w:type="dxa"/>
+                </w:tcPr>
+                <w:p>
+                  <w:pPr>
+                    <w:pStyle w:val="TableContents"/>
+                    <w:framePr w:hSpace="180" w:wrap="around" w:vAnchor="text" w:hAnchor="margin" w:y="53"/>
+                    <w:jc w:val="center"/>
+                    <w:rPr>
+                      <w:rFonts w:ascii="Arial" w:hAnsi="Arial"/>
+                    </w:rPr>
+                  </w:pPr>
+                  <w:r>
+                    <w:rPr>
+                      <w:rFonts w:ascii="Arial" w:hAnsi="Arial"/>
+                    </w:rPr>
+                    <w:t>NC</w:t>
+                  </w:r>
+                </w:p>
+              </w:tc>
+              <w:tc>
+                <w:tcPr>
+                  <w:tcW w:w="709" w:type="dxa"/>
+                </w:tcPr>
+                <w:p>
+                  <w:pPr>
+                    <w:pStyle w:val="TableContents"/>
+                    <w:framePr w:hSpace="180" w:wrap="around" w:vAnchor="text" w:hAnchor="margin" w:y="53"/>
+                    <w:jc w:val="center"/>
+                    <w:rPr>
+                      <w:rFonts w:ascii="Arial" w:hAnsi="Arial"/>
+                    </w:rPr>
+                  </w:pPr>
+                  <w:r>
+                    <w:rPr>
+                      <w:rFonts w:ascii="Arial" w:hAnsi="Arial"/>
+                      <w:sz w:val="16"/>
+                      <w:szCs w:val="16"/>
+                    </w:rPr>
+                    <w:t>Solder</w:t>
+                  </w:r>
+                </w:p>
+              </w:tc>
+              <w:tc>
+                <w:tcPr>
+                  <w:tcW w:w="709" w:type="dxa"/>
+                </w:tcPr>
+                <w:p>
+                  <w:pPr>
+                    <w:pStyle w:val="TableContents"/>
+                    <w:framePr w:hSpace="180" w:wrap="around" w:vAnchor="text" w:hAnchor="margin" w:y="53"/>
+                    <w:jc w:val="center"/>
+                    <w:rPr>
+                      <w:rFonts w:ascii="Arial" w:hAnsi="Arial"/>
+                    </w:rPr>
+                  </w:pPr>
+                  <w:r>
+                    <w:rPr>
+                      <w:rFonts w:ascii="Arial" w:hAnsi="Arial"/>
+                      <w:sz w:val="16"/>
+                      <w:szCs w:val="16"/>
+                    </w:rPr>
+                    <w:t>Solder</w:t>
+                  </w:r>
+                </w:p>
+              </w:tc>
+              <w:tc>
+                <w:tcPr>
+                  <w:tcW w:w="850" w:type="dxa"/>
+                </w:tcPr>
+                <w:p>
+                  <w:pPr>
+                    <w:pStyle w:val="TableContents"/>
+                    <w:framePr w:hSpace="180" w:wrap="around" w:vAnchor="text" w:hAnchor="margin" w:y="53"/>
+                    <w:jc w:val="center"/>
+                    <w:rPr>
+                      <w:rFonts w:ascii="Arial" w:hAnsi="Arial"/>
+                    </w:rPr>
+                  </w:pPr>
+                  <w:r>
+                    <w:rPr>
+                      <w:rFonts w:ascii="Arial" w:hAnsi="Arial"/>
+                    </w:rPr>
+                    <w:t>6</w:t>
+                  </w:r>
+                </w:p>
+              </w:tc>
+            </w:tr>
+            <w:tr>
+              <w:trPr>
+                <w:jc w:val="center"/>
+              </w:trPr>
+              <w:tc>
+                <w:tcPr>
+                  <w:tcW w:w="704" w:type="dxa"/>
+                </w:tcPr>
+                <w:p>
+                  <w:pPr>
+                    <w:pStyle w:val="TableContents"/>
+                    <w:framePr w:hSpace="180" w:wrap="around" w:vAnchor="text" w:hAnchor="margin" w:y="53"/>
+                    <w:jc w:val="center"/>
+                    <w:rPr>
+                      <w:rFonts w:ascii="Arial" w:hAnsi="Arial"/>
+                    </w:rPr>
+                  </w:pPr>
+                  <w:r>
+                    <w:rPr>
+                      <w:rFonts w:ascii="Arial" w:hAnsi="Arial"/>
+                      <w:sz w:val="16"/>
+                      <w:szCs w:val="16"/>
+                    </w:rPr>
+                    <w:t>Solder</w:t>
+                  </w:r>
+                </w:p>
+              </w:tc>
+              <w:tc>
+                <w:tcPr>
+                  <w:tcW w:w="709" w:type="dxa"/>
+                </w:tcPr>
+                <w:p>
+                  <w:pPr>
+                    <w:pStyle w:val="TableContents"/>
+                    <w:framePr w:hSpace="180" w:wrap="around" w:vAnchor="text" w:hAnchor="margin" w:y="53"/>
+                    <w:jc w:val="center"/>
+                    <w:rPr>
+                      <w:rFonts w:ascii="Arial" w:hAnsi="Arial"/>
+                    </w:rPr>
+                  </w:pPr>
+                  <w:r>
+                    <w:rPr>
+                      <w:rFonts w:ascii="Arial" w:hAnsi="Arial"/>
+                      <w:sz w:val="16"/>
+                      <w:szCs w:val="16"/>
+                    </w:rPr>
+                    <w:t>Solder</w:t>
+                  </w:r>
+                </w:p>
+              </w:tc>
+              <w:tc>
+                <w:tcPr>
+                  <w:tcW w:w="709" w:type="dxa"/>
+                </w:tcPr>
+                <w:p>
+                  <w:pPr>
+                    <w:pStyle w:val="TableContents"/>
+                    <w:framePr w:hSpace="180" w:wrap="around" w:vAnchor="text" w:hAnchor="margin" w:y="53"/>
+                    <w:jc w:val="center"/>
+                    <w:rPr>
+                      <w:rFonts w:ascii="Arial" w:hAnsi="Arial"/>
+                    </w:rPr>
+                  </w:pPr>
+                  <w:r>
+                    <w:rPr>
+                      <w:rFonts w:ascii="Arial" w:hAnsi="Arial"/>
+                      <w:sz w:val="16"/>
+                      <w:szCs w:val="16"/>
+                    </w:rPr>
+                    <w:t>Solder</w:t>
+                  </w:r>
+                </w:p>
+              </w:tc>
+              <w:tc>
+                <w:tcPr>
+                  <w:tcW w:w="850" w:type="dxa"/>
+                </w:tcPr>
+                <w:p>
+                  <w:pPr>
+                    <w:pStyle w:val="TableContents"/>
+                    <w:framePr w:hSpace="180" w:wrap="around" w:vAnchor="text" w:hAnchor="margin" w:y="53"/>
+                    <w:jc w:val="center"/>
+                    <w:rPr>
+                      <w:rFonts w:ascii="Arial" w:hAnsi="Arial"/>
+                    </w:rPr>
+                  </w:pPr>
+                  <w:r>
+                    <w:rPr>
+                      <w:rFonts w:ascii="Arial" w:hAnsi="Arial"/>
+                    </w:rPr>
+                    <w:t>7</w:t>
+                  </w:r>
+                </w:p>
+              </w:tc>
+            </w:tr>
+          </w:tbl>
+          <w:p>
+            <w:pPr>
+              <w:pStyle w:val="TableContents"/>
+              <w:rPr>
+                <w:rFonts w:ascii="Arial" w:hAnsi="Arial"/>
+              </w:rPr>
+            </w:pPr>
+          </w:p>
+        </w:tc>
+        <w:tc>
+          <w:tcPr>
+            <w:tcW w:w="4537" w:type="dxa"/>
             <w:tcBorders>
               <w:left w:val="single" w:sz="2" w:space="0" w:color="000000"/>
               <w:bottom w:val="single" w:sz="2" w:space="0" w:color="000000"/>
@@ -3282,10 +4227,445 @@
                 <w:rFonts w:ascii="Arial" w:hAnsi="Arial"/>
               </w:rPr>
             </w:pPr>
+            <w:r>
+              <w:rPr>
+                <w:rFonts w:ascii="Arial" w:hAnsi="Arial"/>
+                <w:noProof/>
+              </w:rPr>
+              <w:drawing>
+                <wp:inline distT="0" distB="0" distL="0" distR="0" wp14:anchorId="098371BB" wp14:editId="368801E1">
+                  <wp:extent cx="3275860" cy="2887443"/>
+                  <wp:effectExtent l="0" t="0" r="1270" b="8255"/>
+                  <wp:docPr id="2" name="Picture 2"/>
+                  <wp:cNvGraphicFramePr>
+                    <a:graphicFrameLocks xmlns:a="http://schemas.openxmlformats.org/drawingml/2006/main" noChangeAspect="1"/>
+                  </wp:cNvGraphicFramePr>
+                  <a:graphic xmlns:a="http://schemas.openxmlformats.org/drawingml/2006/main">
+                    <a:graphicData uri="http://schemas.openxmlformats.org/drawingml/2006/picture">
+                      <pic:pic xmlns:pic="http://schemas.openxmlformats.org/drawingml/2006/picture">
+                        <pic:nvPicPr>
+                          <pic:cNvPr id="0" name="Picture 1"/>
+                          <pic:cNvPicPr>
+                            <a:picLocks noChangeAspect="1" noChangeArrowheads="1"/>
+                          </pic:cNvPicPr>
+                        </pic:nvPicPr>
+                        <pic:blipFill>
+                          <a:blip r:embed="rId14">
+                            <a:extLst>
+                              <a:ext uri="{28A0092B-C50C-407E-A947-70E740481C1C}">
+                                <a14:useLocalDpi xmlns:a14="http://schemas.microsoft.com/office/drawing/2010/main" val="0"/>
+                              </a:ext>
+                            </a:extLst>
+                          </a:blip>
+                          <a:srcRect/>
+                          <a:stretch>
+                            <a:fillRect/>
+                          </a:stretch>
+                        </pic:blipFill>
+                        <pic:spPr bwMode="auto">
+                          <a:xfrm>
+                            <a:off x="0" y="0"/>
+                            <a:ext cx="3278779" cy="2890016"/>
+                          </a:xfrm>
+                          <a:prstGeom prst="rect">
+                            <a:avLst/>
+                          </a:prstGeom>
+                          <a:noFill/>
+                          <a:ln>
+                            <a:noFill/>
+                          </a:ln>
+                        </pic:spPr>
+                      </pic:pic>
+                    </a:graphicData>
+                  </a:graphic>
+                </wp:inline>
+              </w:drawing>
+            </w:r>
           </w:p>
         </w:tc>
       </w:tr>
     </w:tbl>
+    <w:p>
+      <w:pPr>
+        <w:pStyle w:val="Standard"/>
+        <w:rPr>
+          <w:rFonts w:ascii="Arial" w:hAnsi="Arial"/>
+        </w:rPr>
+      </w:pPr>
+    </w:p>
+    <w:p>
+      <w:pPr>
+        <w:rPr>
+          <w:rFonts w:ascii="Arial" w:hAnsi="Arial"/>
+        </w:rPr>
+      </w:pPr>
+      <w:r>
+        <w:rPr>
+          <w:rFonts w:ascii="Arial" w:hAnsi="Arial"/>
+        </w:rPr>
+        <w:br w:type="page"/>
+      </w:r>
+    </w:p>
+    <w:p>
+      <w:pPr>
+        <w:pStyle w:val="Standard"/>
+        <w:rPr>
+          <w:rFonts w:ascii="Arial" w:hAnsi="Arial"/>
+        </w:rPr>
+      </w:pPr>
+    </w:p>
+    <w:tbl>
+      <w:tblPr>
+        <w:tblpPr w:leftFromText="180" w:rightFromText="180" w:vertAnchor="text" w:horzAnchor="margin" w:tblpY="53"/>
+        <w:tblW w:w="9637" w:type="dxa"/>
+        <w:tblLayout w:type="fixed"/>
+        <w:tblCellMar>
+          <w:left w:w="10" w:type="dxa"/>
+          <w:right w:w="10" w:type="dxa"/>
+        </w:tblCellMar>
+        <w:tblLook w:val="04A0" w:firstRow="1" w:lastRow="0" w:firstColumn="1" w:lastColumn="0" w:noHBand="0" w:noVBand="1"/>
+      </w:tblPr>
+      <w:tblGrid>
+        <w:gridCol w:w="1169"/>
+        <w:gridCol w:w="2089"/>
+        <w:gridCol w:w="6379"/>
+      </w:tblGrid>
+      <w:tr>
+        <w:tc>
+          <w:tcPr>
+            <w:tcW w:w="1169" w:type="dxa"/>
+            <w:tcBorders>
+              <w:top w:val="single" w:sz="2" w:space="0" w:color="000000"/>
+              <w:left w:val="single" w:sz="2" w:space="0" w:color="000000"/>
+              <w:bottom w:val="single" w:sz="2" w:space="0" w:color="000000"/>
+            </w:tcBorders>
+            <w:tcMar>
+              <w:top w:w="55" w:type="dxa"/>
+              <w:left w:w="55" w:type="dxa"/>
+              <w:bottom w:w="55" w:type="dxa"/>
+              <w:right w:w="55" w:type="dxa"/>
+            </w:tcMar>
+          </w:tcPr>
+          <w:p>
+            <w:pPr>
+              <w:pStyle w:val="TableContents"/>
+              <w:rPr>
+                <w:rFonts w:ascii="Arial" w:hAnsi="Arial"/>
+                <w:b/>
+                <w:bCs/>
+              </w:rPr>
+            </w:pPr>
+            <w:r>
+              <w:rPr>
+                <w:rFonts w:ascii="Arial" w:hAnsi="Arial"/>
+                <w:b/>
+                <w:bCs/>
+              </w:rPr>
+              <w:t xml:space="preserve">Step: </w:t>
+            </w:r>
+            <w:r>
+              <w:rPr>
+                <w:rFonts w:ascii="Arial" w:hAnsi="Arial"/>
+                <w:b/>
+                <w:bCs/>
+              </w:rPr>
+              <w:t>3</w:t>
+            </w:r>
+          </w:p>
+        </w:tc>
+        <w:tc>
+          <w:tcPr>
+            <w:tcW w:w="8468" w:type="dxa"/>
+            <w:gridSpan w:val="2"/>
+            <w:tcBorders>
+              <w:top w:val="single" w:sz="2" w:space="0" w:color="000000"/>
+              <w:left w:val="single" w:sz="2" w:space="0" w:color="000000"/>
+              <w:bottom w:val="single" w:sz="2" w:space="0" w:color="000000"/>
+              <w:right w:val="single" w:sz="2" w:space="0" w:color="000000"/>
+            </w:tcBorders>
+            <w:tcMar>
+              <w:top w:w="55" w:type="dxa"/>
+              <w:left w:w="55" w:type="dxa"/>
+              <w:bottom w:w="55" w:type="dxa"/>
+              <w:right w:w="55" w:type="dxa"/>
+            </w:tcMar>
+          </w:tcPr>
+          <w:p>
+            <w:pPr>
+              <w:pStyle w:val="TableContents"/>
+              <w:rPr>
+                <w:rFonts w:ascii="Arial" w:hAnsi="Arial"/>
+              </w:rPr>
+            </w:pPr>
+            <w:r>
+              <w:rPr>
+                <w:rFonts w:ascii="Arial" w:hAnsi="Arial"/>
+              </w:rPr>
+              <w:t>Wire up Anemometer</w:t>
+            </w:r>
+          </w:p>
+        </w:tc>
+      </w:tr>
+      <w:tr>
+        <w:tc>
+          <w:tcPr>
+            <w:tcW w:w="3258" w:type="dxa"/>
+            <w:gridSpan w:val="2"/>
+            <w:tcBorders>
+              <w:left w:val="single" w:sz="2" w:space="0" w:color="000000"/>
+              <w:bottom w:val="single" w:sz="2" w:space="0" w:color="000000"/>
+            </w:tcBorders>
+            <w:tcMar>
+              <w:top w:w="55" w:type="dxa"/>
+              <w:left w:w="55" w:type="dxa"/>
+              <w:bottom w:w="55" w:type="dxa"/>
+              <w:right w:w="55" w:type="dxa"/>
+            </w:tcMar>
+          </w:tcPr>
+          <w:p>
+            <w:pPr>
+              <w:pStyle w:val="TableContents"/>
+              <w:rPr>
+                <w:rFonts w:ascii="Arial" w:hAnsi="Arial"/>
+              </w:rPr>
+            </w:pPr>
+            <w:r>
+              <w:rPr>
+                <w:rFonts w:ascii="Arial" w:hAnsi="Arial"/>
+              </w:rPr>
+              <w:t>Wiring for this depends upon the type of anemometer:</w:t>
+            </w:r>
+          </w:p>
+          <w:p>
+            <w:pPr>
+              <w:pStyle w:val="TableContents"/>
+              <w:rPr>
+                <w:rFonts w:ascii="Arial" w:hAnsi="Arial"/>
+              </w:rPr>
+            </w:pPr>
+          </w:p>
+          <w:p>
+            <w:pPr>
+              <w:pStyle w:val="TableContents"/>
+              <w:rPr>
+                <w:rFonts w:ascii="Arial" w:hAnsi="Arial"/>
+              </w:rPr>
+            </w:pPr>
+            <w:r>
+              <w:rPr>
+                <w:rFonts w:ascii="Arial" w:hAnsi="Arial"/>
+                <w:b/>
+                <w:bCs/>
+                <w:i/>
+                <w:iCs/>
+              </w:rPr>
+              <w:t>For switched pulse anemometers:</w:t>
+            </w:r>
+            <w:r>
+              <w:rPr>
+                <w:rFonts w:ascii="Arial" w:hAnsi="Arial"/>
+              </w:rPr>
+              <w:t xml:space="preserve"> connect the switch to 0V and to PULSE input, as there is a pull-up resistor.</w:t>
+            </w:r>
+          </w:p>
+          <w:p>
+            <w:pPr>
+              <w:pStyle w:val="TableContents"/>
+              <w:rPr>
+                <w:rFonts w:ascii="Arial" w:hAnsi="Arial"/>
+              </w:rPr>
+            </w:pPr>
+          </w:p>
+          <w:p>
+            <w:pPr>
+              <w:pStyle w:val="TableContents"/>
+              <w:rPr>
+                <w:rFonts w:ascii="Arial" w:hAnsi="Arial"/>
+                <w:b/>
+                <w:bCs/>
+                <w:i/>
+                <w:iCs/>
+              </w:rPr>
+            </w:pPr>
+            <w:r>
+              <w:rPr>
+                <w:rFonts w:ascii="Arial" w:hAnsi="Arial"/>
+                <w:b/>
+                <w:bCs/>
+                <w:i/>
+                <w:iCs/>
+              </w:rPr>
+              <w:t>For NPN output</w:t>
+            </w:r>
+            <w:r>
+              <w:rPr>
+                <w:rFonts w:ascii="Arial" w:hAnsi="Arial"/>
+              </w:rPr>
+              <w:t xml:space="preserve"> </w:t>
+            </w:r>
+            <w:r>
+              <w:rPr>
+                <w:rFonts w:ascii="Arial" w:hAnsi="Arial"/>
+                <w:b/>
+                <w:bCs/>
+                <w:i/>
+                <w:iCs/>
+              </w:rPr>
+              <w:t>anemometers:</w:t>
+            </w:r>
+          </w:p>
+          <w:p>
+            <w:pPr>
+              <w:pStyle w:val="TableContents"/>
+              <w:rPr>
+                <w:rFonts w:ascii="Arial" w:hAnsi="Arial"/>
+              </w:rPr>
+            </w:pPr>
+          </w:p>
+          <w:p>
+            <w:pPr>
+              <w:pStyle w:val="TableContents"/>
+              <w:rPr>
+                <w:rFonts w:ascii="Arial" w:hAnsi="Arial"/>
+                <w:b/>
+                <w:bCs/>
+                <w:i/>
+                <w:iCs/>
+              </w:rPr>
+            </w:pPr>
+            <w:r>
+              <w:rPr>
+                <w:rFonts w:ascii="Arial" w:hAnsi="Arial"/>
+                <w:b/>
+                <w:bCs/>
+                <w:i/>
+                <w:iCs/>
+              </w:rPr>
+              <w:t xml:space="preserve">For Hall-Effect  </w:t>
+            </w:r>
+            <w:r>
+              <w:rPr>
+                <w:rFonts w:ascii="Arial" w:hAnsi="Arial"/>
+                <w:b/>
+                <w:bCs/>
+                <w:i/>
+                <w:iCs/>
+              </w:rPr>
+              <w:t>anemometers:</w:t>
+            </w:r>
+          </w:p>
+          <w:p>
+            <w:pPr>
+              <w:pStyle w:val="TableContents"/>
+              <w:rPr>
+                <w:rFonts w:ascii="Arial" w:hAnsi="Arial"/>
+              </w:rPr>
+            </w:pPr>
+            <w:r>
+              <w:rPr>
+                <w:rFonts w:ascii="Arial" w:hAnsi="Arial"/>
+              </w:rPr>
+              <w:t>Connect the output to the 0V and the PULSE input.</w:t>
+            </w:r>
+          </w:p>
+          <w:p>
+            <w:pPr>
+              <w:pStyle w:val="TableContents"/>
+              <w:rPr>
+                <w:rFonts w:ascii="Arial" w:hAnsi="Arial"/>
+              </w:rPr>
+            </w:pPr>
+          </w:p>
+        </w:tc>
+        <w:tc>
+          <w:tcPr>
+            <w:tcW w:w="6379" w:type="dxa"/>
+            <w:tcBorders>
+              <w:left w:val="single" w:sz="2" w:space="0" w:color="000000"/>
+              <w:bottom w:val="single" w:sz="2" w:space="0" w:color="000000"/>
+              <w:right w:val="single" w:sz="2" w:space="0" w:color="000000"/>
+            </w:tcBorders>
+            <w:tcMar>
+              <w:top w:w="55" w:type="dxa"/>
+              <w:left w:w="55" w:type="dxa"/>
+              <w:bottom w:w="55" w:type="dxa"/>
+              <w:right w:w="55" w:type="dxa"/>
+            </w:tcMar>
+          </w:tcPr>
+          <w:p>
+            <w:pPr>
+              <w:pStyle w:val="TableContents"/>
+              <w:jc w:val="center"/>
+              <w:rPr>
+                <w:rFonts w:ascii="Arial" w:hAnsi="Arial"/>
+              </w:rPr>
+            </w:pPr>
+            <w:r>
+              <w:rPr>
+                <w:rFonts w:ascii="Arial" w:hAnsi="Arial"/>
+                <w:noProof/>
+              </w:rPr>
+              <w:drawing>
+                <wp:inline distT="0" distB="0" distL="0" distR="0" wp14:anchorId="6F45237D" wp14:editId="66A8AFCE">
+                  <wp:extent cx="3820267" cy="2210540"/>
+                  <wp:effectExtent l="0" t="0" r="8890" b="0"/>
+                  <wp:docPr id="3" name="Picture 3"/>
+                  <wp:cNvGraphicFramePr>
+                    <a:graphicFrameLocks xmlns:a="http://schemas.openxmlformats.org/drawingml/2006/main" noChangeAspect="1"/>
+                  </wp:cNvGraphicFramePr>
+                  <a:graphic xmlns:a="http://schemas.openxmlformats.org/drawingml/2006/main">
+                    <a:graphicData uri="http://schemas.openxmlformats.org/drawingml/2006/picture">
+                      <pic:pic xmlns:pic="http://schemas.openxmlformats.org/drawingml/2006/picture">
+                        <pic:nvPicPr>
+                          <pic:cNvPr id="0" name="Picture 2"/>
+                          <pic:cNvPicPr>
+                            <a:picLocks noChangeAspect="1" noChangeArrowheads="1"/>
+                          </pic:cNvPicPr>
+                        </pic:nvPicPr>
+                        <pic:blipFill>
+                          <a:blip r:embed="rId15" cstate="print">
+                            <a:extLst>
+                              <a:ext uri="{28A0092B-C50C-407E-A947-70E740481C1C}">
+                                <a14:useLocalDpi xmlns:a14="http://schemas.microsoft.com/office/drawing/2010/main" val="0"/>
+                              </a:ext>
+                            </a:extLst>
+                          </a:blip>
+                          <a:srcRect/>
+                          <a:stretch>
+                            <a:fillRect/>
+                          </a:stretch>
+                        </pic:blipFill>
+                        <pic:spPr bwMode="auto">
+                          <a:xfrm>
+                            <a:off x="0" y="0"/>
+                            <a:ext cx="3824204" cy="2212818"/>
+                          </a:xfrm>
+                          <a:prstGeom prst="rect">
+                            <a:avLst/>
+                          </a:prstGeom>
+                          <a:noFill/>
+                          <a:ln>
+                            <a:noFill/>
+                          </a:ln>
+                        </pic:spPr>
+                      </pic:pic>
+                    </a:graphicData>
+                  </a:graphic>
+                </wp:inline>
+              </w:drawing>
+            </w:r>
+          </w:p>
+        </w:tc>
+      </w:tr>
+    </w:tbl>
+    <w:p>
+      <w:pPr>
+        <w:pStyle w:val="Standard"/>
+        <w:rPr>
+          <w:rFonts w:ascii="Arial" w:hAnsi="Arial"/>
+        </w:rPr>
+      </w:pPr>
+    </w:p>
     <w:p>
       <w:pPr>
         <w:pStyle w:val="Standard"/>
@@ -3349,7 +4729,7 @@
                 <w:b/>
                 <w:bCs/>
               </w:rPr>
-              <w:t>3</w:t>
+              <w:t>4</w:t>
             </w:r>
           </w:p>
         </w:tc>
@@ -3409,6 +4789,78 @@
                 <w:rFonts w:ascii="Arial" w:hAnsi="Arial"/>
               </w:rPr>
             </w:pPr>
+            <w:r>
+              <w:rPr>
+                <w:rFonts w:ascii="Arial" w:hAnsi="Arial"/>
+              </w:rPr>
+              <w:t>The wind vane wiring will also be different depending upon the type of vane.</w:t>
+            </w:r>
+          </w:p>
+          <w:p>
+            <w:pPr>
+              <w:pStyle w:val="TableContents"/>
+              <w:rPr>
+                <w:rFonts w:ascii="Arial" w:hAnsi="Arial"/>
+              </w:rPr>
+            </w:pPr>
+          </w:p>
+          <w:p>
+            <w:pPr>
+              <w:pStyle w:val="TableContents"/>
+              <w:rPr>
+                <w:rFonts w:ascii="Arial" w:hAnsi="Arial"/>
+              </w:rPr>
+            </w:pPr>
+            <w:r>
+              <w:rPr>
+                <w:rFonts w:ascii="Arial" w:hAnsi="Arial"/>
+              </w:rPr>
+              <w:t>For a resistive switched output, then you will need to use a 10k or 100k pull up resistor. Wire the vane output to 0V and SIGNAL. Wire a pull-up resistor to SIGNAL and +5V.</w:t>
+            </w:r>
+          </w:p>
+          <w:p>
+            <w:pPr>
+              <w:pStyle w:val="TableContents"/>
+              <w:rPr>
+                <w:rFonts w:ascii="Arial" w:hAnsi="Arial"/>
+              </w:rPr>
+            </w:pPr>
+          </w:p>
+          <w:p>
+            <w:pPr>
+              <w:pStyle w:val="TableContents"/>
+              <w:rPr>
+                <w:rFonts w:ascii="Arial" w:hAnsi="Arial"/>
+              </w:rPr>
+            </w:pPr>
+            <w:r>
+              <w:rPr>
+                <w:rFonts w:ascii="Arial" w:hAnsi="Arial"/>
+              </w:rPr>
+              <w:t>For potentiometer output sensors wire the 0V to one side of the variable resistor and the +5V for the other side of the variable resistor. The wire the wiper to SIGNAL.</w:t>
+            </w:r>
+          </w:p>
+          <w:p>
+            <w:pPr>
+              <w:pStyle w:val="TableContents"/>
+              <w:rPr>
+                <w:rFonts w:ascii="Arial" w:hAnsi="Arial"/>
+              </w:rPr>
+            </w:pPr>
+          </w:p>
+          <w:p>
+            <w:pPr>
+              <w:pStyle w:val="TableContents"/>
+              <w:rPr>
+                <w:rFonts w:ascii="Arial" w:hAnsi="Arial"/>
+              </w:rPr>
+            </w:pPr>
+            <w:r>
+              <w:rPr>
+                <w:rFonts w:ascii="Arial" w:hAnsi="Arial"/>
+              </w:rPr>
+              <w:t>Basically you are trying to make a variable voltage input for the SIGNAL input.</w:t>
+            </w:r>
           </w:p>
         </w:tc>
         <w:tc>
@@ -3433,6 +4885,60 @@
                 <w:rFonts w:ascii="Arial" w:hAnsi="Arial"/>
               </w:rPr>
             </w:pPr>
+            <w:r>
+              <w:rPr>
+                <w:rFonts w:ascii="Arial" w:hAnsi="Arial"/>
+                <w:noProof/>
+              </w:rPr>
+              <w:drawing>
+                <wp:inline distT="0" distB="0" distL="0" distR="0" wp14:anchorId="03C75FEE" wp14:editId="12B7E549">
+                  <wp:extent cx="4065905" cy="2352675"/>
+                  <wp:effectExtent l="0" t="0" r="0" b="9525"/>
+                  <wp:docPr id="6" name="Picture 6"/>
+                  <wp:cNvGraphicFramePr>
+                    <a:graphicFrameLocks xmlns:a="http://schemas.openxmlformats.org/drawingml/2006/main" noChangeAspect="1"/>
+                  </wp:cNvGraphicFramePr>
+                  <a:graphic xmlns:a="http://schemas.openxmlformats.org/drawingml/2006/main">
+                    <a:graphicData uri="http://schemas.openxmlformats.org/drawingml/2006/picture">
+                      <pic:pic xmlns:pic="http://schemas.openxmlformats.org/drawingml/2006/picture">
+                        <pic:nvPicPr>
+                          <pic:cNvPr id="0" name="Picture 2"/>
+                          <pic:cNvPicPr>
+                            <a:picLocks noChangeAspect="1" noChangeArrowheads="1"/>
+                          </pic:cNvPicPr>
+                        </pic:nvPicPr>
+                        <pic:blipFill>
+                          <a:blip r:embed="rId16" cstate="print">
+                            <a:extLst>
+                              <a:ext uri="{28A0092B-C50C-407E-A947-70E740481C1C}">
+                                <a14:useLocalDpi xmlns:a14="http://schemas.microsoft.com/office/drawing/2010/main" val="0"/>
+                              </a:ext>
+                            </a:extLst>
+                          </a:blip>
+                          <a:srcRect/>
+                          <a:stretch>
+                            <a:fillRect/>
+                          </a:stretch>
+                        </pic:blipFill>
+                        <pic:spPr bwMode="auto">
+                          <a:xfrm>
+                            <a:off x="0" y="0"/>
+                            <a:ext cx="4065905" cy="2352675"/>
+                          </a:xfrm>
+                          <a:prstGeom prst="rect">
+                            <a:avLst/>
+                          </a:prstGeom>
+                          <a:noFill/>
+                          <a:ln>
+                            <a:noFill/>
+                          </a:ln>
+                        </pic:spPr>
+                      </pic:pic>
+                    </a:graphicData>
+                  </a:graphic>
+                </wp:inline>
+              </w:drawing>
+            </w:r>
           </w:p>
         </w:tc>
       </w:tr>
@@ -3440,6 +4946,26 @@
     <w:p>
       <w:pPr>
         <w:pStyle w:val="Standard"/>
+        <w:rPr>
+          <w:rFonts w:ascii="Arial" w:hAnsi="Arial"/>
+        </w:rPr>
+      </w:pPr>
+    </w:p>
+    <w:p>
+      <w:pPr>
+        <w:rPr>
+          <w:rFonts w:ascii="Arial" w:hAnsi="Arial"/>
+        </w:rPr>
+      </w:pPr>
+      <w:r>
+        <w:rPr>
+          <w:rFonts w:ascii="Arial" w:hAnsi="Arial"/>
+        </w:rPr>
+        <w:br w:type="page"/>
+      </w:r>
+    </w:p>
+    <w:p>
+      <w:pPr>
         <w:rPr>
           <w:rFonts w:ascii="Arial" w:hAnsi="Arial"/>
         </w:rPr>
@@ -3499,7 +5025,7 @@
                 <w:b/>
                 <w:bCs/>
               </w:rPr>
-              <w:t>4</w:t>
+              <w:t>5</w:t>
             </w:r>
           </w:p>
         </w:tc>
@@ -3586,7 +5112,7 @@
                           <pic:cNvPicPr/>
                         </pic:nvPicPr>
                         <pic:blipFill>
-                          <a:blip r:embed="rId12">
+                          <a:blip r:embed="rId17">
                             <a:lum/>
                             <a:alphaModFix/>
                           </a:blip>
@@ -3720,7 +5246,7 @@
                 <w:b/>
                 <w:bCs/>
               </w:rPr>
-              <w:t>5</w:t>
+              <w:t>6</w:t>
             </w:r>
           </w:p>
         </w:tc>
@@ -3780,6 +5306,106 @@
                 <w:rFonts w:ascii="Arial" w:hAnsi="Arial"/>
               </w:rPr>
             </w:pPr>
+            <w:r>
+              <w:rPr>
+                <w:rFonts w:ascii="Arial" w:hAnsi="Arial"/>
+              </w:rPr>
+              <w:t>There is one main serial connector which has 0V, +V for the serial and also Rx and Tx.</w:t>
+            </w:r>
+          </w:p>
+          <w:p>
+            <w:pPr>
+              <w:pStyle w:val="TableContents"/>
+              <w:rPr>
+                <w:rFonts w:ascii="Arial" w:hAnsi="Arial"/>
+              </w:rPr>
+            </w:pPr>
+          </w:p>
+          <w:p>
+            <w:pPr>
+              <w:pStyle w:val="TableContents"/>
+              <w:rPr>
+                <w:rFonts w:ascii="Arial" w:hAnsi="Arial"/>
+              </w:rPr>
+            </w:pPr>
+            <w:r>
+              <w:rPr>
+                <w:rFonts w:ascii="Arial" w:hAnsi="Arial"/>
+              </w:rPr>
+              <w:t>Upload a blank or ‘bare minimum’ sketch to an Arduino.</w:t>
+            </w:r>
+          </w:p>
+          <w:p>
+            <w:pPr>
+              <w:pStyle w:val="TableContents"/>
+              <w:rPr>
+                <w:rFonts w:ascii="Arial" w:hAnsi="Arial"/>
+              </w:rPr>
+            </w:pPr>
+            <w:r>
+              <w:rPr>
+                <w:rFonts w:ascii="Arial" w:hAnsi="Arial"/>
+              </w:rPr>
+              <w:t>You can wire your Arduino Tx to Rx and Rx to Tx.</w:t>
+            </w:r>
+          </w:p>
+          <w:p>
+            <w:pPr>
+              <w:pStyle w:val="TableContents"/>
+              <w:rPr>
+                <w:rFonts w:ascii="Arial" w:hAnsi="Arial"/>
+              </w:rPr>
+            </w:pPr>
+            <w:r>
+              <w:rPr>
+                <w:rFonts w:ascii="Arial" w:hAnsi="Arial"/>
+              </w:rPr>
+              <w:t>If you monitor the serial port at 9600 baud then you can send and receive responses.</w:t>
+            </w:r>
+          </w:p>
+          <w:p>
+            <w:pPr>
+              <w:pStyle w:val="TableContents"/>
+              <w:rPr>
+                <w:rFonts w:ascii="Arial" w:hAnsi="Arial"/>
+              </w:rPr>
+            </w:pPr>
+          </w:p>
+          <w:p>
+            <w:pPr>
+              <w:pStyle w:val="TableContents"/>
+              <w:rPr>
+                <w:rFonts w:ascii="Arial" w:hAnsi="Arial"/>
+              </w:rPr>
+            </w:pPr>
+            <w:r>
+              <w:rPr>
+                <w:rFonts w:ascii="Arial" w:hAnsi="Arial"/>
+              </w:rPr>
+              <w:t xml:space="preserve">If you press the user switch for 1 second then the unit should send out some serial data. </w:t>
+            </w:r>
+          </w:p>
+          <w:p>
+            <w:pPr>
+              <w:pStyle w:val="TableContents"/>
+              <w:rPr>
+                <w:rFonts w:ascii="Arial" w:hAnsi="Arial"/>
+              </w:rPr>
+            </w:pPr>
+          </w:p>
+          <w:p>
+            <w:pPr>
+              <w:pStyle w:val="TableContents"/>
+              <w:rPr>
+                <w:rFonts w:ascii="Arial" w:hAnsi="Arial"/>
+              </w:rPr>
+            </w:pPr>
+            <w:r>
+              <w:rPr>
+                <w:rFonts w:ascii="Arial" w:hAnsi="Arial"/>
+              </w:rPr>
+              <w:t>Follow the github examples and information for the most up to date information regarding the serial data and the functionality of the unit.</w:t>
+            </w:r>
           </w:p>
         </w:tc>
         <w:tc>
@@ -3797,6 +5423,106 @@
               <w:right w:w="55" w:type="dxa"/>
             </w:tcMar>
           </w:tcPr>
+          <w:p>
+            <w:pPr>
+              <w:pStyle w:val="TableContents"/>
+              <w:rPr>
+                <w:rFonts w:ascii="Arial" w:hAnsi="Arial"/>
+              </w:rPr>
+            </w:pPr>
+            <w:r>
+              <w:rPr>
+                <w:rFonts w:ascii="Arial" w:hAnsi="Arial"/>
+                <w:noProof/>
+              </w:rPr>
+              <w:drawing>
+                <wp:inline distT="0" distB="0" distL="0" distR="0" wp14:anchorId="7A644E09" wp14:editId="75129BC3">
+                  <wp:extent cx="4065905" cy="2352675"/>
+                  <wp:effectExtent l="0" t="0" r="0" b="9525"/>
+                  <wp:docPr id="7" name="Picture 7"/>
+                  <wp:cNvGraphicFramePr>
+                    <a:graphicFrameLocks xmlns:a="http://schemas.openxmlformats.org/drawingml/2006/main" noChangeAspect="1"/>
+                  </wp:cNvGraphicFramePr>
+                  <a:graphic xmlns:a="http://schemas.openxmlformats.org/drawingml/2006/main">
+                    <a:graphicData uri="http://schemas.openxmlformats.org/drawingml/2006/picture">
+                      <pic:pic xmlns:pic="http://schemas.openxmlformats.org/drawingml/2006/picture">
+                        <pic:nvPicPr>
+                          <pic:cNvPr id="0" name="Picture 2"/>
+                          <pic:cNvPicPr>
+                            <a:picLocks noChangeAspect="1" noChangeArrowheads="1"/>
+                          </pic:cNvPicPr>
+                        </pic:nvPicPr>
+                        <pic:blipFill>
+                          <a:blip r:embed="rId16" cstate="print">
+                            <a:extLst>
+                              <a:ext uri="{28A0092B-C50C-407E-A947-70E740481C1C}">
+                                <a14:useLocalDpi xmlns:a14="http://schemas.microsoft.com/office/drawing/2010/main" val="0"/>
+                              </a:ext>
+                            </a:extLst>
+                          </a:blip>
+                          <a:srcRect/>
+                          <a:stretch>
+                            <a:fillRect/>
+                          </a:stretch>
+                        </pic:blipFill>
+                        <pic:spPr bwMode="auto">
+                          <a:xfrm>
+                            <a:off x="0" y="0"/>
+                            <a:ext cx="4065905" cy="2352675"/>
+                          </a:xfrm>
+                          <a:prstGeom prst="rect">
+                            <a:avLst/>
+                          </a:prstGeom>
+                          <a:noFill/>
+                          <a:ln>
+                            <a:noFill/>
+                          </a:ln>
+                        </pic:spPr>
+                      </pic:pic>
+                    </a:graphicData>
+                  </a:graphic>
+                </wp:inline>
+              </w:drawing>
+            </w:r>
+          </w:p>
+          <w:p>
+            <w:pPr>
+              <w:pStyle w:val="TableContents"/>
+              <w:rPr>
+                <w:rFonts w:ascii="Arial" w:hAnsi="Arial"/>
+              </w:rPr>
+            </w:pPr>
+          </w:p>
+          <w:p>
+            <w:pPr>
+              <w:pStyle w:val="TableContents"/>
+              <w:jc w:val="center"/>
+              <w:rPr>
+                <w:rFonts w:ascii="Arial" w:hAnsi="Arial"/>
+                <w:b/>
+                <w:bCs/>
+              </w:rPr>
+            </w:pPr>
+            <w:hyperlink r:id="rId18" w:history="1">
+              <w:r>
+                <w:rPr>
+                  <w:rStyle w:val="Hyperlink"/>
+                  <w:rFonts w:ascii="Arial" w:hAnsi="Arial"/>
+                  <w:b/>
+                  <w:bCs/>
+                </w:rPr>
+                <w:t>https://github.com/curiouselectric/WindSensor</w:t>
+              </w:r>
+            </w:hyperlink>
+          </w:p>
+          <w:p>
+            <w:pPr>
+              <w:pStyle w:val="TableContents"/>
+              <w:rPr>
+                <w:rFonts w:ascii="Arial" w:hAnsi="Arial"/>
+              </w:rPr>
+            </w:pPr>
+          </w:p>
           <w:p>
             <w:pPr>
               <w:pStyle w:val="TableContents"/>
@@ -3870,7 +5596,7 @@
                 <w:b/>
                 <w:bCs/>
               </w:rPr>
-              <w:t>6</w:t>
+              <w:t>7</w:t>
             </w:r>
           </w:p>
         </w:tc>
@@ -3902,7 +5628,7 @@
               <w:rPr>
                 <w:rFonts w:ascii="Arial" w:hAnsi="Arial"/>
               </w:rPr>
-              <w:t>Write your own code</w:t>
+              <w:t xml:space="preserve">Send Serial Commands </w:t>
             </w:r>
           </w:p>
         </w:tc>
@@ -3931,6 +5657,84 @@
               </w:rPr>
             </w:pPr>
           </w:p>
+          <w:p>
+            <w:pPr>
+              <w:pStyle w:val="TableContents"/>
+              <w:rPr>
+                <w:rFonts w:ascii="Arial" w:hAnsi="Arial"/>
+              </w:rPr>
+            </w:pPr>
+          </w:p>
+          <w:p>
+            <w:pPr>
+              <w:pStyle w:val="TableContents"/>
+              <w:rPr>
+                <w:rFonts w:ascii="Arial" w:hAnsi="Arial"/>
+              </w:rPr>
+            </w:pPr>
+          </w:p>
+          <w:p>
+            <w:pPr>
+              <w:pStyle w:val="TableContents"/>
+              <w:rPr>
+                <w:rFonts w:ascii="Arial" w:hAnsi="Arial"/>
+              </w:rPr>
+            </w:pPr>
+          </w:p>
+          <w:p>
+            <w:pPr>
+              <w:pStyle w:val="TableContents"/>
+              <w:rPr>
+                <w:rFonts w:ascii="Arial" w:hAnsi="Arial"/>
+              </w:rPr>
+            </w:pPr>
+            <w:r>
+              <w:rPr>
+                <w:rFonts w:ascii="Arial" w:hAnsi="Arial"/>
+              </w:rPr>
+              <w:t>**** TO DO *****</w:t>
+            </w:r>
+          </w:p>
+          <w:p>
+            <w:pPr>
+              <w:pStyle w:val="TableContents"/>
+              <w:rPr>
+                <w:rFonts w:ascii="Arial" w:hAnsi="Arial"/>
+              </w:rPr>
+            </w:pPr>
+          </w:p>
+          <w:p>
+            <w:pPr>
+              <w:pStyle w:val="TableContents"/>
+              <w:rPr>
+                <w:rFonts w:ascii="Arial" w:hAnsi="Arial"/>
+              </w:rPr>
+            </w:pPr>
+          </w:p>
+          <w:p>
+            <w:pPr>
+              <w:pStyle w:val="TableContents"/>
+              <w:rPr>
+                <w:rFonts w:ascii="Arial" w:hAnsi="Arial"/>
+              </w:rPr>
+            </w:pPr>
+          </w:p>
+          <w:p>
+            <w:pPr>
+              <w:pStyle w:val="TableContents"/>
+              <w:rPr>
+                <w:rFonts w:ascii="Arial" w:hAnsi="Arial"/>
+              </w:rPr>
+            </w:pPr>
+          </w:p>
+          <w:p>
+            <w:pPr>
+              <w:pStyle w:val="TableContents"/>
+              <w:rPr>
+                <w:rFonts w:ascii="Arial" w:hAnsi="Arial"/>
+              </w:rPr>
+            </w:pPr>
+          </w:p>
         </w:tc>
         <w:tc>
           <w:tcPr>
@@ -3965,39 +5769,9 @@
         </w:rPr>
       </w:pPr>
     </w:p>
-    <w:p>
-      <w:pPr>
-        <w:rPr>
-          <w:vanish/>
-        </w:rPr>
-      </w:pPr>
-    </w:p>
-    <w:p>
-      <w:pPr>
-        <w:rPr>
-          <w:vanish/>
-        </w:rPr>
-      </w:pPr>
-    </w:p>
-    <w:p>
-      <w:pPr>
-        <w:rPr>
-          <w:vanish/>
-        </w:rPr>
-      </w:pPr>
-    </w:p>
-    <w:p>
-      <w:pPr>
-        <w:pStyle w:val="Heading1"/>
-        <w:pageBreakBefore/>
-      </w:pPr>
-      <w:r>
-        <w:lastRenderedPageBreak/>
-        <w:t>Software</w:t>
-      </w:r>
-    </w:p>
     <w:tbl>
       <w:tblPr>
+        <w:tblpPr w:leftFromText="180" w:rightFromText="180" w:vertAnchor="text" w:horzAnchor="margin" w:tblpY="127"/>
         <w:tblW w:w="9637" w:type="dxa"/>
         <w:tblLayout w:type="fixed"/>
         <w:tblCellMar>
@@ -4007,12 +5781,58 @@
         <w:tblLook w:val="04A0" w:firstRow="1" w:lastRow="0" w:firstColumn="1" w:lastColumn="0" w:noHBand="0" w:noVBand="1"/>
       </w:tblPr>
       <w:tblGrid>
-        <w:gridCol w:w="9637"/>
+        <w:gridCol w:w="1169"/>
+        <w:gridCol w:w="5491"/>
+        <w:gridCol w:w="2977"/>
       </w:tblGrid>
       <w:tr>
         <w:tc>
           <w:tcPr>
-            <w:tcW w:w="9637" w:type="dxa"/>
+            <w:tcW w:w="1169" w:type="dxa"/>
+            <w:tcBorders>
+              <w:top w:val="single" w:sz="2" w:space="0" w:color="000000"/>
+              <w:left w:val="single" w:sz="2" w:space="0" w:color="000000"/>
+              <w:bottom w:val="single" w:sz="2" w:space="0" w:color="000000"/>
+            </w:tcBorders>
+            <w:tcMar>
+              <w:top w:w="55" w:type="dxa"/>
+              <w:left w:w="55" w:type="dxa"/>
+              <w:bottom w:w="55" w:type="dxa"/>
+              <w:right w:w="55" w:type="dxa"/>
+            </w:tcMar>
+          </w:tcPr>
+          <w:p>
+            <w:pPr>
+              <w:pStyle w:val="TableContents"/>
+              <w:rPr>
+                <w:rFonts w:ascii="Arial" w:hAnsi="Arial"/>
+                <w:b/>
+                <w:bCs/>
+              </w:rPr>
+            </w:pPr>
+            <w:r>
+              <w:rPr>
+                <w:rFonts w:ascii="Arial" w:hAnsi="Arial"/>
+                <w:b/>
+                <w:bCs/>
+              </w:rPr>
+              <w:lastRenderedPageBreak/>
+              <w:t xml:space="preserve">Step: </w:t>
+            </w:r>
+            <w:r>
+              <w:rPr>
+                <w:rFonts w:ascii="Arial" w:hAnsi="Arial"/>
+                <w:b/>
+                <w:bCs/>
+              </w:rPr>
+              <w:t>8</w:t>
+            </w:r>
+          </w:p>
+        </w:tc>
+        <w:tc>
+          <w:tcPr>
+            <w:tcW w:w="8468" w:type="dxa"/>
+            <w:gridSpan w:val="2"/>
             <w:tcBorders>
               <w:top w:val="single" w:sz="2" w:space="0" w:color="000000"/>
               <w:left w:val="single" w:sz="2" w:space="0" w:color="000000"/>
@@ -4031,17 +5851,19 @@
               <w:pStyle w:val="TableContents"/>
               <w:rPr>
                 <w:rFonts w:ascii="Arial" w:hAnsi="Arial"/>
-                <w:b/>
-                <w:bCs/>
-              </w:rPr>
-            </w:pPr>
-            <w:r>
-              <w:rPr>
-                <w:rFonts w:ascii="Arial" w:hAnsi="Arial"/>
-                <w:b/>
-                <w:bCs/>
-              </w:rPr>
-              <w:t>Software Overview</w:t>
+              </w:rPr>
+            </w:pPr>
+            <w:r>
+              <w:rPr>
+                <w:rFonts w:ascii="Arial" w:hAnsi="Arial"/>
+              </w:rPr>
+              <w:t>Write your own code</w:t>
+            </w:r>
+            <w:r>
+              <w:rPr>
+                <w:rFonts w:ascii="Arial" w:hAnsi="Arial"/>
+              </w:rPr>
+              <w:t xml:space="preserve"> </w:t>
             </w:r>
           </w:p>
         </w:tc>
@@ -4049,7 +5871,107 @@
       <w:tr>
         <w:tc>
           <w:tcPr>
-            <w:tcW w:w="9637" w:type="dxa"/>
+            <w:tcW w:w="6660" w:type="dxa"/>
+            <w:gridSpan w:val="2"/>
+            <w:tcBorders>
+              <w:left w:val="single" w:sz="2" w:space="0" w:color="000000"/>
+              <w:bottom w:val="single" w:sz="2" w:space="0" w:color="000000"/>
+            </w:tcBorders>
+            <w:tcMar>
+              <w:top w:w="55" w:type="dxa"/>
+              <w:left w:w="55" w:type="dxa"/>
+              <w:bottom w:w="55" w:type="dxa"/>
+              <w:right w:w="55" w:type="dxa"/>
+            </w:tcMar>
+          </w:tcPr>
+          <w:p>
+            <w:pPr>
+              <w:pStyle w:val="TableContents"/>
+              <w:rPr>
+                <w:rFonts w:ascii="Arial" w:hAnsi="Arial"/>
+              </w:rPr>
+            </w:pPr>
+            <w:r>
+              <w:rPr>
+                <w:rFonts w:ascii="Arial" w:hAnsi="Arial"/>
+              </w:rPr>
+              <w:t>Everyone’s application is different, so this is where things get fun for your application</w:t>
+            </w:r>
+            <w:r>
+              <w:rPr>
+                <w:rFonts w:ascii="Arial" w:hAnsi="Arial"/>
+              </w:rPr>
+              <w:t>!</w:t>
+            </w:r>
+          </w:p>
+          <w:p>
+            <w:pPr>
+              <w:pStyle w:val="TableContents"/>
+              <w:rPr>
+                <w:rFonts w:ascii="Arial" w:hAnsi="Arial"/>
+              </w:rPr>
+            </w:pPr>
+          </w:p>
+          <w:p>
+            <w:pPr>
+              <w:pStyle w:val="TableContents"/>
+              <w:rPr>
+                <w:rFonts w:ascii="Arial" w:hAnsi="Arial"/>
+              </w:rPr>
+            </w:pPr>
+            <w:r>
+              <w:rPr>
+                <w:rFonts w:ascii="Arial" w:hAnsi="Arial"/>
+              </w:rPr>
+              <w:t xml:space="preserve">You need to think about what you would like from </w:t>
+            </w:r>
+            <w:r>
+              <w:rPr>
+                <w:rFonts w:ascii="Arial" w:hAnsi="Arial"/>
+              </w:rPr>
+              <w:t>the unit.</w:t>
+            </w:r>
+          </w:p>
+          <w:p>
+            <w:pPr>
+              <w:pStyle w:val="TableContents"/>
+              <w:rPr>
+                <w:rFonts w:ascii="Arial" w:hAnsi="Arial"/>
+              </w:rPr>
+            </w:pPr>
+            <w:r>
+              <w:rPr>
+                <w:rFonts w:ascii="Arial" w:hAnsi="Arial"/>
+              </w:rPr>
+              <w:t>I have set up units that send out data at regular 1min outputs with a wireless transmitter. This used broadcast mode.</w:t>
+            </w:r>
+          </w:p>
+          <w:p>
+            <w:pPr>
+              <w:pStyle w:val="TableContents"/>
+              <w:rPr>
+                <w:rFonts w:ascii="Arial" w:hAnsi="Arial"/>
+              </w:rPr>
+            </w:pPr>
+          </w:p>
+          <w:p>
+            <w:pPr>
+              <w:pStyle w:val="TableContents"/>
+              <w:rPr>
+                <w:rFonts w:ascii="Arial" w:hAnsi="Arial"/>
+              </w:rPr>
+            </w:pPr>
+            <w:r>
+              <w:rPr>
+                <w:rFonts w:ascii="Arial" w:hAnsi="Arial"/>
+              </w:rPr>
+              <w:t>I have also set up units that record the data to an SD card by using request mode.</w:t>
+            </w:r>
+          </w:p>
+        </w:tc>
+        <w:tc>
+          <w:tcPr>
+            <w:tcW w:w="2977" w:type="dxa"/>
             <w:tcBorders>
               <w:left w:val="single" w:sz="2" w:space="0" w:color="000000"/>
               <w:bottom w:val="single" w:sz="2" w:space="0" w:color="000000"/>
@@ -4069,29 +5991,11 @@
                 <w:rFonts w:ascii="Arial" w:hAnsi="Arial"/>
               </w:rPr>
             </w:pPr>
-            <w:r>
-              <w:rPr>
-                <w:rFonts w:ascii="Arial" w:hAnsi="Arial"/>
-              </w:rPr>
-              <w:t>The unit has the following flow diagram of the various functions:</w:t>
-            </w:r>
-          </w:p>
-          <w:p>
-            <w:pPr>
-              <w:pStyle w:val="TableContents"/>
-              <w:rPr>
-                <w:rFonts w:ascii="Arial" w:hAnsi="Arial"/>
-              </w:rPr>
-            </w:pPr>
           </w:p>
         </w:tc>
       </w:tr>
     </w:tbl>
-    <w:p>
-      <w:pPr>
-        <w:pStyle w:val="Textbody"/>
-      </w:pPr>
-    </w:p>
+    <w:p/>
     <w:p>
       <w:r>
         <w:br w:type="page"/>
@@ -4143,7 +6047,15 @@
                 <w:bCs/>
               </w:rPr>
               <w:lastRenderedPageBreak/>
-              <w:t>Upload software</w:t>
+              <w:t xml:space="preserve">Upload </w:t>
+            </w:r>
+            <w:r>
+              <w:rPr>
+                <w:rFonts w:ascii="Arial" w:hAnsi="Arial"/>
+                <w:b/>
+                <w:bCs/>
+              </w:rPr>
+              <w:t>Firmware</w:t>
             </w:r>
           </w:p>
         </w:tc>
@@ -4197,13 +6109,13 @@
               <w:rPr>
                 <w:rFonts w:ascii="Arial" w:hAnsi="Arial"/>
               </w:rPr>
-              <w:t>This can be where the fun begins! You can alter the code and improve it</w:t>
-            </w:r>
-            <w:r>
-              <w:rPr>
-                <w:rFonts w:ascii="Arial" w:hAnsi="Arial"/>
-              </w:rPr>
-              <w:t>, if you like</w:t>
+              <w:t xml:space="preserve">This can be where the fun begins! You can alter the code and improve </w:t>
+            </w:r>
+            <w:r>
+              <w:rPr>
+                <w:rFonts w:ascii="Arial" w:hAnsi="Arial"/>
+              </w:rPr>
+              <w:t>it as you need</w:t>
             </w:r>
             <w:r>
               <w:rPr>
@@ -4254,7 +6166,7 @@
                 <w:szCs w:val="32"/>
               </w:rPr>
             </w:pPr>
-            <w:hyperlink r:id="rId13" w:history="1">
+            <w:hyperlink r:id="rId19" w:history="1">
               <w:r>
                 <w:rPr>
                   <w:rStyle w:val="Hyperlink"/>
@@ -4360,14 +6272,14 @@
         <w:pStyle w:val="Standard"/>
         <w:jc w:val="center"/>
         <w:rPr>
-          <w:rFonts w:ascii="Microgramma D Extended" w:hAnsi="Microgramma D Extended"/>
+          <w:rFonts w:ascii="Microgramma D OT Extended" w:hAnsi="Microgramma D OT Extended"/>
           <w:sz w:val="28"/>
           <w:szCs w:val="28"/>
         </w:rPr>
       </w:pPr>
       <w:r>
         <w:rPr>
-          <w:rFonts w:ascii="Microgramma D Extended" w:hAnsi="Microgramma D Extended"/>
+          <w:rFonts w:ascii="Microgramma D OT Extended" w:hAnsi="Microgramma D OT Extended"/>
           <w:sz w:val="28"/>
           <w:szCs w:val="28"/>
         </w:rPr>
@@ -4382,7 +6294,7 @@
           <w:rFonts w:ascii="Arial" w:hAnsi="Arial"/>
         </w:rPr>
       </w:pPr>
-      <w:hyperlink r:id="rId14" w:history="1">
+      <w:hyperlink r:id="rId20" w:history="1">
         <w:r>
           <w:rPr>
             <w:rFonts w:ascii="Arial" w:hAnsi="Arial"/>
@@ -4401,7 +6313,7 @@
           <w:rFonts w:ascii="Arial" w:hAnsi="Arial"/>
         </w:rPr>
       </w:pPr>
-      <w:hyperlink r:id="rId15" w:history="1">
+      <w:hyperlink r:id="rId21" w:history="1">
         <w:r>
           <w:rPr>
             <w:rFonts w:ascii="Arial" w:hAnsi="Arial"/>
@@ -4471,7 +6383,7 @@
         </w:rPr>
         <w:t xml:space="preserve">Please email </w:t>
       </w:r>
-      <w:hyperlink r:id="rId16" w:history="1">
+      <w:hyperlink r:id="rId22" w:history="1">
         <w:r>
           <w:rPr>
             <w:rFonts w:ascii="Arial" w:hAnsi="Arial"/>
@@ -4543,7 +6455,7 @@
         </w:rPr>
         <w:t xml:space="preserve"> then please email </w:t>
       </w:r>
-      <w:hyperlink r:id="rId17" w:history="1">
+      <w:hyperlink r:id="rId23" w:history="1">
         <w:r>
           <w:rPr>
             <w:rFonts w:ascii="Arial" w:hAnsi="Arial"/>
@@ -4571,6 +6483,11 @@
     <w:p>
       <w:pPr>
         <w:pStyle w:val="Standard"/>
+        <w:rPr>
+          <w:rFonts w:ascii="Arial" w:hAnsi="Arial"/>
+          <w:b/>
+          <w:bCs/>
+        </w:rPr>
       </w:pPr>
       <w:r>
         <w:rPr>
@@ -4578,7 +6495,7 @@
         </w:rPr>
         <w:t xml:space="preserve">More technical information can be found via </w:t>
       </w:r>
-      <w:hyperlink r:id="rId18" w:history="1">
+      <w:hyperlink r:id="rId24" w:history="1">
         <w:r>
           <w:rPr>
             <w:rFonts w:ascii="Arial" w:hAnsi="Arial"/>
@@ -4591,13 +6508,43 @@
     </w:p>
     <w:p>
       <w:pPr>
-        <w:pStyle w:val="Textbody"/>
+        <w:pStyle w:val="Standard"/>
+        <w:rPr>
+          <w:rFonts w:ascii="Arial" w:hAnsi="Arial"/>
+          <w:b/>
+          <w:bCs/>
+        </w:rPr>
       </w:pPr>
     </w:p>
     <w:p>
-      <w:r>
-        <w:br w:type="page"/>
-      </w:r>
+      <w:pPr>
+        <w:pStyle w:val="Standard"/>
+        <w:rPr>
+          <w:rFonts w:ascii="Arial" w:hAnsi="Arial"/>
+          <w:b/>
+          <w:bCs/>
+        </w:rPr>
+      </w:pPr>
+    </w:p>
+    <w:p>
+      <w:pPr>
+        <w:pStyle w:val="Standard"/>
+        <w:rPr>
+          <w:rFonts w:ascii="Arial" w:hAnsi="Arial"/>
+          <w:b/>
+          <w:bCs/>
+        </w:rPr>
+      </w:pPr>
+    </w:p>
+    <w:p>
+      <w:pPr>
+        <w:pStyle w:val="Standard"/>
+        <w:sectPr>
+          <w:pgSz w:w="11905" w:h="16837"/>
+          <w:pgMar w:top="1134" w:right="1134" w:bottom="1134" w:left="1134" w:header="720" w:footer="720" w:gutter="0"/>
+          <w:cols w:space="720"/>
+        </w:sectPr>
+      </w:pPr>
     </w:p>
     <w:p>
       <w:pPr>
@@ -4612,6 +6559,251 @@
     <w:p>
       <w:pPr>
         <w:pStyle w:val="Textbody"/>
+        <w:jc w:val="center"/>
+      </w:pPr>
+      <w:r>
+        <w:rPr>
+          <w:noProof/>
+        </w:rPr>
+        <w:drawing>
+          <wp:inline distT="0" distB="0" distL="0" distR="0" wp14:anchorId="431146FF" wp14:editId="720ADCF9">
+            <wp:extent cx="4624859" cy="3530569"/>
+            <wp:effectExtent l="0" t="0" r="4445" b="0"/>
+            <wp:docPr id="9" name="Picture 9"/>
+            <wp:cNvGraphicFramePr>
+              <a:graphicFrameLocks xmlns:a="http://schemas.openxmlformats.org/drawingml/2006/main" noChangeAspect="1"/>
+            </wp:cNvGraphicFramePr>
+            <a:graphic xmlns:a="http://schemas.openxmlformats.org/drawingml/2006/main">
+              <a:graphicData uri="http://schemas.openxmlformats.org/drawingml/2006/picture">
+                <pic:pic xmlns:pic="http://schemas.openxmlformats.org/drawingml/2006/picture">
+                  <pic:nvPicPr>
+                    <pic:cNvPr id="0" name="Picture 17"/>
+                    <pic:cNvPicPr>
+                      <a:picLocks noChangeAspect="1" noChangeArrowheads="1"/>
+                    </pic:cNvPicPr>
+                  </pic:nvPicPr>
+                  <pic:blipFill>
+                    <a:blip r:embed="rId25">
+                      <a:extLst>
+                        <a:ext uri="{28A0092B-C50C-407E-A947-70E740481C1C}">
+                          <a14:useLocalDpi xmlns:a14="http://schemas.microsoft.com/office/drawing/2010/main" val="0"/>
+                        </a:ext>
+                      </a:extLst>
+                    </a:blip>
+                    <a:srcRect/>
+                    <a:stretch>
+                      <a:fillRect/>
+                    </a:stretch>
+                  </pic:blipFill>
+                  <pic:spPr bwMode="auto">
+                    <a:xfrm>
+                      <a:off x="0" y="0"/>
+                      <a:ext cx="4655193" cy="3553726"/>
+                    </a:xfrm>
+                    <a:prstGeom prst="rect">
+                      <a:avLst/>
+                    </a:prstGeom>
+                    <a:noFill/>
+                    <a:ln>
+                      <a:noFill/>
+                    </a:ln>
+                  </pic:spPr>
+                </pic:pic>
+              </a:graphicData>
+            </a:graphic>
+          </wp:inline>
+        </w:drawing>
+      </w:r>
+      <w:r>
+        <w:rPr>
+          <w:noProof/>
+        </w:rPr>
+        <w:drawing>
+          <wp:inline distT="0" distB="0" distL="0" distR="0" wp14:anchorId="2CA8D401" wp14:editId="36C1DEFF">
+            <wp:extent cx="6210464" cy="3683900"/>
+            <wp:effectExtent l="0" t="0" r="0" b="0"/>
+            <wp:docPr id="10" name="Picture 10"/>
+            <wp:cNvGraphicFramePr>
+              <a:graphicFrameLocks xmlns:a="http://schemas.openxmlformats.org/drawingml/2006/main" noChangeAspect="1"/>
+            </wp:cNvGraphicFramePr>
+            <a:graphic xmlns:a="http://schemas.openxmlformats.org/drawingml/2006/main">
+              <a:graphicData uri="http://schemas.openxmlformats.org/drawingml/2006/picture">
+                <pic:pic xmlns:pic="http://schemas.openxmlformats.org/drawingml/2006/picture">
+                  <pic:nvPicPr>
+                    <pic:cNvPr id="0" name="Picture 18"/>
+                    <pic:cNvPicPr>
+                      <a:picLocks noChangeAspect="1" noChangeArrowheads="1"/>
+                    </pic:cNvPicPr>
+                  </pic:nvPicPr>
+                  <pic:blipFill>
+                    <a:blip r:embed="rId26">
+                      <a:extLst>
+                        <a:ext uri="{28A0092B-C50C-407E-A947-70E740481C1C}">
+                          <a14:useLocalDpi xmlns:a14="http://schemas.microsoft.com/office/drawing/2010/main" val="0"/>
+                        </a:ext>
+                      </a:extLst>
+                    </a:blip>
+                    <a:srcRect/>
+                    <a:stretch>
+                      <a:fillRect/>
+                    </a:stretch>
+                  </pic:blipFill>
+                  <pic:spPr bwMode="auto">
+                    <a:xfrm>
+                      <a:off x="0" y="0"/>
+                      <a:ext cx="6219889" cy="3689490"/>
+                    </a:xfrm>
+                    <a:prstGeom prst="rect">
+                      <a:avLst/>
+                    </a:prstGeom>
+                    <a:noFill/>
+                    <a:ln>
+                      <a:noFill/>
+                    </a:ln>
+                  </pic:spPr>
+                </pic:pic>
+              </a:graphicData>
+            </a:graphic>
+          </wp:inline>
+        </w:drawing>
+      </w:r>
+    </w:p>
+    <w:p>
+      <w:pPr>
+        <w:pStyle w:val="Textbody"/>
+      </w:pPr>
+      <w:r>
+        <w:rPr>
+          <w:noProof/>
+        </w:rPr>
+        <w:lastRenderedPageBreak/>
+        <w:drawing>
+          <wp:inline distT="0" distB="0" distL="0" distR="0" wp14:anchorId="42C9A654" wp14:editId="043AFF90">
+            <wp:extent cx="6023963" cy="3213717"/>
+            <wp:effectExtent l="0" t="0" r="0" b="6350"/>
+            <wp:docPr id="11" name="Picture 11"/>
+            <wp:cNvGraphicFramePr>
+              <a:graphicFrameLocks xmlns:a="http://schemas.openxmlformats.org/drawingml/2006/main" noChangeAspect="1"/>
+            </wp:cNvGraphicFramePr>
+            <a:graphic xmlns:a="http://schemas.openxmlformats.org/drawingml/2006/main">
+              <a:graphicData uri="http://schemas.openxmlformats.org/drawingml/2006/picture">
+                <pic:pic xmlns:pic="http://schemas.openxmlformats.org/drawingml/2006/picture">
+                  <pic:nvPicPr>
+                    <pic:cNvPr id="0" name="Picture 19"/>
+                    <pic:cNvPicPr>
+                      <a:picLocks noChangeAspect="1" noChangeArrowheads="1"/>
+                    </pic:cNvPicPr>
+                  </pic:nvPicPr>
+                  <pic:blipFill>
+                    <a:blip r:embed="rId27">
+                      <a:extLst>
+                        <a:ext uri="{28A0092B-C50C-407E-A947-70E740481C1C}">
+                          <a14:useLocalDpi xmlns:a14="http://schemas.microsoft.com/office/drawing/2010/main" val="0"/>
+                        </a:ext>
+                      </a:extLst>
+                    </a:blip>
+                    <a:srcRect/>
+                    <a:stretch>
+                      <a:fillRect/>
+                    </a:stretch>
+                  </pic:blipFill>
+                  <pic:spPr bwMode="auto">
+                    <a:xfrm>
+                      <a:off x="0" y="0"/>
+                      <a:ext cx="6033090" cy="3218586"/>
+                    </a:xfrm>
+                    <a:prstGeom prst="rect">
+                      <a:avLst/>
+                    </a:prstGeom>
+                    <a:noFill/>
+                    <a:ln>
+                      <a:noFill/>
+                    </a:ln>
+                  </pic:spPr>
+                </pic:pic>
+              </a:graphicData>
+            </a:graphic>
+          </wp:inline>
+        </w:drawing>
+      </w:r>
+    </w:p>
+    <w:p>
+      <w:pPr>
+        <w:pStyle w:val="Textbody"/>
+      </w:pPr>
+    </w:p>
+    <w:p>
+      <w:pPr>
+        <w:pStyle w:val="Textbody"/>
+      </w:pPr>
+      <w:r>
+        <w:rPr>
+          <w:noProof/>
+        </w:rPr>
+        <w:drawing>
+          <wp:inline distT="0" distB="0" distL="0" distR="0" wp14:anchorId="09DDAE42" wp14:editId="54016994">
+            <wp:extent cx="6108059" cy="2681056"/>
+            <wp:effectExtent l="0" t="0" r="7620" b="5080"/>
+            <wp:docPr id="12" name="Picture 12"/>
+            <wp:cNvGraphicFramePr>
+              <a:graphicFrameLocks xmlns:a="http://schemas.openxmlformats.org/drawingml/2006/main" noChangeAspect="1"/>
+            </wp:cNvGraphicFramePr>
+            <a:graphic xmlns:a="http://schemas.openxmlformats.org/drawingml/2006/main">
+              <a:graphicData uri="http://schemas.openxmlformats.org/drawingml/2006/picture">
+                <pic:pic xmlns:pic="http://schemas.openxmlformats.org/drawingml/2006/picture">
+                  <pic:nvPicPr>
+                    <pic:cNvPr id="0" name="Picture 20"/>
+                    <pic:cNvPicPr>
+                      <a:picLocks noChangeAspect="1" noChangeArrowheads="1"/>
+                    </pic:cNvPicPr>
+                  </pic:nvPicPr>
+                  <pic:blipFill>
+                    <a:blip r:embed="rId28">
+                      <a:extLst>
+                        <a:ext uri="{28A0092B-C50C-407E-A947-70E740481C1C}">
+                          <a14:useLocalDpi xmlns:a14="http://schemas.microsoft.com/office/drawing/2010/main" val="0"/>
+                        </a:ext>
+                      </a:extLst>
+                    </a:blip>
+                    <a:srcRect/>
+                    <a:stretch>
+                      <a:fillRect/>
+                    </a:stretch>
+                  </pic:blipFill>
+                  <pic:spPr bwMode="auto">
+                    <a:xfrm>
+                      <a:off x="0" y="0"/>
+                      <a:ext cx="6115087" cy="2684141"/>
+                    </a:xfrm>
+                    <a:prstGeom prst="rect">
+                      <a:avLst/>
+                    </a:prstGeom>
+                    <a:noFill/>
+                    <a:ln>
+                      <a:noFill/>
+                    </a:ln>
+                  </pic:spPr>
+                </pic:pic>
+              </a:graphicData>
+            </a:graphic>
+          </wp:inline>
+        </w:drawing>
+      </w:r>
+    </w:p>
+    <w:p>
+      <w:pPr>
+        <w:pStyle w:val="Textbody"/>
+      </w:pPr>
+    </w:p>
+    <w:p>
+      <w:pPr>
+        <w:pStyle w:val="Textbody"/>
+        <w:sectPr>
+          <w:pgSz w:w="11905" w:h="16837"/>
+          <w:pgMar w:top="1134" w:right="1134" w:bottom="1134" w:left="1134" w:header="720" w:footer="720" w:gutter="0"/>
+          <w:cols w:space="720"/>
+          <w:docGrid w:linePitch="326"/>
+        </w:sectPr>
       </w:pPr>
     </w:p>
     <w:p>
@@ -4626,8 +6818,67 @@
     </w:p>
     <w:p>
       <w:pPr>
-        <w:pStyle w:val="Heading1"/>
-      </w:pPr>
+        <w:pStyle w:val="Textbody"/>
+      </w:pPr>
+    </w:p>
+    <w:p>
+      <w:pPr>
+        <w:pStyle w:val="Textbody"/>
+        <w:jc w:val="center"/>
+      </w:pPr>
+      <w:r>
+        <w:rPr>
+          <w:noProof/>
+        </w:rPr>
+        <w:drawing>
+          <wp:inline distT="0" distB="0" distL="0" distR="0" wp14:anchorId="78CDD6BF" wp14:editId="41F33BF2">
+            <wp:extent cx="5238115" cy="1642110"/>
+            <wp:effectExtent l="0" t="0" r="635" b="0"/>
+            <wp:docPr id="8" name="Picture 8"/>
+            <wp:cNvGraphicFramePr>
+              <a:graphicFrameLocks xmlns:a="http://schemas.openxmlformats.org/drawingml/2006/main" noChangeAspect="1"/>
+            </wp:cNvGraphicFramePr>
+            <a:graphic xmlns:a="http://schemas.openxmlformats.org/drawingml/2006/main">
+              <a:graphicData uri="http://schemas.openxmlformats.org/drawingml/2006/picture">
+                <pic:pic xmlns:pic="http://schemas.openxmlformats.org/drawingml/2006/picture">
+                  <pic:nvPicPr>
+                    <pic:cNvPr id="0" name="Picture 7"/>
+                    <pic:cNvPicPr>
+                      <a:picLocks noChangeAspect="1" noChangeArrowheads="1"/>
+                    </pic:cNvPicPr>
+                  </pic:nvPicPr>
+                  <pic:blipFill>
+                    <a:blip r:embed="rId29" cstate="print">
+                      <a:extLst>
+                        <a:ext uri="{28A0092B-C50C-407E-A947-70E740481C1C}">
+                          <a14:useLocalDpi xmlns:a14="http://schemas.microsoft.com/office/drawing/2010/main" val="0"/>
+                        </a:ext>
+                      </a:extLst>
+                    </a:blip>
+                    <a:srcRect/>
+                    <a:stretch>
+                      <a:fillRect/>
+                    </a:stretch>
+                  </pic:blipFill>
+                  <pic:spPr bwMode="auto">
+                    <a:xfrm>
+                      <a:off x="0" y="0"/>
+                      <a:ext cx="5238115" cy="1642110"/>
+                    </a:xfrm>
+                    <a:prstGeom prst="rect">
+                      <a:avLst/>
+                    </a:prstGeom>
+                    <a:noFill/>
+                    <a:ln>
+                      <a:noFill/>
+                    </a:ln>
+                  </pic:spPr>
+                </pic:pic>
+              </a:graphicData>
+            </a:graphic>
+          </wp:inline>
+        </w:drawing>
+      </w:r>
     </w:p>
     <w:sectPr>
       <w:pgSz w:w="11905" w:h="16837"/>
@@ -5981,6 +8232,22 @@
       <w:shd w:val="clear" w:color="auto" w:fill="E1DFDD"/>
     </w:rPr>
   </w:style>
+  <w:style w:type="table" w:styleId="TableGrid">
+    <w:name w:val="Table Grid"/>
+    <w:basedOn w:val="TableNormal"/>
+    <w:uiPriority w:val="39"/>
+    <w:rsid w:val="008E2356"/>
+    <w:tblPr>
+      <w:tblBorders>
+        <w:top w:val="single" w:sz="4" w:space="0" w:color="auto"/>
+        <w:left w:val="single" w:sz="4" w:space="0" w:color="auto"/>
+        <w:bottom w:val="single" w:sz="4" w:space="0" w:color="auto"/>
+        <w:right w:val="single" w:sz="4" w:space="0" w:color="auto"/>
+        <w:insideH w:val="single" w:sz="4" w:space="0" w:color="auto"/>
+        <w:insideV w:val="single" w:sz="4" w:space="0" w:color="auto"/>
+      </w:tblBorders>
+    </w:tblPr>
+  </w:style>
 </w:styles>
 </file>
 

</xml_diff>

<commit_message>
Update Wind Sensor Instructions.docx
</commit_message>
<xml_diff>
--- a/Wind Sensor Instructions/Wind Sensor Instructions.docx
+++ b/Wind Sensor Instructions/Wind Sensor Instructions.docx
@@ -559,8 +559,172 @@
               <w:pStyle w:val="TableContents"/>
               <w:rPr>
                 <w:rFonts w:ascii="Arial" w:hAnsi="Arial"/>
-                <w:i/>
-                <w:iCs/>
+              </w:rPr>
+            </w:pPr>
+            <w:r>
+              <w:rPr>
+                <w:rFonts w:ascii="Arial" w:hAnsi="Arial"/>
+              </w:rPr>
+              <w:t>This connects to various anemometers and wind vanes and provides a serial interface for averaged data from the pulses.</w:t>
+            </w:r>
+          </w:p>
+          <w:p>
+            <w:pPr>
+              <w:pStyle w:val="TableContents"/>
+              <w:rPr>
+                <w:rFonts w:ascii="Arial" w:hAnsi="Arial"/>
+              </w:rPr>
+            </w:pPr>
+          </w:p>
+          <w:p>
+            <w:pPr>
+              <w:pStyle w:val="TableContents"/>
+              <w:rPr>
+                <w:rFonts w:ascii="Arial" w:hAnsi="Arial"/>
+              </w:rPr>
+            </w:pPr>
+            <w:r>
+              <w:rPr>
+                <w:rFonts w:ascii="Arial" w:hAnsi="Arial"/>
+              </w:rPr>
+              <w:t xml:space="preserve">The problem with measuring wind anemometers and wind vane is that they constantly need to be checked. You need to </w:t>
+            </w:r>
+            <w:r>
+              <w:rPr>
+                <w:rFonts w:ascii="Arial" w:hAnsi="Arial"/>
+              </w:rPr>
+              <w:t>always know</w:t>
+            </w:r>
+            <w:r>
+              <w:rPr>
+                <w:rFonts w:ascii="Arial" w:hAnsi="Arial"/>
+              </w:rPr>
+              <w:t xml:space="preserve"> when pulses have come in and which direction the wind vane is facing. This requires a bit of microcontroller time and processing. </w:t>
+            </w:r>
+          </w:p>
+          <w:p>
+            <w:pPr>
+              <w:pStyle w:val="TableContents"/>
+              <w:rPr>
+                <w:rFonts w:ascii="Arial" w:hAnsi="Arial"/>
+              </w:rPr>
+            </w:pPr>
+          </w:p>
+          <w:p>
+            <w:pPr>
+              <w:pStyle w:val="TableContents"/>
+              <w:rPr>
+                <w:rFonts w:ascii="Arial" w:hAnsi="Arial"/>
+              </w:rPr>
+            </w:pPr>
+            <w:r>
+              <w:rPr>
+                <w:rFonts w:ascii="Arial" w:hAnsi="Arial"/>
+              </w:rPr>
+              <w:t>This unit is designed to solve that. Wire up your vane and anemometer. Power the unit up. Then it will save the averaged data for you. You can then get hold of the data through serial requests and process as you need.</w:t>
+            </w:r>
+          </w:p>
+          <w:p>
+            <w:pPr>
+              <w:pStyle w:val="TableContents"/>
+              <w:rPr>
+                <w:rFonts w:ascii="Arial" w:hAnsi="Arial"/>
+              </w:rPr>
+            </w:pPr>
+          </w:p>
+          <w:p>
+            <w:pPr>
+              <w:pStyle w:val="TableContents"/>
+              <w:rPr>
+                <w:rFonts w:ascii="Arial" w:hAnsi="Arial"/>
+              </w:rPr>
+            </w:pPr>
+            <w:r>
+              <w:rPr>
+                <w:rFonts w:ascii="Arial" w:hAnsi="Arial"/>
+              </w:rPr>
+              <w:t>This unit can be ‘trained’ for your Wind Vane and the pulses converted into a real wind speed with a “Y=</w:t>
+            </w:r>
+            <w:proofErr w:type="spellStart"/>
+            <w:r>
+              <w:rPr>
+                <w:rFonts w:ascii="Arial" w:hAnsi="Arial"/>
+              </w:rPr>
+              <w:t>mX</w:t>
+            </w:r>
+            <w:proofErr w:type="spellEnd"/>
+            <w:r>
+              <w:rPr>
+                <w:rFonts w:ascii="Arial" w:hAnsi="Arial"/>
+              </w:rPr>
+              <w:t xml:space="preserve"> +c) conversion. The conversion values can be adjusted for your anemometer.</w:t>
+            </w:r>
+          </w:p>
+          <w:p>
+            <w:pPr>
+              <w:pStyle w:val="TableContents"/>
+              <w:rPr>
+                <w:rFonts w:ascii="Arial" w:hAnsi="Arial"/>
+              </w:rPr>
+            </w:pPr>
+          </w:p>
+          <w:p>
+            <w:pPr>
+              <w:pStyle w:val="TableContents"/>
+              <w:rPr>
+                <w:rFonts w:ascii="Arial" w:hAnsi="Arial"/>
+              </w:rPr>
+            </w:pPr>
+            <w:r>
+              <w:rPr>
+                <w:rFonts w:ascii="Arial" w:hAnsi="Arial"/>
+              </w:rPr>
+              <w:t>All the firmware, unit operation and serial commands can be found here:</w:t>
+            </w:r>
+          </w:p>
+          <w:p>
+            <w:pPr>
+              <w:pStyle w:val="TableContents"/>
+              <w:rPr>
+                <w:rFonts w:ascii="Arial" w:hAnsi="Arial"/>
+              </w:rPr>
+            </w:pPr>
+          </w:p>
+          <w:p>
+            <w:pPr>
+              <w:pStyle w:val="TableContents"/>
+              <w:jc w:val="center"/>
+              <w:rPr>
+                <w:rFonts w:ascii="Arial" w:hAnsi="Arial"/>
+                <w:b/>
+                <w:bCs/>
+              </w:rPr>
+            </w:pPr>
+            <w:hyperlink r:id="rId10" w:history="1">
+              <w:r>
+                <w:rPr>
+                  <w:rStyle w:val="Hyperlink"/>
+                  <w:rFonts w:ascii="Arial" w:hAnsi="Arial"/>
+                  <w:b/>
+                  <w:bCs/>
+                </w:rPr>
+                <w:t>https://github.com/curiouselectric/WindSensor</w:t>
+              </w:r>
+            </w:hyperlink>
+          </w:p>
+          <w:p>
+            <w:pPr>
+              <w:pStyle w:val="TableContents"/>
+              <w:rPr>
+                <w:rFonts w:ascii="Arial" w:hAnsi="Arial"/>
+              </w:rPr>
+            </w:pPr>
+          </w:p>
+          <w:p>
+            <w:pPr>
+              <w:pStyle w:val="TableContents"/>
+              <w:rPr>
+                <w:rFonts w:ascii="Arial" w:hAnsi="Arial"/>
               </w:rPr>
             </w:pPr>
           </w:p>
@@ -820,7 +984,25 @@
                 <w:sz w:val="20"/>
                 <w:szCs w:val="20"/>
               </w:rPr>
-              <w:t>5 x 2 way Screw Terminals</w:t>
+              <w:t xml:space="preserve">5 x </w:t>
+            </w:r>
+            <w:proofErr w:type="gramStart"/>
+            <w:r>
+              <w:rPr>
+                <w:rFonts w:ascii="Arial" w:hAnsi="Arial"/>
+                <w:sz w:val="20"/>
+                <w:szCs w:val="20"/>
+              </w:rPr>
+              <w:t>2 way</w:t>
+            </w:r>
+            <w:proofErr w:type="gramEnd"/>
+            <w:r>
+              <w:rPr>
+                <w:rFonts w:ascii="Arial" w:hAnsi="Arial"/>
+                <w:sz w:val="20"/>
+                <w:szCs w:val="20"/>
+              </w:rPr>
+              <w:t xml:space="preserve"> Screw Terminals</w:t>
             </w:r>
           </w:p>
         </w:tc>
@@ -964,7 +1146,7 @@
                           </pic:cNvPicPr>
                         </pic:nvPicPr>
                         <pic:blipFill>
-                          <a:blip r:embed="rId10" cstate="print">
+                          <a:blip r:embed="rId11" cstate="print">
                             <a:extLst>
                               <a:ext uri="{28A0092B-C50C-407E-A947-70E740481C1C}">
                                 <a14:useLocalDpi xmlns:a14="http://schemas.microsoft.com/office/drawing/2010/main" val="0"/>
@@ -1866,6 +2048,7 @@
                 <w:szCs w:val="22"/>
               </w:rPr>
             </w:pPr>
+            <w:proofErr w:type="gramStart"/>
             <w:r>
               <w:rPr>
                 <w:rFonts w:ascii="Calibri" w:eastAsia="Calibri" w:hAnsi="Calibri" w:cs="Calibri"/>
@@ -1873,7 +2056,17 @@
                 <w:sz w:val="22"/>
                 <w:szCs w:val="22"/>
               </w:rPr>
-              <w:t>2 way screw terminals</w:t>
+              <w:t>2 way</w:t>
+            </w:r>
+            <w:proofErr w:type="gramEnd"/>
+            <w:r>
+              <w:rPr>
+                <w:rFonts w:ascii="Calibri" w:eastAsia="Calibri" w:hAnsi="Calibri" w:cs="Calibri"/>
+                <w:color w:val="000000"/>
+                <w:sz w:val="22"/>
+                <w:szCs w:val="22"/>
+              </w:rPr>
+              <w:t xml:space="preserve"> screw terminals</w:t>
             </w:r>
           </w:p>
         </w:tc>
@@ -2191,7 +2384,7 @@
                           <pic:cNvPicPr/>
                         </pic:nvPicPr>
                         <pic:blipFill>
-                          <a:blip r:embed="rId11">
+                          <a:blip r:embed="rId12">
                             <a:lum/>
                             <a:alphaModFix/>
                           </a:blip>
@@ -2302,6 +2495,7 @@
                 <w:szCs w:val="20"/>
               </w:rPr>
             </w:pPr>
+            <w:proofErr w:type="gramStart"/>
             <w:r>
               <w:rPr>
                 <w:rFonts w:ascii="Arial" w:hAnsi="Arial"/>
@@ -2310,6 +2504,7 @@
               </w:rPr>
               <w:t>Long-nosed</w:t>
             </w:r>
+            <w:proofErr w:type="gramEnd"/>
           </w:p>
           <w:p>
             <w:pPr>
@@ -2824,7 +3019,21 @@
         <w:rPr>
           <w:rFonts w:ascii="Arial" w:hAnsi="Arial"/>
         </w:rPr>
-        <w:t>FT232RL USB to TTL MiniUSB Port FTDI Serial Adapter Module for Arduino 5V 3.3V</w:t>
+        <w:t xml:space="preserve">FT232RL USB to TTL </w:t>
+      </w:r>
+      <w:proofErr w:type="spellStart"/>
+      <w:r>
+        <w:rPr>
+          <w:rFonts w:ascii="Arial" w:hAnsi="Arial"/>
+        </w:rPr>
+        <w:t>MiniUSB</w:t>
+      </w:r>
+      <w:proofErr w:type="spellEnd"/>
+      <w:r>
+        <w:rPr>
+          <w:rFonts w:ascii="Arial" w:hAnsi="Arial"/>
+        </w:rPr>
+        <w:t xml:space="preserve"> Port FTDI Serial Adapter Module for Arduino 5V 3.3V</w:t>
       </w:r>
       <w:r>
         <w:rPr>
@@ -2862,7 +3071,7 @@
         </w:rPr>
         <w:t xml:space="preserve">Or this FTDI one: </w:t>
       </w:r>
-      <w:hyperlink r:id="rId12" w:history="1">
+      <w:hyperlink r:id="rId13" w:history="1">
         <w:r>
           <w:rPr>
             <w:rStyle w:val="Hyperlink"/>
@@ -2917,7 +3126,21 @@
         <w:rPr>
           <w:rFonts w:ascii="Arial" w:hAnsi="Arial"/>
         </w:rPr>
-        <w:t>Computer with Arduino IDE and additional libraries installed. (see software section for more details)</w:t>
+        <w:t>Computer with Arduino IDE and additional libraries installed. (</w:t>
+      </w:r>
+      <w:proofErr w:type="gramStart"/>
+      <w:r>
+        <w:rPr>
+          <w:rFonts w:ascii="Arial" w:hAnsi="Arial"/>
+        </w:rPr>
+        <w:t>see</w:t>
+      </w:r>
+      <w:proofErr w:type="gramEnd"/>
+      <w:r>
+        <w:rPr>
+          <w:rFonts w:ascii="Arial" w:hAnsi="Arial"/>
+        </w:rPr>
+        <w:t xml:space="preserve"> software section for more details)</w:t>
       </w:r>
     </w:p>
     <w:p>
@@ -3046,29 +3269,57 @@
               <w:rPr>
                 <w:rFonts w:ascii="Arial" w:hAnsi="Arial"/>
               </w:rPr>
-              <w:t>There are 5 2 way screw terminals to solder.</w:t>
-            </w:r>
-          </w:p>
-          <w:p>
-            <w:pPr>
-              <w:pStyle w:val="TableContents"/>
-              <w:rPr>
-                <w:rFonts w:ascii="Arial" w:hAnsi="Arial"/>
-              </w:rPr>
-            </w:pPr>
-          </w:p>
-          <w:p>
-            <w:pPr>
-              <w:pStyle w:val="TableContents"/>
-              <w:rPr>
-                <w:rFonts w:ascii="Arial" w:hAnsi="Arial"/>
-              </w:rPr>
-            </w:pPr>
-            <w:r>
-              <w:rPr>
-                <w:rFonts w:ascii="Arial" w:hAnsi="Arial"/>
-              </w:rPr>
-              <w:t>Link two of them to make a 4 way connector and solder into the ‘serial’ connection.</w:t>
+              <w:t xml:space="preserve">There are 5 </w:t>
+            </w:r>
+            <w:proofErr w:type="gramStart"/>
+            <w:r>
+              <w:rPr>
+                <w:rFonts w:ascii="Arial" w:hAnsi="Arial"/>
+              </w:rPr>
+              <w:t>2 way</w:t>
+            </w:r>
+            <w:proofErr w:type="gramEnd"/>
+            <w:r>
+              <w:rPr>
+                <w:rFonts w:ascii="Arial" w:hAnsi="Arial"/>
+              </w:rPr>
+              <w:t xml:space="preserve"> screw terminals to solder.</w:t>
+            </w:r>
+          </w:p>
+          <w:p>
+            <w:pPr>
+              <w:pStyle w:val="TableContents"/>
+              <w:rPr>
+                <w:rFonts w:ascii="Arial" w:hAnsi="Arial"/>
+              </w:rPr>
+            </w:pPr>
+          </w:p>
+          <w:p>
+            <w:pPr>
+              <w:pStyle w:val="TableContents"/>
+              <w:rPr>
+                <w:rFonts w:ascii="Arial" w:hAnsi="Arial"/>
+              </w:rPr>
+            </w:pPr>
+            <w:r>
+              <w:rPr>
+                <w:rFonts w:ascii="Arial" w:hAnsi="Arial"/>
+              </w:rPr>
+              <w:t xml:space="preserve">Link two of them to make a </w:t>
+            </w:r>
+            <w:proofErr w:type="gramStart"/>
+            <w:r>
+              <w:rPr>
+                <w:rFonts w:ascii="Arial" w:hAnsi="Arial"/>
+              </w:rPr>
+              <w:t>4 way</w:t>
+            </w:r>
+            <w:proofErr w:type="gramEnd"/>
+            <w:r>
+              <w:rPr>
+                <w:rFonts w:ascii="Arial" w:hAnsi="Arial"/>
+              </w:rPr>
+              <w:t xml:space="preserve"> connector and solder into the ‘serial’ connection.</w:t>
             </w:r>
           </w:p>
           <w:p>
@@ -3161,7 +3412,7 @@
                           </pic:cNvPicPr>
                         </pic:nvPicPr>
                         <pic:blipFill>
-                          <a:blip r:embed="rId13" cstate="print">
+                          <a:blip r:embed="rId14" cstate="print">
                             <a:extLst>
                               <a:ext uri="{28A0092B-C50C-407E-A947-70E740481C1C}">
                                 <a14:useLocalDpi xmlns:a14="http://schemas.microsoft.com/office/drawing/2010/main" val="0"/>
@@ -3337,7 +3588,21 @@
               <w:rPr>
                 <w:rFonts w:ascii="Arial" w:hAnsi="Arial"/>
               </w:rPr>
-              <w:t>Solder according to this table. “Solder” means connect the two pads, “NC” means no connection. The default is 0.</w:t>
+              <w:t xml:space="preserve">Solder according to this table. “Solder” means connect the two </w:t>
+            </w:r>
+            <w:proofErr w:type="gramStart"/>
+            <w:r>
+              <w:rPr>
+                <w:rFonts w:ascii="Arial" w:hAnsi="Arial"/>
+              </w:rPr>
+              <w:t>pads,</w:t>
+            </w:r>
+            <w:proofErr w:type="gramEnd"/>
+            <w:r>
+              <w:rPr>
+                <w:rFonts w:ascii="Arial" w:hAnsi="Arial"/>
+              </w:rPr>
+              <w:t xml:space="preserve"> “NC” means no connection. The default is 0.</w:t>
             </w:r>
           </w:p>
           <w:tbl>
@@ -4250,7 +4515,7 @@
                           </pic:cNvPicPr>
                         </pic:nvPicPr>
                         <pic:blipFill>
-                          <a:blip r:embed="rId14">
+                          <a:blip r:embed="rId15">
                             <a:extLst>
                               <a:ext uri="{28A0092B-C50C-407E-A947-70E740481C1C}">
                                 <a14:useLocalDpi xmlns:a14="http://schemas.microsoft.com/office/drawing/2010/main" val="0"/>
@@ -4327,8 +4592,8 @@
       </w:tblPr>
       <w:tblGrid>
         <w:gridCol w:w="1169"/>
-        <w:gridCol w:w="2089"/>
-        <w:gridCol w:w="6379"/>
+        <w:gridCol w:w="2797"/>
+        <w:gridCol w:w="5671"/>
       </w:tblGrid>
       <w:tr>
         <w:tc>
@@ -4409,7 +4674,7 @@
       <w:tr>
         <w:tc>
           <w:tcPr>
-            <w:tcW w:w="3258" w:type="dxa"/>
+            <w:tcW w:w="3966" w:type="dxa"/>
             <w:gridSpan w:val="2"/>
             <w:tcBorders>
               <w:left w:val="single" w:sz="2" w:space="0" w:color="000000"/>
@@ -4521,6 +4786,90 @@
                 <w:rFonts w:ascii="Arial" w:hAnsi="Arial"/>
               </w:rPr>
             </w:pPr>
+            <w:r>
+              <w:rPr>
+                <w:rFonts w:ascii="Arial" w:hAnsi="Arial"/>
+              </w:rPr>
+              <w:t xml:space="preserve">The +V will supply the </w:t>
+            </w:r>
+            <w:proofErr w:type="spellStart"/>
+            <w:r>
+              <w:rPr>
+                <w:rFonts w:ascii="Arial" w:hAnsi="Arial"/>
+              </w:rPr>
+              <w:t>Vcc</w:t>
+            </w:r>
+            <w:proofErr w:type="spellEnd"/>
+            <w:r>
+              <w:rPr>
+                <w:rFonts w:ascii="Arial" w:hAnsi="Arial"/>
+              </w:rPr>
+              <w:t xml:space="preserve"> to your anemometer. </w:t>
+            </w:r>
+            <w:proofErr w:type="gramStart"/>
+            <w:r>
+              <w:rPr>
+                <w:rFonts w:ascii="Arial" w:hAnsi="Arial"/>
+              </w:rPr>
+              <w:t>Typically</w:t>
+            </w:r>
+            <w:proofErr w:type="gramEnd"/>
+            <w:r>
+              <w:rPr>
+                <w:rFonts w:ascii="Arial" w:hAnsi="Arial"/>
+              </w:rPr>
+              <w:t xml:space="preserve"> this is 3.3V or 5V.</w:t>
+            </w:r>
+          </w:p>
+          <w:p>
+            <w:pPr>
+              <w:pStyle w:val="TableContents"/>
+              <w:rPr>
+                <w:rFonts w:ascii="Arial" w:hAnsi="Arial"/>
+              </w:rPr>
+            </w:pPr>
+            <w:r>
+              <w:rPr>
+                <w:rFonts w:ascii="Arial" w:hAnsi="Arial"/>
+              </w:rPr>
+              <w:t>Wire this to the +</w:t>
+            </w:r>
+            <w:proofErr w:type="spellStart"/>
+            <w:r>
+              <w:rPr>
+                <w:rFonts w:ascii="Arial" w:hAnsi="Arial"/>
+              </w:rPr>
+              <w:t>ve</w:t>
+            </w:r>
+            <w:proofErr w:type="spellEnd"/>
+            <w:r>
+              <w:rPr>
+                <w:rFonts w:ascii="Arial" w:hAnsi="Arial"/>
+              </w:rPr>
+              <w:t xml:space="preserve"> of your anemometer. 0V is ground.</w:t>
+            </w:r>
+          </w:p>
+          <w:p>
+            <w:pPr>
+              <w:pStyle w:val="TableContents"/>
+              <w:rPr>
+                <w:rFonts w:ascii="Arial" w:hAnsi="Arial"/>
+              </w:rPr>
+            </w:pPr>
+            <w:r>
+              <w:rPr>
+                <w:rFonts w:ascii="Arial" w:hAnsi="Arial"/>
+              </w:rPr>
+              <w:t>Wire the NPN pulse output to PULSE.</w:t>
+            </w:r>
+          </w:p>
+          <w:p>
+            <w:pPr>
+              <w:pStyle w:val="TableContents"/>
+              <w:rPr>
+                <w:rFonts w:ascii="Arial" w:hAnsi="Arial"/>
+              </w:rPr>
+            </w:pPr>
           </w:p>
           <w:p>
             <w:pPr>
@@ -4541,17 +4890,7 @@
                 <w:i/>
                 <w:iCs/>
               </w:rPr>
-              <w:t xml:space="preserve">For Hall-Effect  </w:t>
-            </w:r>
-            <w:r>
-              <w:rPr>
-                <w:rFonts w:ascii="Arial" w:hAnsi="Arial"/>
-                <w:b/>
-                <w:bCs/>
-                <w:i/>
-                <w:iCs/>
-              </w:rPr>
-              <w:t>anemometers:</w:t>
+              <w:t>For Hall-Effect anemometers:</w:t>
             </w:r>
           </w:p>
           <w:p>
@@ -4579,7 +4918,7 @@
         </w:tc>
         <w:tc>
           <w:tcPr>
-            <w:tcW w:w="6379" w:type="dxa"/>
+            <w:tcW w:w="5671" w:type="dxa"/>
             <w:tcBorders>
               <w:left w:val="single" w:sz="2" w:space="0" w:color="000000"/>
               <w:bottom w:val="single" w:sz="2" w:space="0" w:color="000000"/>
@@ -4606,9 +4945,9 @@
                 <w:noProof/>
               </w:rPr>
               <w:drawing>
-                <wp:inline distT="0" distB="0" distL="0" distR="0" wp14:anchorId="6F45237D" wp14:editId="66A8AFCE">
-                  <wp:extent cx="3820267" cy="2210540"/>
-                  <wp:effectExtent l="0" t="0" r="8890" b="0"/>
+                <wp:inline distT="0" distB="0" distL="0" distR="0" wp14:anchorId="6F45237D" wp14:editId="5E481FB5">
+                  <wp:extent cx="3486711" cy="2017533"/>
+                  <wp:effectExtent l="0" t="0" r="0" b="1905"/>
                   <wp:docPr id="3" name="Picture 3"/>
                   <wp:cNvGraphicFramePr>
                     <a:graphicFrameLocks xmlns:a="http://schemas.openxmlformats.org/drawingml/2006/main" noChangeAspect="1"/>
@@ -4623,7 +4962,7 @@
                           </pic:cNvPicPr>
                         </pic:nvPicPr>
                         <pic:blipFill>
-                          <a:blip r:embed="rId15" cstate="print">
+                          <a:blip r:embed="rId16" cstate="print">
                             <a:extLst>
                               <a:ext uri="{28A0092B-C50C-407E-A947-70E740481C1C}">
                                 <a14:useLocalDpi xmlns:a14="http://schemas.microsoft.com/office/drawing/2010/main" val="0"/>
@@ -4638,7 +4977,7 @@
                         <pic:spPr bwMode="auto">
                           <a:xfrm>
                             <a:off x="0" y="0"/>
-                            <a:ext cx="3824204" cy="2212818"/>
+                            <a:ext cx="3494700" cy="2022156"/>
                           </a:xfrm>
                           <a:prstGeom prst="rect">
                             <a:avLst/>
@@ -4666,11 +5005,533 @@
         </w:rPr>
       </w:pPr>
     </w:p>
+    <w:tbl>
+      <w:tblPr>
+        <w:tblpPr w:leftFromText="180" w:rightFromText="180" w:vertAnchor="text" w:horzAnchor="margin" w:tblpY="127"/>
+        <w:tblW w:w="9637" w:type="dxa"/>
+        <w:tblLayout w:type="fixed"/>
+        <w:tblCellMar>
+          <w:left w:w="10" w:type="dxa"/>
+          <w:right w:w="10" w:type="dxa"/>
+        </w:tblCellMar>
+        <w:tblLook w:val="04A0" w:firstRow="1" w:lastRow="0" w:firstColumn="1" w:lastColumn="0" w:noHBand="0" w:noVBand="1"/>
+      </w:tblPr>
+      <w:tblGrid>
+        <w:gridCol w:w="1169"/>
+        <w:gridCol w:w="2797"/>
+        <w:gridCol w:w="5671"/>
+      </w:tblGrid>
+      <w:tr>
+        <w:tc>
+          <w:tcPr>
+            <w:tcW w:w="1169" w:type="dxa"/>
+            <w:tcBorders>
+              <w:top w:val="single" w:sz="2" w:space="0" w:color="000000"/>
+              <w:left w:val="single" w:sz="2" w:space="0" w:color="000000"/>
+              <w:bottom w:val="single" w:sz="2" w:space="0" w:color="000000"/>
+            </w:tcBorders>
+            <w:tcMar>
+              <w:top w:w="55" w:type="dxa"/>
+              <w:left w:w="55" w:type="dxa"/>
+              <w:bottom w:w="55" w:type="dxa"/>
+              <w:right w:w="55" w:type="dxa"/>
+            </w:tcMar>
+          </w:tcPr>
+          <w:p>
+            <w:pPr>
+              <w:pStyle w:val="TableContents"/>
+              <w:rPr>
+                <w:rFonts w:ascii="Arial" w:hAnsi="Arial"/>
+                <w:b/>
+                <w:bCs/>
+              </w:rPr>
+            </w:pPr>
+            <w:r>
+              <w:rPr>
+                <w:rFonts w:ascii="Arial" w:hAnsi="Arial"/>
+                <w:b/>
+                <w:bCs/>
+              </w:rPr>
+              <w:t xml:space="preserve">Step: </w:t>
+            </w:r>
+            <w:r>
+              <w:rPr>
+                <w:rFonts w:ascii="Arial" w:hAnsi="Arial"/>
+                <w:b/>
+                <w:bCs/>
+              </w:rPr>
+              <w:t>4</w:t>
+            </w:r>
+          </w:p>
+        </w:tc>
+        <w:tc>
+          <w:tcPr>
+            <w:tcW w:w="8468" w:type="dxa"/>
+            <w:gridSpan w:val="2"/>
+            <w:tcBorders>
+              <w:top w:val="single" w:sz="2" w:space="0" w:color="000000"/>
+              <w:left w:val="single" w:sz="2" w:space="0" w:color="000000"/>
+              <w:bottom w:val="single" w:sz="2" w:space="0" w:color="000000"/>
+              <w:right w:val="single" w:sz="2" w:space="0" w:color="000000"/>
+            </w:tcBorders>
+            <w:tcMar>
+              <w:top w:w="55" w:type="dxa"/>
+              <w:left w:w="55" w:type="dxa"/>
+              <w:bottom w:w="55" w:type="dxa"/>
+              <w:right w:w="55" w:type="dxa"/>
+            </w:tcMar>
+          </w:tcPr>
+          <w:p>
+            <w:pPr>
+              <w:pStyle w:val="TableContents"/>
+              <w:rPr>
+                <w:rFonts w:ascii="Arial" w:hAnsi="Arial"/>
+              </w:rPr>
+            </w:pPr>
+            <w:r>
+              <w:rPr>
+                <w:rFonts w:ascii="Arial" w:hAnsi="Arial"/>
+              </w:rPr>
+              <w:t>Wire up Wind Vane</w:t>
+            </w:r>
+          </w:p>
+        </w:tc>
+      </w:tr>
+      <w:tr>
+        <w:tc>
+          <w:tcPr>
+            <w:tcW w:w="3966" w:type="dxa"/>
+            <w:gridSpan w:val="2"/>
+            <w:tcBorders>
+              <w:left w:val="single" w:sz="2" w:space="0" w:color="000000"/>
+              <w:bottom w:val="single" w:sz="2" w:space="0" w:color="000000"/>
+            </w:tcBorders>
+            <w:tcMar>
+              <w:top w:w="55" w:type="dxa"/>
+              <w:left w:w="55" w:type="dxa"/>
+              <w:bottom w:w="55" w:type="dxa"/>
+              <w:right w:w="55" w:type="dxa"/>
+            </w:tcMar>
+          </w:tcPr>
+          <w:p>
+            <w:pPr>
+              <w:pStyle w:val="TableContents"/>
+              <w:rPr>
+                <w:rFonts w:ascii="Arial" w:hAnsi="Arial"/>
+              </w:rPr>
+            </w:pPr>
+            <w:r>
+              <w:rPr>
+                <w:rFonts w:ascii="Arial" w:hAnsi="Arial"/>
+              </w:rPr>
+              <w:t>The wind vane wiring will also be different depending upon the type of vane.</w:t>
+            </w:r>
+          </w:p>
+          <w:p>
+            <w:pPr>
+              <w:pStyle w:val="TableContents"/>
+              <w:rPr>
+                <w:rFonts w:ascii="Arial" w:hAnsi="Arial"/>
+              </w:rPr>
+            </w:pPr>
+          </w:p>
+          <w:p>
+            <w:pPr>
+              <w:pStyle w:val="TableContents"/>
+              <w:rPr>
+                <w:rFonts w:ascii="Arial" w:hAnsi="Arial"/>
+              </w:rPr>
+            </w:pPr>
+            <w:r>
+              <w:rPr>
+                <w:rFonts w:ascii="Arial" w:hAnsi="Arial"/>
+              </w:rPr>
+              <w:t>For a resistive switched output, then you will need to use a 10k or 100k pull up resistor. Wire the vane output to 0V and SIGNAL. Wire a pull-up resistor to SIGNAL and +5V.</w:t>
+            </w:r>
+          </w:p>
+          <w:p>
+            <w:pPr>
+              <w:pStyle w:val="TableContents"/>
+              <w:rPr>
+                <w:rFonts w:ascii="Arial" w:hAnsi="Arial"/>
+              </w:rPr>
+            </w:pPr>
+          </w:p>
+          <w:p>
+            <w:pPr>
+              <w:pStyle w:val="TableContents"/>
+              <w:rPr>
+                <w:rFonts w:ascii="Arial" w:hAnsi="Arial"/>
+              </w:rPr>
+            </w:pPr>
+            <w:r>
+              <w:rPr>
+                <w:rFonts w:ascii="Arial" w:hAnsi="Arial"/>
+              </w:rPr>
+              <w:t>For potentiometer output sensors wire the 0V to one side of the variable resistor and the +5V for the other side of the variable resistor. The wire the wiper to SIGNAL.</w:t>
+            </w:r>
+          </w:p>
+          <w:p>
+            <w:pPr>
+              <w:pStyle w:val="TableContents"/>
+              <w:rPr>
+                <w:rFonts w:ascii="Arial" w:hAnsi="Arial"/>
+              </w:rPr>
+            </w:pPr>
+          </w:p>
+          <w:p>
+            <w:pPr>
+              <w:pStyle w:val="TableContents"/>
+              <w:rPr>
+                <w:rFonts w:ascii="Arial" w:hAnsi="Arial"/>
+              </w:rPr>
+            </w:pPr>
+            <w:r>
+              <w:rPr>
+                <w:rFonts w:ascii="Arial" w:hAnsi="Arial"/>
+              </w:rPr>
+              <w:t>Basically</w:t>
+            </w:r>
+            <w:r>
+              <w:rPr>
+                <w:rFonts w:ascii="Arial" w:hAnsi="Arial"/>
+              </w:rPr>
+              <w:t>,</w:t>
+            </w:r>
+            <w:r>
+              <w:rPr>
+                <w:rFonts w:ascii="Arial" w:hAnsi="Arial"/>
+              </w:rPr>
+              <w:t xml:space="preserve"> you are trying to make a variable voltage input for the SIGNAL input.</w:t>
+            </w:r>
+          </w:p>
+        </w:tc>
+        <w:tc>
+          <w:tcPr>
+            <w:tcW w:w="5671" w:type="dxa"/>
+            <w:tcBorders>
+              <w:left w:val="single" w:sz="2" w:space="0" w:color="000000"/>
+              <w:bottom w:val="single" w:sz="2" w:space="0" w:color="000000"/>
+              <w:right w:val="single" w:sz="2" w:space="0" w:color="000000"/>
+            </w:tcBorders>
+            <w:tcMar>
+              <w:top w:w="55" w:type="dxa"/>
+              <w:left w:w="55" w:type="dxa"/>
+              <w:bottom w:w="55" w:type="dxa"/>
+              <w:right w:w="55" w:type="dxa"/>
+            </w:tcMar>
+          </w:tcPr>
+          <w:p>
+            <w:pPr>
+              <w:pStyle w:val="TableContents"/>
+              <w:jc w:val="center"/>
+              <w:rPr>
+                <w:rFonts w:ascii="Arial" w:hAnsi="Arial"/>
+              </w:rPr>
+            </w:pPr>
+            <w:r>
+              <w:rPr>
+                <w:rFonts w:ascii="Arial" w:hAnsi="Arial"/>
+                <w:noProof/>
+              </w:rPr>
+              <w:drawing>
+                <wp:inline distT="0" distB="0" distL="0" distR="0" wp14:anchorId="03C75FEE" wp14:editId="0CCE7545">
+                  <wp:extent cx="3294380" cy="1906244"/>
+                  <wp:effectExtent l="0" t="0" r="1270" b="0"/>
+                  <wp:docPr id="6" name="Picture 6"/>
+                  <wp:cNvGraphicFramePr>
+                    <a:graphicFrameLocks xmlns:a="http://schemas.openxmlformats.org/drawingml/2006/main" noChangeAspect="1"/>
+                  </wp:cNvGraphicFramePr>
+                  <a:graphic xmlns:a="http://schemas.openxmlformats.org/drawingml/2006/main">
+                    <a:graphicData uri="http://schemas.openxmlformats.org/drawingml/2006/picture">
+                      <pic:pic xmlns:pic="http://schemas.openxmlformats.org/drawingml/2006/picture">
+                        <pic:nvPicPr>
+                          <pic:cNvPr id="0" name="Picture 2"/>
+                          <pic:cNvPicPr>
+                            <a:picLocks noChangeAspect="1" noChangeArrowheads="1"/>
+                          </pic:cNvPicPr>
+                        </pic:nvPicPr>
+                        <pic:blipFill>
+                          <a:blip r:embed="rId17" cstate="print">
+                            <a:extLst>
+                              <a:ext uri="{28A0092B-C50C-407E-A947-70E740481C1C}">
+                                <a14:useLocalDpi xmlns:a14="http://schemas.microsoft.com/office/drawing/2010/main" val="0"/>
+                              </a:ext>
+                            </a:extLst>
+                          </a:blip>
+                          <a:srcRect/>
+                          <a:stretch>
+                            <a:fillRect/>
+                          </a:stretch>
+                        </pic:blipFill>
+                        <pic:spPr bwMode="auto">
+                          <a:xfrm>
+                            <a:off x="0" y="0"/>
+                            <a:ext cx="3299138" cy="1908997"/>
+                          </a:xfrm>
+                          <a:prstGeom prst="rect">
+                            <a:avLst/>
+                          </a:prstGeom>
+                          <a:noFill/>
+                          <a:ln>
+                            <a:noFill/>
+                          </a:ln>
+                        </pic:spPr>
+                      </pic:pic>
+                    </a:graphicData>
+                  </a:graphic>
+                </wp:inline>
+              </w:drawing>
+            </w:r>
+          </w:p>
+        </w:tc>
+      </w:tr>
+    </w:tbl>
     <w:p>
       <w:pPr>
         <w:pStyle w:val="Standard"/>
         <w:rPr>
           <w:rFonts w:ascii="Arial" w:hAnsi="Arial"/>
+        </w:rPr>
+      </w:pPr>
+    </w:p>
+    <w:p>
+      <w:pPr>
+        <w:rPr>
+          <w:rFonts w:ascii="Arial" w:hAnsi="Arial"/>
+        </w:rPr>
+      </w:pPr>
+      <w:r>
+        <w:rPr>
+          <w:rFonts w:ascii="Arial" w:hAnsi="Arial"/>
+        </w:rPr>
+        <w:br w:type="page"/>
+      </w:r>
+    </w:p>
+    <w:p>
+      <w:pPr>
+        <w:rPr>
+          <w:rFonts w:ascii="Arial" w:hAnsi="Arial"/>
+        </w:rPr>
+      </w:pPr>
+    </w:p>
+    <w:tbl>
+      <w:tblPr>
+        <w:tblW w:w="9637" w:type="dxa"/>
+        <w:tblLayout w:type="fixed"/>
+        <w:tblCellMar>
+          <w:left w:w="10" w:type="dxa"/>
+          <w:right w:w="10" w:type="dxa"/>
+        </w:tblCellMar>
+        <w:tblLook w:val="04A0" w:firstRow="1" w:lastRow="0" w:firstColumn="1" w:lastColumn="0" w:noHBand="0" w:noVBand="1"/>
+      </w:tblPr>
+      <w:tblGrid>
+        <w:gridCol w:w="1168"/>
+        <w:gridCol w:w="1664"/>
+        <w:gridCol w:w="6805"/>
+      </w:tblGrid>
+      <w:tr>
+        <w:tc>
+          <w:tcPr>
+            <w:tcW w:w="1168" w:type="dxa"/>
+            <w:tcBorders>
+              <w:top w:val="single" w:sz="2" w:space="0" w:color="000000"/>
+              <w:left w:val="single" w:sz="2" w:space="0" w:color="000000"/>
+              <w:bottom w:val="single" w:sz="2" w:space="0" w:color="000000"/>
+            </w:tcBorders>
+            <w:tcMar>
+              <w:top w:w="55" w:type="dxa"/>
+              <w:left w:w="55" w:type="dxa"/>
+              <w:bottom w:w="55" w:type="dxa"/>
+              <w:right w:w="55" w:type="dxa"/>
+            </w:tcMar>
+          </w:tcPr>
+          <w:p>
+            <w:pPr>
+              <w:pStyle w:val="TableContents"/>
+              <w:rPr>
+                <w:rFonts w:ascii="Arial" w:hAnsi="Arial"/>
+                <w:b/>
+                <w:bCs/>
+              </w:rPr>
+            </w:pPr>
+            <w:r>
+              <w:rPr>
+                <w:rFonts w:ascii="Arial" w:hAnsi="Arial"/>
+                <w:b/>
+                <w:bCs/>
+              </w:rPr>
+              <w:t xml:space="preserve">Step: </w:t>
+            </w:r>
+            <w:r>
+              <w:rPr>
+                <w:rFonts w:ascii="Arial" w:hAnsi="Arial"/>
+                <w:b/>
+                <w:bCs/>
+              </w:rPr>
+              <w:t>5</w:t>
+            </w:r>
+          </w:p>
+        </w:tc>
+        <w:tc>
+          <w:tcPr>
+            <w:tcW w:w="8469" w:type="dxa"/>
+            <w:gridSpan w:val="2"/>
+            <w:tcBorders>
+              <w:top w:val="single" w:sz="2" w:space="0" w:color="000000"/>
+              <w:left w:val="single" w:sz="2" w:space="0" w:color="000000"/>
+              <w:bottom w:val="single" w:sz="2" w:space="0" w:color="000000"/>
+              <w:right w:val="single" w:sz="2" w:space="0" w:color="000000"/>
+            </w:tcBorders>
+            <w:tcMar>
+              <w:top w:w="55" w:type="dxa"/>
+              <w:left w:w="55" w:type="dxa"/>
+              <w:bottom w:w="55" w:type="dxa"/>
+              <w:right w:w="55" w:type="dxa"/>
+            </w:tcMar>
+          </w:tcPr>
+          <w:p>
+            <w:pPr>
+              <w:pStyle w:val="TableContents"/>
+              <w:rPr>
+                <w:rFonts w:ascii="Arial" w:hAnsi="Arial"/>
+              </w:rPr>
+            </w:pPr>
+            <w:r>
+              <w:rPr>
+                <w:rFonts w:ascii="Arial" w:hAnsi="Arial"/>
+              </w:rPr>
+              <w:t>PCB is finished!</w:t>
+            </w:r>
+          </w:p>
+        </w:tc>
+      </w:tr>
+      <w:tr>
+        <w:tc>
+          <w:tcPr>
+            <w:tcW w:w="2832" w:type="dxa"/>
+            <w:gridSpan w:val="2"/>
+            <w:tcBorders>
+              <w:left w:val="single" w:sz="2" w:space="0" w:color="000000"/>
+              <w:bottom w:val="single" w:sz="2" w:space="0" w:color="000000"/>
+            </w:tcBorders>
+            <w:tcMar>
+              <w:top w:w="55" w:type="dxa"/>
+              <w:left w:w="55" w:type="dxa"/>
+              <w:bottom w:w="55" w:type="dxa"/>
+              <w:right w:w="55" w:type="dxa"/>
+            </w:tcMar>
+          </w:tcPr>
+          <w:p>
+            <w:pPr>
+              <w:pStyle w:val="TableContents"/>
+              <w:rPr>
+                <w:rFonts w:ascii="Arial" w:hAnsi="Arial"/>
+              </w:rPr>
+            </w:pPr>
+            <w:r>
+              <w:rPr>
+                <w:rFonts w:ascii="Arial" w:hAnsi="Arial"/>
+                <w:noProof/>
+              </w:rPr>
+              <w:drawing>
+                <wp:anchor distT="0" distB="0" distL="114300" distR="114300" simplePos="0" relativeHeight="251691008" behindDoc="0" locked="0" layoutInCell="1" allowOverlap="1" wp14:anchorId="67654F8E" wp14:editId="5D5D160E">
+                  <wp:simplePos x="0" y="0"/>
+                  <wp:positionH relativeFrom="column">
+                    <wp:posOffset>479425</wp:posOffset>
+                  </wp:positionH>
+                  <wp:positionV relativeFrom="paragraph">
+                    <wp:posOffset>281940</wp:posOffset>
+                  </wp:positionV>
+                  <wp:extent cx="995760" cy="558720"/>
+                  <wp:effectExtent l="0" t="0" r="0" b="0"/>
+                  <wp:wrapTopAndBottom/>
+                  <wp:docPr id="44" name="graphics10" descr="A cup of coffee and a bagel on a saucer&#10;&#10;Description automatically generated with medium confidence"/>
+                  <wp:cNvGraphicFramePr/>
+                  <a:graphic xmlns:a="http://schemas.openxmlformats.org/drawingml/2006/main">
+                    <a:graphicData uri="http://schemas.openxmlformats.org/drawingml/2006/picture">
+                      <pic:pic xmlns:pic="http://schemas.openxmlformats.org/drawingml/2006/picture">
+                        <pic:nvPicPr>
+                          <pic:cNvPr id="44" name="graphics10" descr="A cup of coffee and a bagel on a saucer&#10;&#10;Description automatically generated with medium confidence"/>
+                          <pic:cNvPicPr/>
+                        </pic:nvPicPr>
+                        <pic:blipFill>
+                          <a:blip r:embed="rId18">
+                            <a:lum/>
+                            <a:alphaModFix/>
+                          </a:blip>
+                          <a:srcRect/>
+                          <a:stretch>
+                            <a:fillRect/>
+                          </a:stretch>
+                        </pic:blipFill>
+                        <pic:spPr>
+                          <a:xfrm>
+                            <a:off x="0" y="0"/>
+                            <a:ext cx="995760" cy="558720"/>
+                          </a:xfrm>
+                          <a:prstGeom prst="rect">
+                            <a:avLst/>
+                          </a:prstGeom>
+                        </pic:spPr>
+                      </pic:pic>
+                    </a:graphicData>
+                  </a:graphic>
+                </wp:anchor>
+              </w:drawing>
+            </w:r>
+            <w:r>
+              <w:rPr>
+                <w:rFonts w:ascii="Arial" w:hAnsi="Arial"/>
+              </w:rPr>
+              <w:t>Have a nice cup of tea.</w:t>
+            </w:r>
+          </w:p>
+          <w:p>
+            <w:pPr>
+              <w:pStyle w:val="TableContents"/>
+              <w:rPr>
+                <w:rFonts w:ascii="Arial" w:hAnsi="Arial"/>
+              </w:rPr>
+            </w:pPr>
+          </w:p>
+        </w:tc>
+        <w:tc>
+          <w:tcPr>
+            <w:tcW w:w="6805" w:type="dxa"/>
+            <w:tcBorders>
+              <w:left w:val="single" w:sz="2" w:space="0" w:color="000000"/>
+              <w:bottom w:val="single" w:sz="2" w:space="0" w:color="000000"/>
+              <w:right w:val="single" w:sz="2" w:space="0" w:color="000000"/>
+            </w:tcBorders>
+            <w:tcMar>
+              <w:top w:w="55" w:type="dxa"/>
+              <w:left w:w="55" w:type="dxa"/>
+              <w:bottom w:w="55" w:type="dxa"/>
+              <w:right w:w="55" w:type="dxa"/>
+            </w:tcMar>
+          </w:tcPr>
+          <w:p>
+            <w:pPr>
+              <w:pStyle w:val="TableContents"/>
+              <w:rPr>
+                <w:rFonts w:ascii="Arial" w:hAnsi="Arial"/>
+              </w:rPr>
+            </w:pPr>
+            <w:r>
+              <w:rPr>
+                <w:rFonts w:ascii="Arial" w:hAnsi="Arial"/>
+              </w:rPr>
+              <w:t>That didn’t take long, did it?</w:t>
+            </w:r>
+          </w:p>
+        </w:tc>
+      </w:tr>
+    </w:tbl>
+    <w:p>
+      <w:pPr>
+        <w:rPr>
+          <w:vanish/>
         </w:rPr>
       </w:pPr>
     </w:p>
@@ -4729,7 +5590,7 @@
                 <w:b/>
                 <w:bCs/>
               </w:rPr>
-              <w:t>4</w:t>
+              <w:t>6</w:t>
             </w:r>
           </w:p>
         </w:tc>
@@ -4761,7 +5622,7 @@
               <w:rPr>
                 <w:rFonts w:ascii="Arial" w:hAnsi="Arial"/>
               </w:rPr>
-              <w:t>Wire up Wind Vane</w:t>
+              <w:t>Connect to Arduino or USB-Serial Converter</w:t>
             </w:r>
           </w:p>
         </w:tc>
@@ -4793,73 +5654,129 @@
               <w:rPr>
                 <w:rFonts w:ascii="Arial" w:hAnsi="Arial"/>
               </w:rPr>
-              <w:t>The wind vane wiring will also be different depending upon the type of vane.</w:t>
-            </w:r>
-          </w:p>
-          <w:p>
-            <w:pPr>
-              <w:pStyle w:val="TableContents"/>
-              <w:rPr>
-                <w:rFonts w:ascii="Arial" w:hAnsi="Arial"/>
-              </w:rPr>
-            </w:pPr>
-          </w:p>
-          <w:p>
-            <w:pPr>
-              <w:pStyle w:val="TableContents"/>
-              <w:rPr>
-                <w:rFonts w:ascii="Arial" w:hAnsi="Arial"/>
-              </w:rPr>
-            </w:pPr>
-            <w:r>
-              <w:rPr>
-                <w:rFonts w:ascii="Arial" w:hAnsi="Arial"/>
-              </w:rPr>
-              <w:t>For a resistive switched output, then you will need to use a 10k or 100k pull up resistor. Wire the vane output to 0V and SIGNAL. Wire a pull-up resistor to SIGNAL and +5V.</w:t>
-            </w:r>
-          </w:p>
-          <w:p>
-            <w:pPr>
-              <w:pStyle w:val="TableContents"/>
-              <w:rPr>
-                <w:rFonts w:ascii="Arial" w:hAnsi="Arial"/>
-              </w:rPr>
-            </w:pPr>
-          </w:p>
-          <w:p>
-            <w:pPr>
-              <w:pStyle w:val="TableContents"/>
-              <w:rPr>
-                <w:rFonts w:ascii="Arial" w:hAnsi="Arial"/>
-              </w:rPr>
-            </w:pPr>
-            <w:r>
-              <w:rPr>
-                <w:rFonts w:ascii="Arial" w:hAnsi="Arial"/>
-              </w:rPr>
-              <w:t>For potentiometer output sensors wire the 0V to one side of the variable resistor and the +5V for the other side of the variable resistor. The wire the wiper to SIGNAL.</w:t>
-            </w:r>
-          </w:p>
-          <w:p>
-            <w:pPr>
-              <w:pStyle w:val="TableContents"/>
-              <w:rPr>
-                <w:rFonts w:ascii="Arial" w:hAnsi="Arial"/>
-              </w:rPr>
-            </w:pPr>
-          </w:p>
-          <w:p>
-            <w:pPr>
-              <w:pStyle w:val="TableContents"/>
-              <w:rPr>
-                <w:rFonts w:ascii="Arial" w:hAnsi="Arial"/>
-              </w:rPr>
-            </w:pPr>
-            <w:r>
-              <w:rPr>
-                <w:rFonts w:ascii="Arial" w:hAnsi="Arial"/>
-              </w:rPr>
-              <w:t>Basically you are trying to make a variable voltage input for the SIGNAL input.</w:t>
+              <w:t xml:space="preserve">There is one main serial connector which has 0V, +V for the serial </w:t>
+            </w:r>
+            <w:proofErr w:type="gramStart"/>
+            <w:r>
+              <w:rPr>
+                <w:rFonts w:ascii="Arial" w:hAnsi="Arial"/>
+              </w:rPr>
+              <w:t>and also</w:t>
+            </w:r>
+            <w:proofErr w:type="gramEnd"/>
+            <w:r>
+              <w:rPr>
+                <w:rFonts w:ascii="Arial" w:hAnsi="Arial"/>
+              </w:rPr>
+              <w:t xml:space="preserve"> Rx and Tx.</w:t>
+            </w:r>
+          </w:p>
+          <w:p>
+            <w:pPr>
+              <w:pStyle w:val="TableContents"/>
+              <w:rPr>
+                <w:rFonts w:ascii="Arial" w:hAnsi="Arial"/>
+              </w:rPr>
+            </w:pPr>
+          </w:p>
+          <w:p>
+            <w:pPr>
+              <w:pStyle w:val="TableContents"/>
+              <w:rPr>
+                <w:rFonts w:ascii="Arial" w:hAnsi="Arial"/>
+              </w:rPr>
+            </w:pPr>
+            <w:r>
+              <w:rPr>
+                <w:rFonts w:ascii="Arial" w:hAnsi="Arial"/>
+              </w:rPr>
+              <w:t>Upload a blank or ‘bare minimum’ sketch to an Arduino.</w:t>
+            </w:r>
+          </w:p>
+          <w:p>
+            <w:pPr>
+              <w:pStyle w:val="TableContents"/>
+              <w:rPr>
+                <w:rFonts w:ascii="Arial" w:hAnsi="Arial"/>
+              </w:rPr>
+            </w:pPr>
+            <w:r>
+              <w:rPr>
+                <w:rFonts w:ascii="Arial" w:hAnsi="Arial"/>
+              </w:rPr>
+              <w:t>You can wire your Arduino Tx to Rx and Rx to Tx.</w:t>
+            </w:r>
+          </w:p>
+          <w:p>
+            <w:pPr>
+              <w:pStyle w:val="TableContents"/>
+              <w:rPr>
+                <w:rFonts w:ascii="Arial" w:hAnsi="Arial"/>
+              </w:rPr>
+            </w:pPr>
+          </w:p>
+          <w:p>
+            <w:pPr>
+              <w:pStyle w:val="TableContents"/>
+              <w:rPr>
+                <w:rFonts w:ascii="Arial" w:hAnsi="Arial"/>
+              </w:rPr>
+            </w:pPr>
+            <w:r>
+              <w:rPr>
+                <w:rFonts w:ascii="Arial" w:hAnsi="Arial"/>
+              </w:rPr>
+              <w:t xml:space="preserve">If you monitor the serial port at 9600 </w:t>
+            </w:r>
+            <w:proofErr w:type="gramStart"/>
+            <w:r>
+              <w:rPr>
+                <w:rFonts w:ascii="Arial" w:hAnsi="Arial"/>
+              </w:rPr>
+              <w:t>baud</w:t>
+            </w:r>
+            <w:proofErr w:type="gramEnd"/>
+            <w:r>
+              <w:rPr>
+                <w:rFonts w:ascii="Arial" w:hAnsi="Arial"/>
+              </w:rPr>
+              <w:t xml:space="preserve"> then you can send and receive responses.</w:t>
+            </w:r>
+          </w:p>
+          <w:p>
+            <w:pPr>
+              <w:pStyle w:val="TableContents"/>
+              <w:rPr>
+                <w:rFonts w:ascii="Arial" w:hAnsi="Arial"/>
+              </w:rPr>
+            </w:pPr>
+          </w:p>
+          <w:p>
+            <w:pPr>
+              <w:pStyle w:val="TableContents"/>
+              <w:rPr>
+                <w:rFonts w:ascii="Arial" w:hAnsi="Arial"/>
+              </w:rPr>
+            </w:pPr>
+            <w:r>
+              <w:rPr>
+                <w:rFonts w:ascii="Arial" w:hAnsi="Arial"/>
+              </w:rPr>
+              <w:t xml:space="preserve">Follow the </w:t>
+            </w:r>
+            <w:proofErr w:type="spellStart"/>
+            <w:r>
+              <w:rPr>
+                <w:rFonts w:ascii="Arial" w:hAnsi="Arial"/>
+              </w:rPr>
+              <w:t>github</w:t>
+            </w:r>
+            <w:proofErr w:type="spellEnd"/>
+            <w:r>
+              <w:rPr>
+                <w:rFonts w:ascii="Arial" w:hAnsi="Arial"/>
+              </w:rPr>
+              <w:t xml:space="preserve"> examples and information for the most up to date information regarding the serial data and the functionality of the unit.</w:t>
             </w:r>
           </w:p>
         </w:tc>
@@ -4891,10 +5808,10 @@
                 <w:noProof/>
               </w:rPr>
               <w:drawing>
-                <wp:inline distT="0" distB="0" distL="0" distR="0" wp14:anchorId="03C75FEE" wp14:editId="12B7E549">
+                <wp:inline distT="0" distB="0" distL="0" distR="0" wp14:anchorId="7A644E09" wp14:editId="75129BC3">
                   <wp:extent cx="4065905" cy="2352675"/>
                   <wp:effectExtent l="0" t="0" r="0" b="9525"/>
-                  <wp:docPr id="6" name="Picture 6"/>
+                  <wp:docPr id="7" name="Picture 7"/>
                   <wp:cNvGraphicFramePr>
                     <a:graphicFrameLocks xmlns:a="http://schemas.openxmlformats.org/drawingml/2006/main" noChangeAspect="1"/>
                   </wp:cNvGraphicFramePr>
@@ -4908,7 +5825,7 @@
                           </pic:cNvPicPr>
                         </pic:nvPicPr>
                         <pic:blipFill>
-                          <a:blip r:embed="rId16" cstate="print">
+                          <a:blip r:embed="rId19" cstate="print">
                             <a:extLst>
                               <a:ext uri="{28A0092B-C50C-407E-A947-70E740481C1C}">
                                 <a14:useLocalDpi xmlns:a14="http://schemas.microsoft.com/office/drawing/2010/main" val="0"/>
@@ -4940,246 +5857,51 @@
               </w:drawing>
             </w:r>
           </w:p>
-        </w:tc>
-      </w:tr>
-    </w:tbl>
-    <w:p>
-      <w:pPr>
-        <w:pStyle w:val="Standard"/>
-        <w:rPr>
-          <w:rFonts w:ascii="Arial" w:hAnsi="Arial"/>
-        </w:rPr>
-      </w:pPr>
-    </w:p>
-    <w:p>
-      <w:pPr>
-        <w:rPr>
-          <w:rFonts w:ascii="Arial" w:hAnsi="Arial"/>
-        </w:rPr>
-      </w:pPr>
-      <w:r>
-        <w:rPr>
-          <w:rFonts w:ascii="Arial" w:hAnsi="Arial"/>
-        </w:rPr>
-        <w:br w:type="page"/>
-      </w:r>
-    </w:p>
-    <w:p>
-      <w:pPr>
-        <w:rPr>
-          <w:rFonts w:ascii="Arial" w:hAnsi="Arial"/>
-        </w:rPr>
-      </w:pPr>
-    </w:p>
-    <w:tbl>
-      <w:tblPr>
-        <w:tblW w:w="9637" w:type="dxa"/>
-        <w:tblLayout w:type="fixed"/>
-        <w:tblCellMar>
-          <w:left w:w="10" w:type="dxa"/>
-          <w:right w:w="10" w:type="dxa"/>
-        </w:tblCellMar>
-        <w:tblLook w:val="04A0" w:firstRow="1" w:lastRow="0" w:firstColumn="1" w:lastColumn="0" w:noHBand="0" w:noVBand="1"/>
-      </w:tblPr>
-      <w:tblGrid>
-        <w:gridCol w:w="1168"/>
-        <w:gridCol w:w="1664"/>
-        <w:gridCol w:w="6805"/>
-      </w:tblGrid>
-      <w:tr>
-        <w:tc>
-          <w:tcPr>
-            <w:tcW w:w="1168" w:type="dxa"/>
-            <w:tcBorders>
-              <w:top w:val="single" w:sz="2" w:space="0" w:color="000000"/>
-              <w:left w:val="single" w:sz="2" w:space="0" w:color="000000"/>
-              <w:bottom w:val="single" w:sz="2" w:space="0" w:color="000000"/>
-            </w:tcBorders>
-            <w:tcMar>
-              <w:top w:w="55" w:type="dxa"/>
-              <w:left w:w="55" w:type="dxa"/>
-              <w:bottom w:w="55" w:type="dxa"/>
-              <w:right w:w="55" w:type="dxa"/>
-            </w:tcMar>
-          </w:tcPr>
-          <w:p>
-            <w:pPr>
-              <w:pStyle w:val="TableContents"/>
+          <w:p>
+            <w:pPr>
+              <w:pStyle w:val="TableContents"/>
+              <w:rPr>
+                <w:rFonts w:ascii="Arial" w:hAnsi="Arial"/>
+              </w:rPr>
+            </w:pPr>
+          </w:p>
+          <w:p>
+            <w:pPr>
+              <w:pStyle w:val="TableContents"/>
+              <w:jc w:val="center"/>
               <w:rPr>
                 <w:rFonts w:ascii="Arial" w:hAnsi="Arial"/>
                 <w:b/>
                 <w:bCs/>
               </w:rPr>
             </w:pPr>
-            <w:r>
-              <w:rPr>
-                <w:rFonts w:ascii="Arial" w:hAnsi="Arial"/>
-                <w:b/>
-                <w:bCs/>
-              </w:rPr>
-              <w:t xml:space="preserve">Step: </w:t>
-            </w:r>
-            <w:r>
-              <w:rPr>
-                <w:rFonts w:ascii="Arial" w:hAnsi="Arial"/>
-                <w:b/>
-                <w:bCs/>
-              </w:rPr>
-              <w:t>5</w:t>
-            </w:r>
-          </w:p>
-        </w:tc>
-        <w:tc>
-          <w:tcPr>
-            <w:tcW w:w="8469" w:type="dxa"/>
-            <w:gridSpan w:val="2"/>
-            <w:tcBorders>
-              <w:top w:val="single" w:sz="2" w:space="0" w:color="000000"/>
-              <w:left w:val="single" w:sz="2" w:space="0" w:color="000000"/>
-              <w:bottom w:val="single" w:sz="2" w:space="0" w:color="000000"/>
-              <w:right w:val="single" w:sz="2" w:space="0" w:color="000000"/>
-            </w:tcBorders>
-            <w:tcMar>
-              <w:top w:w="55" w:type="dxa"/>
-              <w:left w:w="55" w:type="dxa"/>
-              <w:bottom w:w="55" w:type="dxa"/>
-              <w:right w:w="55" w:type="dxa"/>
-            </w:tcMar>
-          </w:tcPr>
-          <w:p>
-            <w:pPr>
-              <w:pStyle w:val="TableContents"/>
-              <w:rPr>
-                <w:rFonts w:ascii="Arial" w:hAnsi="Arial"/>
-              </w:rPr>
-            </w:pPr>
-            <w:r>
-              <w:rPr>
-                <w:rFonts w:ascii="Arial" w:hAnsi="Arial"/>
-              </w:rPr>
-              <w:t>PCB is finished!</w:t>
-            </w:r>
-          </w:p>
-        </w:tc>
-      </w:tr>
-      <w:tr>
-        <w:tc>
-          <w:tcPr>
-            <w:tcW w:w="2832" w:type="dxa"/>
-            <w:gridSpan w:val="2"/>
-            <w:tcBorders>
-              <w:left w:val="single" w:sz="2" w:space="0" w:color="000000"/>
-              <w:bottom w:val="single" w:sz="2" w:space="0" w:color="000000"/>
-            </w:tcBorders>
-            <w:tcMar>
-              <w:top w:w="55" w:type="dxa"/>
-              <w:left w:w="55" w:type="dxa"/>
-              <w:bottom w:w="55" w:type="dxa"/>
-              <w:right w:w="55" w:type="dxa"/>
-            </w:tcMar>
-          </w:tcPr>
-          <w:p>
-            <w:pPr>
-              <w:pStyle w:val="TableContents"/>
-              <w:rPr>
-                <w:rFonts w:ascii="Arial" w:hAnsi="Arial"/>
-              </w:rPr>
-            </w:pPr>
-            <w:r>
-              <w:rPr>
-                <w:rFonts w:ascii="Arial" w:hAnsi="Arial"/>
-                <w:noProof/>
-              </w:rPr>
-              <w:drawing>
-                <wp:anchor distT="0" distB="0" distL="114300" distR="114300" simplePos="0" relativeHeight="251691008" behindDoc="0" locked="0" layoutInCell="1" allowOverlap="1" wp14:anchorId="67654F8E" wp14:editId="5D5D160E">
-                  <wp:simplePos x="0" y="0"/>
-                  <wp:positionH relativeFrom="column">
-                    <wp:posOffset>479425</wp:posOffset>
-                  </wp:positionH>
-                  <wp:positionV relativeFrom="paragraph">
-                    <wp:posOffset>281940</wp:posOffset>
-                  </wp:positionV>
-                  <wp:extent cx="995760" cy="558720"/>
-                  <wp:effectExtent l="0" t="0" r="0" b="0"/>
-                  <wp:wrapTopAndBottom/>
-                  <wp:docPr id="44" name="graphics10" descr="A cup of coffee and a bagel on a saucer&#10;&#10;Description automatically generated with medium confidence"/>
-                  <wp:cNvGraphicFramePr/>
-                  <a:graphic xmlns:a="http://schemas.openxmlformats.org/drawingml/2006/main">
-                    <a:graphicData uri="http://schemas.openxmlformats.org/drawingml/2006/picture">
-                      <pic:pic xmlns:pic="http://schemas.openxmlformats.org/drawingml/2006/picture">
-                        <pic:nvPicPr>
-                          <pic:cNvPr id="44" name="graphics10" descr="A cup of coffee and a bagel on a saucer&#10;&#10;Description automatically generated with medium confidence"/>
-                          <pic:cNvPicPr/>
-                        </pic:nvPicPr>
-                        <pic:blipFill>
-                          <a:blip r:embed="rId17">
-                            <a:lum/>
-                            <a:alphaModFix/>
-                          </a:blip>
-                          <a:srcRect/>
-                          <a:stretch>
-                            <a:fillRect/>
-                          </a:stretch>
-                        </pic:blipFill>
-                        <pic:spPr>
-                          <a:xfrm>
-                            <a:off x="0" y="0"/>
-                            <a:ext cx="995760" cy="558720"/>
-                          </a:xfrm>
-                          <a:prstGeom prst="rect">
-                            <a:avLst/>
-                          </a:prstGeom>
-                        </pic:spPr>
-                      </pic:pic>
-                    </a:graphicData>
-                  </a:graphic>
-                </wp:anchor>
-              </w:drawing>
-            </w:r>
-            <w:r>
-              <w:rPr>
-                <w:rFonts w:ascii="Arial" w:hAnsi="Arial"/>
-              </w:rPr>
-              <w:t>Have a nice cup of tea.</w:t>
-            </w:r>
-          </w:p>
-          <w:p>
-            <w:pPr>
-              <w:pStyle w:val="TableContents"/>
-              <w:rPr>
-                <w:rFonts w:ascii="Arial" w:hAnsi="Arial"/>
-              </w:rPr>
-            </w:pPr>
-          </w:p>
-        </w:tc>
-        <w:tc>
-          <w:tcPr>
-            <w:tcW w:w="6805" w:type="dxa"/>
-            <w:tcBorders>
-              <w:left w:val="single" w:sz="2" w:space="0" w:color="000000"/>
-              <w:bottom w:val="single" w:sz="2" w:space="0" w:color="000000"/>
-              <w:right w:val="single" w:sz="2" w:space="0" w:color="000000"/>
-            </w:tcBorders>
-            <w:tcMar>
-              <w:top w:w="55" w:type="dxa"/>
-              <w:left w:w="55" w:type="dxa"/>
-              <w:bottom w:w="55" w:type="dxa"/>
-              <w:right w:w="55" w:type="dxa"/>
-            </w:tcMar>
-          </w:tcPr>
-          <w:p>
-            <w:pPr>
-              <w:pStyle w:val="TableContents"/>
-              <w:rPr>
-                <w:rFonts w:ascii="Arial" w:hAnsi="Arial"/>
-              </w:rPr>
-            </w:pPr>
-            <w:r>
-              <w:rPr>
-                <w:rFonts w:ascii="Arial" w:hAnsi="Arial"/>
-              </w:rPr>
-              <w:t>That didn’t take long, did it?</w:t>
-            </w:r>
+            <w:hyperlink r:id="rId20" w:history="1">
+              <w:r>
+                <w:rPr>
+                  <w:rStyle w:val="Hyperlink"/>
+                  <w:rFonts w:ascii="Arial" w:hAnsi="Arial"/>
+                  <w:b/>
+                  <w:bCs/>
+                </w:rPr>
+                <w:t>https://github.com/curiouselectric/WindSensor</w:t>
+              </w:r>
+            </w:hyperlink>
+          </w:p>
+          <w:p>
+            <w:pPr>
+              <w:pStyle w:val="TableContents"/>
+              <w:rPr>
+                <w:rFonts w:ascii="Arial" w:hAnsi="Arial"/>
+              </w:rPr>
+            </w:pPr>
+          </w:p>
+          <w:p>
+            <w:pPr>
+              <w:pStyle w:val="TableContents"/>
+              <w:rPr>
+                <w:rFonts w:ascii="Arial" w:hAnsi="Arial"/>
+              </w:rPr>
+            </w:pPr>
           </w:p>
         </w:tc>
       </w:tr>
@@ -5204,8 +5926,7 @@
       </w:tblPr>
       <w:tblGrid>
         <w:gridCol w:w="1169"/>
-        <w:gridCol w:w="1951"/>
-        <w:gridCol w:w="6517"/>
+        <w:gridCol w:w="8468"/>
       </w:tblGrid>
       <w:tr>
         <w:tc>
@@ -5246,14 +5967,13 @@
                 <w:b/>
                 <w:bCs/>
               </w:rPr>
-              <w:t>6</w:t>
+              <w:t>7</w:t>
             </w:r>
           </w:p>
         </w:tc>
         <w:tc>
           <w:tcPr>
             <w:tcW w:w="8468" w:type="dxa"/>
-            <w:gridSpan w:val="2"/>
             <w:tcBorders>
               <w:top w:val="single" w:sz="2" w:space="0" w:color="000000"/>
               <w:left w:val="single" w:sz="2" w:space="0" w:color="000000"/>
@@ -5278,7 +5998,7 @@
               <w:rPr>
                 <w:rFonts w:ascii="Arial" w:hAnsi="Arial"/>
               </w:rPr>
-              <w:t>Connect to Arduino or USB-Serial Converter</w:t>
+              <w:t xml:space="preserve">Send Serial Commands </w:t>
             </w:r>
           </w:p>
         </w:tc>
@@ -5286,131 +6006,8 @@
       <w:tr>
         <w:tc>
           <w:tcPr>
-            <w:tcW w:w="3120" w:type="dxa"/>
+            <w:tcW w:w="9637" w:type="dxa"/>
             <w:gridSpan w:val="2"/>
-            <w:tcBorders>
-              <w:left w:val="single" w:sz="2" w:space="0" w:color="000000"/>
-              <w:bottom w:val="single" w:sz="2" w:space="0" w:color="000000"/>
-            </w:tcBorders>
-            <w:tcMar>
-              <w:top w:w="55" w:type="dxa"/>
-              <w:left w:w="55" w:type="dxa"/>
-              <w:bottom w:w="55" w:type="dxa"/>
-              <w:right w:w="55" w:type="dxa"/>
-            </w:tcMar>
-          </w:tcPr>
-          <w:p>
-            <w:pPr>
-              <w:pStyle w:val="TableContents"/>
-              <w:rPr>
-                <w:rFonts w:ascii="Arial" w:hAnsi="Arial"/>
-              </w:rPr>
-            </w:pPr>
-            <w:r>
-              <w:rPr>
-                <w:rFonts w:ascii="Arial" w:hAnsi="Arial"/>
-              </w:rPr>
-              <w:t>There is one main serial connector which has 0V, +V for the serial and also Rx and Tx.</w:t>
-            </w:r>
-          </w:p>
-          <w:p>
-            <w:pPr>
-              <w:pStyle w:val="TableContents"/>
-              <w:rPr>
-                <w:rFonts w:ascii="Arial" w:hAnsi="Arial"/>
-              </w:rPr>
-            </w:pPr>
-          </w:p>
-          <w:p>
-            <w:pPr>
-              <w:pStyle w:val="TableContents"/>
-              <w:rPr>
-                <w:rFonts w:ascii="Arial" w:hAnsi="Arial"/>
-              </w:rPr>
-            </w:pPr>
-            <w:r>
-              <w:rPr>
-                <w:rFonts w:ascii="Arial" w:hAnsi="Arial"/>
-              </w:rPr>
-              <w:t>Upload a blank or ‘bare minimum’ sketch to an Arduino.</w:t>
-            </w:r>
-          </w:p>
-          <w:p>
-            <w:pPr>
-              <w:pStyle w:val="TableContents"/>
-              <w:rPr>
-                <w:rFonts w:ascii="Arial" w:hAnsi="Arial"/>
-              </w:rPr>
-            </w:pPr>
-            <w:r>
-              <w:rPr>
-                <w:rFonts w:ascii="Arial" w:hAnsi="Arial"/>
-              </w:rPr>
-              <w:t>You can wire your Arduino Tx to Rx and Rx to Tx.</w:t>
-            </w:r>
-          </w:p>
-          <w:p>
-            <w:pPr>
-              <w:pStyle w:val="TableContents"/>
-              <w:rPr>
-                <w:rFonts w:ascii="Arial" w:hAnsi="Arial"/>
-              </w:rPr>
-            </w:pPr>
-            <w:r>
-              <w:rPr>
-                <w:rFonts w:ascii="Arial" w:hAnsi="Arial"/>
-              </w:rPr>
-              <w:t>If you monitor the serial port at 9600 baud then you can send and receive responses.</w:t>
-            </w:r>
-          </w:p>
-          <w:p>
-            <w:pPr>
-              <w:pStyle w:val="TableContents"/>
-              <w:rPr>
-                <w:rFonts w:ascii="Arial" w:hAnsi="Arial"/>
-              </w:rPr>
-            </w:pPr>
-          </w:p>
-          <w:p>
-            <w:pPr>
-              <w:pStyle w:val="TableContents"/>
-              <w:rPr>
-                <w:rFonts w:ascii="Arial" w:hAnsi="Arial"/>
-              </w:rPr>
-            </w:pPr>
-            <w:r>
-              <w:rPr>
-                <w:rFonts w:ascii="Arial" w:hAnsi="Arial"/>
-              </w:rPr>
-              <w:t xml:space="preserve">If you press the user switch for 1 second then the unit should send out some serial data. </w:t>
-            </w:r>
-          </w:p>
-          <w:p>
-            <w:pPr>
-              <w:pStyle w:val="TableContents"/>
-              <w:rPr>
-                <w:rFonts w:ascii="Arial" w:hAnsi="Arial"/>
-              </w:rPr>
-            </w:pPr>
-          </w:p>
-          <w:p>
-            <w:pPr>
-              <w:pStyle w:val="TableContents"/>
-              <w:rPr>
-                <w:rFonts w:ascii="Arial" w:hAnsi="Arial"/>
-              </w:rPr>
-            </w:pPr>
-            <w:r>
-              <w:rPr>
-                <w:rFonts w:ascii="Arial" w:hAnsi="Arial"/>
-              </w:rPr>
-              <w:t>Follow the github examples and information for the most up to date information regarding the serial data and the functionality of the unit.</w:t>
-            </w:r>
-          </w:p>
-        </w:tc>
-        <w:tc>
-          <w:tcPr>
-            <w:tcW w:w="6517" w:type="dxa"/>
             <w:tcBorders>
               <w:left w:val="single" w:sz="2" w:space="0" w:color="000000"/>
               <w:bottom w:val="single" w:sz="2" w:space="0" w:color="000000"/>
@@ -5430,68 +6027,34 @@
                 <w:rFonts w:ascii="Arial" w:hAnsi="Arial"/>
               </w:rPr>
             </w:pPr>
-            <w:r>
-              <w:rPr>
-                <w:rFonts w:ascii="Arial" w:hAnsi="Arial"/>
-                <w:noProof/>
-              </w:rPr>
-              <w:drawing>
-                <wp:inline distT="0" distB="0" distL="0" distR="0" wp14:anchorId="7A644E09" wp14:editId="75129BC3">
-                  <wp:extent cx="4065905" cy="2352675"/>
-                  <wp:effectExtent l="0" t="0" r="0" b="9525"/>
-                  <wp:docPr id="7" name="Picture 7"/>
-                  <wp:cNvGraphicFramePr>
-                    <a:graphicFrameLocks xmlns:a="http://schemas.openxmlformats.org/drawingml/2006/main" noChangeAspect="1"/>
-                  </wp:cNvGraphicFramePr>
-                  <a:graphic xmlns:a="http://schemas.openxmlformats.org/drawingml/2006/main">
-                    <a:graphicData uri="http://schemas.openxmlformats.org/drawingml/2006/picture">
-                      <pic:pic xmlns:pic="http://schemas.openxmlformats.org/drawingml/2006/picture">
-                        <pic:nvPicPr>
-                          <pic:cNvPr id="0" name="Picture 2"/>
-                          <pic:cNvPicPr>
-                            <a:picLocks noChangeAspect="1" noChangeArrowheads="1"/>
-                          </pic:cNvPicPr>
-                        </pic:nvPicPr>
-                        <pic:blipFill>
-                          <a:blip r:embed="rId16" cstate="print">
-                            <a:extLst>
-                              <a:ext uri="{28A0092B-C50C-407E-A947-70E740481C1C}">
-                                <a14:useLocalDpi xmlns:a14="http://schemas.microsoft.com/office/drawing/2010/main" val="0"/>
-                              </a:ext>
-                            </a:extLst>
-                          </a:blip>
-                          <a:srcRect/>
-                          <a:stretch>
-                            <a:fillRect/>
-                          </a:stretch>
-                        </pic:blipFill>
-                        <pic:spPr bwMode="auto">
-                          <a:xfrm>
-                            <a:off x="0" y="0"/>
-                            <a:ext cx="4065905" cy="2352675"/>
-                          </a:xfrm>
-                          <a:prstGeom prst="rect">
-                            <a:avLst/>
-                          </a:prstGeom>
-                          <a:noFill/>
-                          <a:ln>
-                            <a:noFill/>
-                          </a:ln>
-                        </pic:spPr>
-                      </pic:pic>
-                    </a:graphicData>
-                  </a:graphic>
-                </wp:inline>
-              </w:drawing>
-            </w:r>
-          </w:p>
-          <w:p>
-            <w:pPr>
-              <w:pStyle w:val="TableContents"/>
-              <w:rPr>
-                <w:rFonts w:ascii="Arial" w:hAnsi="Arial"/>
-              </w:rPr>
-            </w:pPr>
+          </w:p>
+          <w:p>
+            <w:pPr>
+              <w:pStyle w:val="TableContents"/>
+              <w:rPr>
+                <w:rFonts w:ascii="Arial" w:hAnsi="Arial"/>
+              </w:rPr>
+            </w:pPr>
+            <w:r>
+              <w:rPr>
+                <w:rFonts w:ascii="Arial" w:hAnsi="Arial"/>
+              </w:rPr>
+              <w:t xml:space="preserve">There are many serial commands that the unit can respond to. </w:t>
+            </w:r>
+          </w:p>
+          <w:p>
+            <w:pPr>
+              <w:pStyle w:val="TableContents"/>
+              <w:rPr>
+                <w:rFonts w:ascii="Arial" w:hAnsi="Arial"/>
+              </w:rPr>
+            </w:pPr>
+            <w:r>
+              <w:rPr>
+                <w:rFonts w:ascii="Arial" w:hAnsi="Arial"/>
+              </w:rPr>
+              <w:t>Please see:</w:t>
+            </w:r>
           </w:p>
           <w:p>
             <w:pPr>
@@ -5501,15 +6064,19 @@
                 <w:rFonts w:ascii="Arial" w:hAnsi="Arial"/>
                 <w:b/>
                 <w:bCs/>
-              </w:rPr>
-            </w:pPr>
-            <w:hyperlink r:id="rId18" w:history="1">
+                <w:sz w:val="32"/>
+                <w:szCs w:val="32"/>
+              </w:rPr>
+            </w:pPr>
+            <w:hyperlink r:id="rId21" w:history="1">
               <w:r>
                 <w:rPr>
                   <w:rStyle w:val="Hyperlink"/>
                   <w:rFonts w:ascii="Arial" w:hAnsi="Arial"/>
                   <w:b/>
                   <w:bCs/>
+                  <w:sz w:val="32"/>
+                  <w:szCs w:val="32"/>
                 </w:rPr>
                 <w:t>https://github.com/curiouselectric/WindSensor</w:t>
               </w:r>
@@ -5522,6 +6089,12 @@
                 <w:rFonts w:ascii="Arial" w:hAnsi="Arial"/>
               </w:rPr>
             </w:pPr>
+            <w:r>
+              <w:rPr>
+                <w:rFonts w:ascii="Arial" w:hAnsi="Arial"/>
+              </w:rPr>
+              <w:t>For the most recent information. This is kept online, so it can be easily updated.</w:t>
+            </w:r>
           </w:p>
           <w:p>
             <w:pPr>
@@ -5534,6 +6107,26 @@
         </w:tc>
       </w:tr>
     </w:tbl>
+    <w:p>
+      <w:pPr>
+        <w:rPr>
+          <w:vanish/>
+        </w:rPr>
+      </w:pPr>
+    </w:p>
+    <w:p>
+      <w:pPr>
+        <w:rPr>
+          <w:vanish/>
+        </w:rPr>
+      </w:pPr>
+      <w:r>
+        <w:rPr>
+          <w:vanish/>
+        </w:rPr>
+        <w:br w:type="page"/>
+      </w:r>
+    </w:p>
     <w:p>
       <w:pPr>
         <w:rPr>
@@ -5554,8 +6147,7 @@
       </w:tblPr>
       <w:tblGrid>
         <w:gridCol w:w="1169"/>
-        <w:gridCol w:w="1951"/>
-        <w:gridCol w:w="6517"/>
+        <w:gridCol w:w="8468"/>
       </w:tblGrid>
       <w:tr>
         <w:tc>
@@ -5588,22 +6180,13 @@
                 <w:b/>
                 <w:bCs/>
               </w:rPr>
-              <w:t xml:space="preserve">Step: </w:t>
-            </w:r>
-            <w:r>
-              <w:rPr>
-                <w:rFonts w:ascii="Arial" w:hAnsi="Arial"/>
-                <w:b/>
-                <w:bCs/>
-              </w:rPr>
-              <w:t>7</w:t>
+              <w:t>Step: 8</w:t>
             </w:r>
           </w:p>
         </w:tc>
         <w:tc>
           <w:tcPr>
             <w:tcW w:w="8468" w:type="dxa"/>
-            <w:gridSpan w:val="2"/>
             <w:tcBorders>
               <w:top w:val="single" w:sz="2" w:space="0" w:color="000000"/>
               <w:left w:val="single" w:sz="2" w:space="0" w:color="000000"/>
@@ -5628,7 +6211,7 @@
               <w:rPr>
                 <w:rFonts w:ascii="Arial" w:hAnsi="Arial"/>
               </w:rPr>
-              <w:t xml:space="preserve">Send Serial Commands </w:t>
+              <w:t xml:space="preserve">Write your own code </w:t>
             </w:r>
           </w:p>
         </w:tc>
@@ -5636,109 +6219,8 @@
       <w:tr>
         <w:tc>
           <w:tcPr>
-            <w:tcW w:w="3120" w:type="dxa"/>
+            <w:tcW w:w="9637" w:type="dxa"/>
             <w:gridSpan w:val="2"/>
-            <w:tcBorders>
-              <w:left w:val="single" w:sz="2" w:space="0" w:color="000000"/>
-              <w:bottom w:val="single" w:sz="2" w:space="0" w:color="000000"/>
-            </w:tcBorders>
-            <w:tcMar>
-              <w:top w:w="55" w:type="dxa"/>
-              <w:left w:w="55" w:type="dxa"/>
-              <w:bottom w:w="55" w:type="dxa"/>
-              <w:right w:w="55" w:type="dxa"/>
-            </w:tcMar>
-          </w:tcPr>
-          <w:p>
-            <w:pPr>
-              <w:pStyle w:val="TableContents"/>
-              <w:rPr>
-                <w:rFonts w:ascii="Arial" w:hAnsi="Arial"/>
-              </w:rPr>
-            </w:pPr>
-          </w:p>
-          <w:p>
-            <w:pPr>
-              <w:pStyle w:val="TableContents"/>
-              <w:rPr>
-                <w:rFonts w:ascii="Arial" w:hAnsi="Arial"/>
-              </w:rPr>
-            </w:pPr>
-          </w:p>
-          <w:p>
-            <w:pPr>
-              <w:pStyle w:val="TableContents"/>
-              <w:rPr>
-                <w:rFonts w:ascii="Arial" w:hAnsi="Arial"/>
-              </w:rPr>
-            </w:pPr>
-          </w:p>
-          <w:p>
-            <w:pPr>
-              <w:pStyle w:val="TableContents"/>
-              <w:rPr>
-                <w:rFonts w:ascii="Arial" w:hAnsi="Arial"/>
-              </w:rPr>
-            </w:pPr>
-          </w:p>
-          <w:p>
-            <w:pPr>
-              <w:pStyle w:val="TableContents"/>
-              <w:rPr>
-                <w:rFonts w:ascii="Arial" w:hAnsi="Arial"/>
-              </w:rPr>
-            </w:pPr>
-            <w:r>
-              <w:rPr>
-                <w:rFonts w:ascii="Arial" w:hAnsi="Arial"/>
-              </w:rPr>
-              <w:t>**** TO DO *****</w:t>
-            </w:r>
-          </w:p>
-          <w:p>
-            <w:pPr>
-              <w:pStyle w:val="TableContents"/>
-              <w:rPr>
-                <w:rFonts w:ascii="Arial" w:hAnsi="Arial"/>
-              </w:rPr>
-            </w:pPr>
-          </w:p>
-          <w:p>
-            <w:pPr>
-              <w:pStyle w:val="TableContents"/>
-              <w:rPr>
-                <w:rFonts w:ascii="Arial" w:hAnsi="Arial"/>
-              </w:rPr>
-            </w:pPr>
-          </w:p>
-          <w:p>
-            <w:pPr>
-              <w:pStyle w:val="TableContents"/>
-              <w:rPr>
-                <w:rFonts w:ascii="Arial" w:hAnsi="Arial"/>
-              </w:rPr>
-            </w:pPr>
-          </w:p>
-          <w:p>
-            <w:pPr>
-              <w:pStyle w:val="TableContents"/>
-              <w:rPr>
-                <w:rFonts w:ascii="Arial" w:hAnsi="Arial"/>
-              </w:rPr>
-            </w:pPr>
-          </w:p>
-          <w:p>
-            <w:pPr>
-              <w:pStyle w:val="TableContents"/>
-              <w:rPr>
-                <w:rFonts w:ascii="Arial" w:hAnsi="Arial"/>
-              </w:rPr>
-            </w:pPr>
-          </w:p>
-        </w:tc>
-        <w:tc>
-          <w:tcPr>
-            <w:tcW w:w="6517" w:type="dxa"/>
             <w:tcBorders>
               <w:left w:val="single" w:sz="2" w:space="0" w:color="000000"/>
               <w:bottom w:val="single" w:sz="2" w:space="0" w:color="000000"/>
@@ -5758,179 +6240,42 @@
                 <w:rFonts w:ascii="Arial" w:hAnsi="Arial"/>
               </w:rPr>
             </w:pPr>
-          </w:p>
-        </w:tc>
-      </w:tr>
-    </w:tbl>
-    <w:p>
-      <w:pPr>
-        <w:rPr>
-          <w:vanish/>
-        </w:rPr>
-      </w:pPr>
-    </w:p>
-    <w:tbl>
-      <w:tblPr>
-        <w:tblpPr w:leftFromText="180" w:rightFromText="180" w:vertAnchor="text" w:horzAnchor="margin" w:tblpY="127"/>
-        <w:tblW w:w="9637" w:type="dxa"/>
-        <w:tblLayout w:type="fixed"/>
-        <w:tblCellMar>
-          <w:left w:w="10" w:type="dxa"/>
-          <w:right w:w="10" w:type="dxa"/>
-        </w:tblCellMar>
-        <w:tblLook w:val="04A0" w:firstRow="1" w:lastRow="0" w:firstColumn="1" w:lastColumn="0" w:noHBand="0" w:noVBand="1"/>
-      </w:tblPr>
-      <w:tblGrid>
-        <w:gridCol w:w="1169"/>
-        <w:gridCol w:w="5491"/>
-        <w:gridCol w:w="2977"/>
-      </w:tblGrid>
-      <w:tr>
-        <w:tc>
-          <w:tcPr>
-            <w:tcW w:w="1169" w:type="dxa"/>
-            <w:tcBorders>
-              <w:top w:val="single" w:sz="2" w:space="0" w:color="000000"/>
-              <w:left w:val="single" w:sz="2" w:space="0" w:color="000000"/>
-              <w:bottom w:val="single" w:sz="2" w:space="0" w:color="000000"/>
-            </w:tcBorders>
-            <w:tcMar>
-              <w:top w:w="55" w:type="dxa"/>
-              <w:left w:w="55" w:type="dxa"/>
-              <w:bottom w:w="55" w:type="dxa"/>
-              <w:right w:w="55" w:type="dxa"/>
-            </w:tcMar>
-          </w:tcPr>
-          <w:p>
-            <w:pPr>
-              <w:pStyle w:val="TableContents"/>
-              <w:rPr>
-                <w:rFonts w:ascii="Arial" w:hAnsi="Arial"/>
-                <w:b/>
-                <w:bCs/>
-              </w:rPr>
-            </w:pPr>
-            <w:r>
-              <w:rPr>
-                <w:rFonts w:ascii="Arial" w:hAnsi="Arial"/>
-                <w:b/>
-                <w:bCs/>
-              </w:rPr>
-              <w:lastRenderedPageBreak/>
-              <w:t xml:space="preserve">Step: </w:t>
-            </w:r>
-            <w:r>
-              <w:rPr>
-                <w:rFonts w:ascii="Arial" w:hAnsi="Arial"/>
-                <w:b/>
-                <w:bCs/>
-              </w:rPr>
-              <w:t>8</w:t>
-            </w:r>
-          </w:p>
-        </w:tc>
-        <w:tc>
-          <w:tcPr>
-            <w:tcW w:w="8468" w:type="dxa"/>
-            <w:gridSpan w:val="2"/>
-            <w:tcBorders>
-              <w:top w:val="single" w:sz="2" w:space="0" w:color="000000"/>
-              <w:left w:val="single" w:sz="2" w:space="0" w:color="000000"/>
-              <w:bottom w:val="single" w:sz="2" w:space="0" w:color="000000"/>
-              <w:right w:val="single" w:sz="2" w:space="0" w:color="000000"/>
-            </w:tcBorders>
-            <w:tcMar>
-              <w:top w:w="55" w:type="dxa"/>
-              <w:left w:w="55" w:type="dxa"/>
-              <w:bottom w:w="55" w:type="dxa"/>
-              <w:right w:w="55" w:type="dxa"/>
-            </w:tcMar>
-          </w:tcPr>
-          <w:p>
-            <w:pPr>
-              <w:pStyle w:val="TableContents"/>
-              <w:rPr>
-                <w:rFonts w:ascii="Arial" w:hAnsi="Arial"/>
-              </w:rPr>
-            </w:pPr>
-            <w:r>
-              <w:rPr>
-                <w:rFonts w:ascii="Arial" w:hAnsi="Arial"/>
-              </w:rPr>
-              <w:t>Write your own code</w:t>
-            </w:r>
-            <w:r>
-              <w:rPr>
-                <w:rFonts w:ascii="Arial" w:hAnsi="Arial"/>
-              </w:rPr>
-              <w:t xml:space="preserve"> </w:t>
-            </w:r>
-          </w:p>
-        </w:tc>
-      </w:tr>
-      <w:tr>
-        <w:tc>
-          <w:tcPr>
-            <w:tcW w:w="6660" w:type="dxa"/>
-            <w:gridSpan w:val="2"/>
-            <w:tcBorders>
-              <w:left w:val="single" w:sz="2" w:space="0" w:color="000000"/>
-              <w:bottom w:val="single" w:sz="2" w:space="0" w:color="000000"/>
-            </w:tcBorders>
-            <w:tcMar>
-              <w:top w:w="55" w:type="dxa"/>
-              <w:left w:w="55" w:type="dxa"/>
-              <w:bottom w:w="55" w:type="dxa"/>
-              <w:right w:w="55" w:type="dxa"/>
-            </w:tcMar>
-          </w:tcPr>
-          <w:p>
-            <w:pPr>
-              <w:pStyle w:val="TableContents"/>
-              <w:rPr>
-                <w:rFonts w:ascii="Arial" w:hAnsi="Arial"/>
-              </w:rPr>
-            </w:pPr>
-            <w:r>
-              <w:rPr>
-                <w:rFonts w:ascii="Arial" w:hAnsi="Arial"/>
-              </w:rPr>
-              <w:t>Everyone’s application is different, so this is where things get fun for your application</w:t>
-            </w:r>
-            <w:r>
-              <w:rPr>
-                <w:rFonts w:ascii="Arial" w:hAnsi="Arial"/>
-              </w:rPr>
-              <w:t>!</w:t>
-            </w:r>
-          </w:p>
-          <w:p>
-            <w:pPr>
-              <w:pStyle w:val="TableContents"/>
-              <w:rPr>
-                <w:rFonts w:ascii="Arial" w:hAnsi="Arial"/>
-              </w:rPr>
-            </w:pPr>
-          </w:p>
-          <w:p>
-            <w:pPr>
-              <w:pStyle w:val="TableContents"/>
-              <w:rPr>
-                <w:rFonts w:ascii="Arial" w:hAnsi="Arial"/>
-              </w:rPr>
-            </w:pPr>
-            <w:r>
-              <w:rPr>
-                <w:rFonts w:ascii="Arial" w:hAnsi="Arial"/>
-              </w:rPr>
-              <w:t xml:space="preserve">You need to think about what you would like from </w:t>
-            </w:r>
-            <w:r>
-              <w:rPr>
-                <w:rFonts w:ascii="Arial" w:hAnsi="Arial"/>
-              </w:rPr>
-              <w:t>the unit.</w:t>
-            </w:r>
+            <w:r>
+              <w:rPr>
+                <w:rFonts w:ascii="Arial" w:hAnsi="Arial"/>
+              </w:rPr>
+              <w:t>Everyone’s application is different, so this is where things get fun for your application!</w:t>
+            </w:r>
+          </w:p>
+          <w:p>
+            <w:pPr>
+              <w:pStyle w:val="TableContents"/>
+              <w:rPr>
+                <w:rFonts w:ascii="Arial" w:hAnsi="Arial"/>
+              </w:rPr>
+            </w:pPr>
+          </w:p>
+          <w:p>
+            <w:pPr>
+              <w:pStyle w:val="TableContents"/>
+              <w:rPr>
+                <w:rFonts w:ascii="Arial" w:hAnsi="Arial"/>
+              </w:rPr>
+            </w:pPr>
+            <w:r>
+              <w:rPr>
+                <w:rFonts w:ascii="Arial" w:hAnsi="Arial"/>
+              </w:rPr>
+              <w:t>You need to think about what you would like from the unit.</w:t>
+            </w:r>
+          </w:p>
+          <w:p>
+            <w:pPr>
+              <w:pStyle w:val="TableContents"/>
+              <w:rPr>
+                <w:rFonts w:ascii="Arial" w:hAnsi="Arial"/>
+              </w:rPr>
+            </w:pPr>
           </w:p>
           <w:p>
             <w:pPr>
@@ -5968,22 +6313,6 @@
               <w:t>I have also set up units that record the data to an SD card by using request mode.</w:t>
             </w:r>
           </w:p>
-        </w:tc>
-        <w:tc>
-          <w:tcPr>
-            <w:tcW w:w="2977" w:type="dxa"/>
-            <w:tcBorders>
-              <w:left w:val="single" w:sz="2" w:space="0" w:color="000000"/>
-              <w:bottom w:val="single" w:sz="2" w:space="0" w:color="000000"/>
-              <w:right w:val="single" w:sz="2" w:space="0" w:color="000000"/>
-            </w:tcBorders>
-            <w:tcMar>
-              <w:top w:w="55" w:type="dxa"/>
-              <w:left w:w="55" w:type="dxa"/>
-              <w:bottom w:w="55" w:type="dxa"/>
-              <w:right w:w="55" w:type="dxa"/>
-            </w:tcMar>
-          </w:tcPr>
           <w:p>
             <w:pPr>
               <w:pStyle w:val="TableContents"/>
@@ -5996,11 +6325,6 @@
       </w:tr>
     </w:tbl>
     <w:p/>
-    <w:p>
-      <w:r>
-        <w:br w:type="page"/>
-      </w:r>
-    </w:p>
     <w:tbl>
       <w:tblPr>
         <w:tblW w:w="9637" w:type="dxa"/>
@@ -6046,7 +6370,6 @@
                 <w:b/>
                 <w:bCs/>
               </w:rPr>
-              <w:lastRenderedPageBreak/>
               <w:t xml:space="preserve">Upload </w:t>
             </w:r>
             <w:r>
@@ -6166,7 +6489,7 @@
                 <w:szCs w:val="32"/>
               </w:rPr>
             </w:pPr>
-            <w:hyperlink r:id="rId19" w:history="1">
+            <w:hyperlink r:id="rId22" w:history="1">
               <w:r>
                 <w:rPr>
                   <w:rStyle w:val="Hyperlink"/>
@@ -6294,7 +6617,7 @@
           <w:rFonts w:ascii="Arial" w:hAnsi="Arial"/>
         </w:rPr>
       </w:pPr>
-      <w:hyperlink r:id="rId20" w:history="1">
+      <w:hyperlink r:id="rId23" w:history="1">
         <w:r>
           <w:rPr>
             <w:rFonts w:ascii="Arial" w:hAnsi="Arial"/>
@@ -6313,7 +6636,7 @@
           <w:rFonts w:ascii="Arial" w:hAnsi="Arial"/>
         </w:rPr>
       </w:pPr>
-      <w:hyperlink r:id="rId21" w:history="1">
+      <w:hyperlink r:id="rId24" w:history="1">
         <w:r>
           <w:rPr>
             <w:rFonts w:ascii="Arial" w:hAnsi="Arial"/>
@@ -6383,7 +6706,7 @@
         </w:rPr>
         <w:t xml:space="preserve">Please email </w:t>
       </w:r>
-      <w:hyperlink r:id="rId22" w:history="1">
+      <w:hyperlink r:id="rId25" w:history="1">
         <w:r>
           <w:rPr>
             <w:rFonts w:ascii="Arial" w:hAnsi="Arial"/>
@@ -6455,7 +6778,7 @@
         </w:rPr>
         <w:t xml:space="preserve"> then please email </w:t>
       </w:r>
-      <w:hyperlink r:id="rId23" w:history="1">
+      <w:hyperlink r:id="rId26" w:history="1">
         <w:r>
           <w:rPr>
             <w:rFonts w:ascii="Arial" w:hAnsi="Arial"/>
@@ -6495,7 +6818,7 @@
         </w:rPr>
         <w:t xml:space="preserve">More technical information can be found via </w:t>
       </w:r>
-      <w:hyperlink r:id="rId24" w:history="1">
+      <w:hyperlink r:id="rId27" w:history="1">
         <w:r>
           <w:rPr>
             <w:rFonts w:ascii="Arial" w:hAnsi="Arial"/>
@@ -6505,16 +6828,6 @@
           <w:t>www.curiouselectric.co.uk</w:t>
         </w:r>
       </w:hyperlink>
-    </w:p>
-    <w:p>
-      <w:pPr>
-        <w:pStyle w:val="Standard"/>
-        <w:rPr>
-          <w:rFonts w:ascii="Arial" w:hAnsi="Arial"/>
-          <w:b/>
-          <w:bCs/>
-        </w:rPr>
-      </w:pPr>
     </w:p>
     <w:p>
       <w:pPr>
@@ -6583,7 +6896,7 @@
                     </pic:cNvPicPr>
                   </pic:nvPicPr>
                   <pic:blipFill>
-                    <a:blip r:embed="rId25">
+                    <a:blip r:embed="rId28">
                       <a:extLst>
                         <a:ext uri="{28A0092B-C50C-407E-A947-70E740481C1C}">
                           <a14:useLocalDpi xmlns:a14="http://schemas.microsoft.com/office/drawing/2010/main" val="0"/>
@@ -6636,7 +6949,7 @@
                     </pic:cNvPicPr>
                   </pic:nvPicPr>
                   <pic:blipFill>
-                    <a:blip r:embed="rId26">
+                    <a:blip r:embed="rId29">
                       <a:extLst>
                         <a:ext uri="{28A0092B-C50C-407E-A947-70E740481C1C}">
                           <a14:useLocalDpi xmlns:a14="http://schemas.microsoft.com/office/drawing/2010/main" val="0"/>
@@ -6695,7 +7008,7 @@
                     </pic:cNvPicPr>
                   </pic:nvPicPr>
                   <pic:blipFill>
-                    <a:blip r:embed="rId27">
+                    <a:blip r:embed="rId30">
                       <a:extLst>
                         <a:ext uri="{28A0092B-C50C-407E-A947-70E740481C1C}">
                           <a14:useLocalDpi xmlns:a14="http://schemas.microsoft.com/office/drawing/2010/main" val="0"/>
@@ -6758,7 +7071,7 @@
                     </pic:cNvPicPr>
                   </pic:nvPicPr>
                   <pic:blipFill>
-                    <a:blip r:embed="rId28">
+                    <a:blip r:embed="rId31">
                       <a:extLst>
                         <a:ext uri="{28A0092B-C50C-407E-A947-70E740481C1C}">
                           <a14:useLocalDpi xmlns:a14="http://schemas.microsoft.com/office/drawing/2010/main" val="0"/>
@@ -6848,7 +7161,7 @@
                     </pic:cNvPicPr>
                   </pic:nvPicPr>
                   <pic:blipFill>
-                    <a:blip r:embed="rId29" cstate="print">
+                    <a:blip r:embed="rId32" cstate="print">
                       <a:extLst>
                         <a:ext uri="{28A0092B-C50C-407E-A947-70E740481C1C}">
                           <a14:useLocalDpi xmlns:a14="http://schemas.microsoft.com/office/drawing/2010/main" val="0"/>

</xml_diff>